<commit_message>
Added Day 2's scrum meetings to the document.
</commit_message>
<xml_diff>
--- a/Scrum Meetings/Sprint 1 Scrum Meetings.docx
+++ b/Scrum Meetings/Sprint 1 Scrum Meetings.docx
@@ -73,7 +73,7 @@
           <w:lang w:eastAsia="en-GB"/>
         </w:rPr>
         <w:pict w14:anchorId="544C9892">
-          <v:rect id="_x0000_i1039" style="width:0;height:3pt" o:hralign="center" o:hrstd="t" o:hrnoshade="t" o:hr="t" fillcolor="#24292e" stroked="f"/>
+          <v:rect id="_x0000_i1025" style="width:0;height:3pt" o:hralign="center" o:hrstd="t" o:hrnoshade="t" o:hr="t" fillcolor="#24292e" stroked="f"/>
         </w:pict>
       </w:r>
     </w:p>
@@ -204,93 +204,15 @@
           <w:lang w:eastAsia="en-GB"/>
         </w:rPr>
       </w:pPr>
-      <w:proofErr w:type="spellStart"/>
-      <w:r>
-        <w:rPr>
-          <w:rFonts w:ascii="Segoe UI" w:eastAsia="Times New Roman" w:hAnsi="Segoe UI" w:cs="Segoe UI"/>
-          <w:color w:val="24292E"/>
-          <w:sz w:val="24"/>
-          <w:szCs w:val="24"/>
-          <w:lang w:eastAsia="en-GB"/>
-        </w:rPr>
-        <w:t>Momchil</w:t>
-      </w:r>
-      <w:proofErr w:type="spellEnd"/>
-      <w:r>
-        <w:rPr>
-          <w:rFonts w:ascii="Segoe UI" w:eastAsia="Times New Roman" w:hAnsi="Segoe UI" w:cs="Segoe UI"/>
-          <w:color w:val="24292E"/>
-          <w:sz w:val="24"/>
-          <w:szCs w:val="24"/>
-          <w:lang w:eastAsia="en-GB"/>
-        </w:rPr>
-        <w:t xml:space="preserve"> </w:t>
-      </w:r>
-      <w:proofErr w:type="spellStart"/>
-      <w:r>
-        <w:rPr>
-          <w:rFonts w:ascii="Segoe UI" w:eastAsia="Times New Roman" w:hAnsi="Segoe UI" w:cs="Segoe UI"/>
-          <w:color w:val="24292E"/>
-          <w:sz w:val="24"/>
-          <w:szCs w:val="24"/>
-          <w:lang w:eastAsia="en-GB"/>
-        </w:rPr>
-        <w:t>Badzhev</w:t>
-      </w:r>
-      <w:proofErr w:type="spellEnd"/>
-      <w:r>
-        <w:rPr>
-          <w:rFonts w:ascii="Segoe UI" w:eastAsia="Times New Roman" w:hAnsi="Segoe UI" w:cs="Segoe UI"/>
-          <w:color w:val="24292E"/>
-          <w:sz w:val="24"/>
-          <w:szCs w:val="24"/>
-          <w:lang w:eastAsia="en-GB"/>
-        </w:rPr>
-        <w:t xml:space="preserve">, Jordan </w:t>
-      </w:r>
-      <w:proofErr w:type="spellStart"/>
-      <w:r>
-        <w:rPr>
-          <w:rFonts w:ascii="Segoe UI" w:eastAsia="Times New Roman" w:hAnsi="Segoe UI" w:cs="Segoe UI"/>
-          <w:color w:val="24292E"/>
-          <w:sz w:val="24"/>
-          <w:szCs w:val="24"/>
-          <w:lang w:eastAsia="en-GB"/>
-        </w:rPr>
-        <w:t>Keiller</w:t>
-      </w:r>
-      <w:proofErr w:type="spellEnd"/>
-      <w:r>
-        <w:rPr>
-          <w:rFonts w:ascii="Segoe UI" w:eastAsia="Times New Roman" w:hAnsi="Segoe UI" w:cs="Segoe UI"/>
-          <w:color w:val="24292E"/>
-          <w:sz w:val="24"/>
-          <w:szCs w:val="24"/>
-          <w:lang w:eastAsia="en-GB"/>
-        </w:rPr>
-        <w:t xml:space="preserve">, Mohammed Tokaria, Bruce Miller, Aldrin Baretto, </w:t>
-      </w:r>
-      <w:proofErr w:type="spellStart"/>
-      <w:r>
-        <w:rPr>
-          <w:rFonts w:ascii="Segoe UI" w:eastAsia="Times New Roman" w:hAnsi="Segoe UI" w:cs="Segoe UI"/>
-          <w:color w:val="24292E"/>
-          <w:sz w:val="24"/>
-          <w:szCs w:val="24"/>
-          <w:lang w:eastAsia="en-GB"/>
-        </w:rPr>
-        <w:t>Mikolaj</w:t>
-      </w:r>
-      <w:proofErr w:type="spellEnd"/>
-      <w:r>
-        <w:rPr>
-          <w:rFonts w:ascii="Segoe UI" w:eastAsia="Times New Roman" w:hAnsi="Segoe UI" w:cs="Segoe UI"/>
-          <w:color w:val="24292E"/>
-          <w:sz w:val="24"/>
-          <w:szCs w:val="24"/>
-          <w:lang w:eastAsia="en-GB"/>
-        </w:rPr>
-        <w:t xml:space="preserve"> Olejnik, Stewart Scrimgeour.</w:t>
+      <w:r>
+        <w:rPr>
+          <w:rFonts w:ascii="Segoe UI" w:eastAsia="Times New Roman" w:hAnsi="Segoe UI" w:cs="Segoe UI"/>
+          <w:color w:val="24292E"/>
+          <w:sz w:val="24"/>
+          <w:szCs w:val="24"/>
+          <w:lang w:eastAsia="en-GB"/>
+        </w:rPr>
+        <w:t>Momchil Badzhev, Jordan Keiller, Mohammed Tokaria, Bruce Miller, Aldrin Baretto, Mikolaj Olejnik, Stewart Scrimgeour.</w:t>
       </w:r>
     </w:p>
     <w:p>
@@ -694,20 +616,512 @@
           <w:szCs w:val="24"/>
           <w:lang w:eastAsia="en-GB"/>
         </w:rPr>
-        <w:t xml:space="preserve">We were unsure about where we would host the product, but that was cleared up thanks to Jordan, emailing </w:t>
-      </w:r>
-      <w:proofErr w:type="spellStart"/>
-      <w:r>
-        <w:rPr>
-          <w:rFonts w:ascii="Segoe UI" w:eastAsia="Times New Roman" w:hAnsi="Segoe UI" w:cs="Segoe UI"/>
-          <w:color w:val="24292E"/>
-          <w:sz w:val="24"/>
-          <w:szCs w:val="24"/>
-          <w:lang w:eastAsia="en-GB"/>
-        </w:rPr>
-        <w:t>Mohamadou</w:t>
-      </w:r>
-      <w:proofErr w:type="spellEnd"/>
+        <w:t>We were unsure about where we would host the product, but that was cleared up thanks to Jordan, emailing Mohamadou and him making us a server to host it on.</w:t>
+      </w:r>
+    </w:p>
+    <w:p>
+      <w:pPr>
+        <w:rPr>
+          <w:rFonts w:ascii="Segoe UI" w:eastAsia="Times New Roman" w:hAnsi="Segoe UI" w:cs="Segoe UI"/>
+          <w:color w:val="24292E"/>
+          <w:sz w:val="24"/>
+          <w:szCs w:val="24"/>
+          <w:lang w:eastAsia="en-GB"/>
+        </w:rPr>
+      </w:pPr>
+    </w:p>
+    <w:p>
+      <w:pPr>
+        <w:shd w:val="clear" w:color="auto" w:fill="FFFFFF"/>
+        <w:spacing w:before="360" w:after="240" w:line="240" w:lineRule="auto"/>
+        <w:outlineLvl w:val="1"/>
+        <w:rPr>
+          <w:rFonts w:ascii="Segoe UI" w:eastAsia="Times New Roman" w:hAnsi="Segoe UI" w:cs="Segoe UI"/>
+          <w:b/>
+          <w:bCs/>
+          <w:color w:val="24292E"/>
+          <w:sz w:val="36"/>
+          <w:szCs w:val="36"/>
+          <w:lang w:eastAsia="en-GB"/>
+        </w:rPr>
+      </w:pPr>
+      <w:r>
+        <w:rPr>
+          <w:rFonts w:ascii="Segoe UI" w:eastAsia="Times New Roman" w:hAnsi="Segoe UI" w:cs="Segoe UI"/>
+          <w:b/>
+          <w:bCs/>
+          <w:color w:val="24292E"/>
+          <w:sz w:val="36"/>
+          <w:szCs w:val="36"/>
+          <w:lang w:eastAsia="en-GB"/>
+        </w:rPr>
+        <w:t>Day [</w:t>
+      </w:r>
+      <w:r>
+        <w:rPr>
+          <w:rFonts w:ascii="Segoe UI" w:eastAsia="Times New Roman" w:hAnsi="Segoe UI" w:cs="Segoe UI"/>
+          <w:b/>
+          <w:bCs/>
+          <w:color w:val="24292E"/>
+          <w:sz w:val="36"/>
+          <w:szCs w:val="36"/>
+          <w:lang w:eastAsia="en-GB"/>
+        </w:rPr>
+        <w:t>2</w:t>
+      </w:r>
+      <w:r>
+        <w:rPr>
+          <w:rFonts w:ascii="Segoe UI" w:eastAsia="Times New Roman" w:hAnsi="Segoe UI" w:cs="Segoe UI"/>
+          <w:b/>
+          <w:bCs/>
+          <w:color w:val="24292E"/>
+          <w:sz w:val="36"/>
+          <w:szCs w:val="36"/>
+          <w:lang w:eastAsia="en-GB"/>
+        </w:rPr>
+        <w:t>] - Scrum Meeting summary</w:t>
+      </w:r>
+    </w:p>
+    <w:p>
+      <w:pPr>
+        <w:shd w:val="clear" w:color="auto" w:fill="FFFFFF"/>
+        <w:spacing w:after="240" w:line="240" w:lineRule="auto"/>
+        <w:rPr>
+          <w:rFonts w:ascii="Segoe UI" w:eastAsia="Times New Roman" w:hAnsi="Segoe UI" w:cs="Segoe UI"/>
+          <w:color w:val="24292E"/>
+          <w:sz w:val="24"/>
+          <w:szCs w:val="24"/>
+          <w:lang w:eastAsia="en-GB"/>
+        </w:rPr>
+      </w:pPr>
+      <w:r>
+        <w:rPr>
+          <w:rFonts w:ascii="Segoe UI" w:eastAsia="Times New Roman" w:hAnsi="Segoe UI" w:cs="Segoe UI"/>
+          <w:color w:val="24292E"/>
+          <w:sz w:val="24"/>
+          <w:szCs w:val="24"/>
+          <w:lang w:eastAsia="en-GB"/>
+        </w:rPr>
+        <w:t>The Scrum Master for this meeting was </w:t>
+      </w:r>
+      <w:r>
+        <w:rPr>
+          <w:rFonts w:ascii="Segoe UI" w:eastAsia="Times New Roman" w:hAnsi="Segoe UI" w:cs="Segoe UI"/>
+          <w:b/>
+          <w:bCs/>
+          <w:color w:val="24292E"/>
+          <w:sz w:val="24"/>
+          <w:szCs w:val="24"/>
+          <w:lang w:eastAsia="en-GB"/>
+        </w:rPr>
+        <w:t>Stewart Scrimgeour</w:t>
+      </w:r>
+    </w:p>
+    <w:p>
+      <w:pPr>
+        <w:shd w:val="clear" w:color="auto" w:fill="FFFFFF"/>
+        <w:spacing w:before="360" w:after="240" w:line="240" w:lineRule="auto"/>
+        <w:outlineLvl w:val="2"/>
+        <w:rPr>
+          <w:rFonts w:ascii="Segoe UI" w:eastAsia="Times New Roman" w:hAnsi="Segoe UI" w:cs="Segoe UI"/>
+          <w:b/>
+          <w:bCs/>
+          <w:color w:val="24292E"/>
+          <w:sz w:val="30"/>
+          <w:szCs w:val="30"/>
+          <w:lang w:eastAsia="en-GB"/>
+        </w:rPr>
+      </w:pPr>
+      <w:r>
+        <w:rPr>
+          <w:rFonts w:ascii="Segoe UI" w:eastAsia="Times New Roman" w:hAnsi="Segoe UI" w:cs="Segoe UI"/>
+          <w:b/>
+          <w:bCs/>
+          <w:color w:val="24292E"/>
+          <w:sz w:val="30"/>
+          <w:szCs w:val="30"/>
+          <w:lang w:eastAsia="en-GB"/>
+        </w:rPr>
+        <w:t>Members Present:</w:t>
+      </w:r>
+    </w:p>
+    <w:p>
+      <w:pPr>
+        <w:shd w:val="clear" w:color="auto" w:fill="FFFFFF"/>
+        <w:spacing w:after="240" w:line="240" w:lineRule="auto"/>
+        <w:rPr>
+          <w:rFonts w:ascii="Segoe UI" w:eastAsia="Times New Roman" w:hAnsi="Segoe UI" w:cs="Segoe UI"/>
+          <w:color w:val="24292E"/>
+          <w:sz w:val="24"/>
+          <w:szCs w:val="24"/>
+          <w:lang w:eastAsia="en-GB"/>
+        </w:rPr>
+      </w:pPr>
+      <w:r>
+        <w:rPr>
+          <w:rFonts w:ascii="Segoe UI" w:eastAsia="Times New Roman" w:hAnsi="Segoe UI" w:cs="Segoe UI"/>
+          <w:color w:val="24292E"/>
+          <w:sz w:val="24"/>
+          <w:szCs w:val="24"/>
+          <w:lang w:eastAsia="en-GB"/>
+        </w:rPr>
+        <w:t>Momchil Badzhev, Jordan Keiller, Mohammed Tokaria, Bruce Miller, Aldrin Baretto, Mikolaj Olejnik, Stewart Scrimgeour.</w:t>
+      </w:r>
+    </w:p>
+    <w:p>
+      <w:pPr>
+        <w:shd w:val="clear" w:color="auto" w:fill="FFFFFF"/>
+        <w:spacing w:before="360" w:after="240" w:line="240" w:lineRule="auto"/>
+        <w:outlineLvl w:val="2"/>
+        <w:rPr>
+          <w:rFonts w:ascii="Segoe UI" w:eastAsia="Times New Roman" w:hAnsi="Segoe UI" w:cs="Segoe UI"/>
+          <w:b/>
+          <w:bCs/>
+          <w:color w:val="24292E"/>
+          <w:sz w:val="30"/>
+          <w:szCs w:val="30"/>
+          <w:lang w:eastAsia="en-GB"/>
+        </w:rPr>
+      </w:pPr>
+      <w:r>
+        <w:rPr>
+          <w:rFonts w:ascii="Segoe UI" w:eastAsia="Times New Roman" w:hAnsi="Segoe UI" w:cs="Segoe UI"/>
+          <w:b/>
+          <w:bCs/>
+          <w:color w:val="24292E"/>
+          <w:sz w:val="30"/>
+          <w:szCs w:val="30"/>
+          <w:lang w:eastAsia="en-GB"/>
+        </w:rPr>
+        <w:t>Members Not Present:</w:t>
+      </w:r>
+    </w:p>
+    <w:p>
+      <w:pPr>
+        <w:shd w:val="clear" w:color="auto" w:fill="FFFFFF"/>
+        <w:spacing w:after="240" w:line="240" w:lineRule="auto"/>
+        <w:rPr>
+          <w:rFonts w:ascii="Segoe UI" w:eastAsia="Times New Roman" w:hAnsi="Segoe UI" w:cs="Segoe UI"/>
+          <w:color w:val="24292E"/>
+          <w:sz w:val="24"/>
+          <w:szCs w:val="24"/>
+          <w:lang w:eastAsia="en-GB"/>
+        </w:rPr>
+      </w:pPr>
+      <w:r>
+        <w:rPr>
+          <w:rFonts w:ascii="Segoe UI" w:eastAsia="Times New Roman" w:hAnsi="Segoe UI" w:cs="Segoe UI"/>
+          <w:color w:val="24292E"/>
+          <w:sz w:val="24"/>
+          <w:szCs w:val="24"/>
+          <w:lang w:eastAsia="en-GB"/>
+        </w:rPr>
+        <w:t>No naughty students today.</w:t>
+      </w:r>
+    </w:p>
+    <w:p>
+      <w:pPr>
+        <w:shd w:val="clear" w:color="auto" w:fill="FFFFFF"/>
+        <w:spacing w:before="360" w:after="240" w:line="240" w:lineRule="auto"/>
+        <w:outlineLvl w:val="2"/>
+        <w:rPr>
+          <w:rFonts w:ascii="Segoe UI" w:eastAsia="Times New Roman" w:hAnsi="Segoe UI" w:cs="Segoe UI"/>
+          <w:b/>
+          <w:bCs/>
+          <w:color w:val="24292E"/>
+          <w:sz w:val="30"/>
+          <w:szCs w:val="30"/>
+          <w:lang w:eastAsia="en-GB"/>
+        </w:rPr>
+      </w:pPr>
+      <w:r>
+        <w:rPr>
+          <w:rFonts w:ascii="Segoe UI" w:eastAsia="Times New Roman" w:hAnsi="Segoe UI" w:cs="Segoe UI"/>
+          <w:b/>
+          <w:bCs/>
+          <w:color w:val="24292E"/>
+          <w:sz w:val="30"/>
+          <w:szCs w:val="30"/>
+          <w:lang w:eastAsia="en-GB"/>
+        </w:rPr>
+        <w:t>Apologies:</w:t>
+      </w:r>
+    </w:p>
+    <w:p>
+      <w:pPr>
+        <w:shd w:val="clear" w:color="auto" w:fill="FFFFFF"/>
+        <w:spacing w:after="240" w:line="240" w:lineRule="auto"/>
+        <w:rPr>
+          <w:rFonts w:ascii="Segoe UI" w:eastAsia="Times New Roman" w:hAnsi="Segoe UI" w:cs="Segoe UI"/>
+          <w:color w:val="24292E"/>
+          <w:sz w:val="24"/>
+          <w:szCs w:val="24"/>
+          <w:lang w:eastAsia="en-GB"/>
+        </w:rPr>
+      </w:pPr>
+      <w:r>
+        <w:rPr>
+          <w:rFonts w:ascii="Segoe UI" w:eastAsia="Times New Roman" w:hAnsi="Segoe UI" w:cs="Segoe UI"/>
+          <w:color w:val="24292E"/>
+          <w:sz w:val="24"/>
+          <w:szCs w:val="24"/>
+          <w:lang w:eastAsia="en-GB"/>
+        </w:rPr>
+        <w:t xml:space="preserve">No </w:t>
+      </w:r>
+      <w:r>
+        <w:rPr>
+          <w:rFonts w:ascii="Segoe UI" w:eastAsia="Times New Roman" w:hAnsi="Segoe UI" w:cs="Segoe UI"/>
+          <w:color w:val="24292E"/>
+          <w:sz w:val="24"/>
+          <w:szCs w:val="24"/>
+          <w:lang w:eastAsia="en-GB"/>
+        </w:rPr>
+        <w:t xml:space="preserve">Ill </w:t>
+      </w:r>
+      <w:r>
+        <w:rPr>
+          <w:rFonts w:ascii="Segoe UI" w:eastAsia="Times New Roman" w:hAnsi="Segoe UI" w:cs="Segoe UI"/>
+          <w:color w:val="24292E"/>
+          <w:sz w:val="24"/>
+          <w:szCs w:val="24"/>
+          <w:lang w:eastAsia="en-GB"/>
+        </w:rPr>
+        <w:t>s</w:t>
+      </w:r>
+      <w:r>
+        <w:rPr>
+          <w:rFonts w:ascii="Segoe UI" w:eastAsia="Times New Roman" w:hAnsi="Segoe UI" w:cs="Segoe UI"/>
+          <w:color w:val="24292E"/>
+          <w:sz w:val="24"/>
+          <w:szCs w:val="24"/>
+          <w:lang w:eastAsia="en-GB"/>
+        </w:rPr>
+        <w:t>tuden</w:t>
+      </w:r>
+      <w:r>
+        <w:rPr>
+          <w:rFonts w:ascii="Segoe UI" w:eastAsia="Times New Roman" w:hAnsi="Segoe UI" w:cs="Segoe UI"/>
+          <w:color w:val="24292E"/>
+          <w:sz w:val="24"/>
+          <w:szCs w:val="24"/>
+          <w:lang w:eastAsia="en-GB"/>
+        </w:rPr>
+        <w:t>ts today</w:t>
+      </w:r>
+      <w:r>
+        <w:rPr>
+          <w:rFonts w:ascii="Segoe UI" w:eastAsia="Times New Roman" w:hAnsi="Segoe UI" w:cs="Segoe UI"/>
+          <w:color w:val="24292E"/>
+          <w:sz w:val="24"/>
+          <w:szCs w:val="24"/>
+          <w:lang w:eastAsia="en-GB"/>
+        </w:rPr>
+        <w:t>.</w:t>
+      </w:r>
+    </w:p>
+    <w:p>
+      <w:pPr>
+        <w:shd w:val="clear" w:color="auto" w:fill="FFFFFF"/>
+        <w:spacing w:before="360" w:after="240" w:line="240" w:lineRule="auto"/>
+        <w:outlineLvl w:val="2"/>
+        <w:rPr>
+          <w:rFonts w:ascii="Segoe UI" w:eastAsia="Times New Roman" w:hAnsi="Segoe UI" w:cs="Segoe UI"/>
+          <w:b/>
+          <w:bCs/>
+          <w:color w:val="24292E"/>
+          <w:sz w:val="30"/>
+          <w:szCs w:val="30"/>
+          <w:lang w:eastAsia="en-GB"/>
+        </w:rPr>
+      </w:pPr>
+      <w:r>
+        <w:rPr>
+          <w:rFonts w:ascii="Segoe UI" w:eastAsia="Times New Roman" w:hAnsi="Segoe UI" w:cs="Segoe UI"/>
+          <w:b/>
+          <w:bCs/>
+          <w:color w:val="24292E"/>
+          <w:sz w:val="30"/>
+          <w:szCs w:val="30"/>
+          <w:lang w:eastAsia="en-GB"/>
+        </w:rPr>
+        <w:t>Summary of Conversation:</w:t>
+      </w:r>
+    </w:p>
+    <w:p>
+      <w:pPr>
+        <w:ind w:left="360"/>
+        <w:rPr>
+          <w:rFonts w:ascii="Segoe UI" w:eastAsia="Times New Roman" w:hAnsi="Segoe UI" w:cs="Segoe UI"/>
+          <w:color w:val="24292E"/>
+          <w:sz w:val="24"/>
+          <w:szCs w:val="24"/>
+          <w:lang w:eastAsia="en-GB"/>
+        </w:rPr>
+      </w:pPr>
+      <w:r>
+        <w:rPr>
+          <w:rFonts w:ascii="Segoe UI" w:eastAsia="Times New Roman" w:hAnsi="Segoe UI" w:cs="Segoe UI"/>
+          <w:color w:val="24292E"/>
+          <w:sz w:val="24"/>
+          <w:szCs w:val="24"/>
+          <w:lang w:eastAsia="en-GB"/>
+        </w:rPr>
+        <w:t>We talked about what we did yesterday and any problems that came up as well what we will do today.</w:t>
+      </w:r>
+    </w:p>
+    <w:p>
+      <w:pPr>
+        <w:pStyle w:val="ListParagraph"/>
+        <w:numPr>
+          <w:ilvl w:val="1"/>
+          <w:numId w:val="5"/>
+        </w:numPr>
+        <w:rPr>
+          <w:rFonts w:ascii="Segoe UI" w:eastAsia="Times New Roman" w:hAnsi="Segoe UI" w:cs="Segoe UI"/>
+          <w:color w:val="24292E"/>
+          <w:sz w:val="24"/>
+          <w:szCs w:val="24"/>
+          <w:lang w:eastAsia="en-GB"/>
+        </w:rPr>
+      </w:pPr>
+      <w:r>
+        <w:rPr>
+          <w:rFonts w:ascii="Segoe UI" w:eastAsia="Times New Roman" w:hAnsi="Segoe UI" w:cs="Segoe UI"/>
+          <w:color w:val="24292E"/>
+          <w:sz w:val="24"/>
+          <w:szCs w:val="24"/>
+          <w:lang w:eastAsia="en-GB"/>
+        </w:rPr>
+        <w:t xml:space="preserve">Momchil – Yesterday he began working on the database side of things (alongside Aldrin, Jordan and Mikolaj) but then he came to help Stewart with the website as Mohammed had obligations (prayers). Yesterday he and Stewart to work on a brand-new website as the old one was too complex (See Stewart’s notes). He set up the bootstrap for the website and then started working on the website. He has got the home page and navigation stuff done. Problems he encountered, bootstrap uses SASS/SCSS so he had to figure out how that works  so he can repurpose Bootstrap for our purposes (this is to, as </w:t>
+      </w:r>
+      <w:r>
+        <w:rPr>
+          <w:rFonts w:ascii="Segoe UI" w:eastAsia="Times New Roman" w:hAnsi="Segoe UI" w:cs="Segoe UI"/>
+          <w:color w:val="24292E"/>
+          <w:sz w:val="24"/>
+          <w:szCs w:val="24"/>
+          <w:lang w:eastAsia="en-GB"/>
+        </w:rPr>
+        <w:lastRenderedPageBreak/>
+        <w:t>asked by the stakeholders, make it so the Typeface was a modern one, the font size is readable and the colour scheme passes WCAG’s standards and works well). After rewriting it so that it matches the stakeholder’s need he now had to figure out how to compile from SCSS to CSS so we could use it for our website. His plans for today are to keep developing our website and make sure the template is a fully developed proper template that he can pass onto Bruce, so that he can put the Questionnaire onto it.</w:t>
+      </w:r>
+    </w:p>
+    <w:p>
+      <w:pPr>
+        <w:pStyle w:val="ListParagraph"/>
+        <w:numPr>
+          <w:ilvl w:val="1"/>
+          <w:numId w:val="5"/>
+        </w:numPr>
+        <w:rPr>
+          <w:rFonts w:ascii="Segoe UI" w:eastAsia="Times New Roman" w:hAnsi="Segoe UI" w:cs="Segoe UI"/>
+          <w:color w:val="24292E"/>
+          <w:sz w:val="24"/>
+          <w:szCs w:val="24"/>
+          <w:lang w:eastAsia="en-GB"/>
+        </w:rPr>
+      </w:pPr>
+      <w:r>
+        <w:rPr>
+          <w:rFonts w:ascii="Segoe UI" w:eastAsia="Times New Roman" w:hAnsi="Segoe UI" w:cs="Segoe UI"/>
+          <w:color w:val="24292E"/>
+          <w:sz w:val="24"/>
+          <w:szCs w:val="24"/>
+          <w:lang w:eastAsia="en-GB"/>
+        </w:rPr>
+        <w:t xml:space="preserve">Mikolaj – </w:t>
+      </w:r>
+      <w:r>
+        <w:rPr>
+          <w:rFonts w:ascii="Segoe UI" w:eastAsia="Times New Roman" w:hAnsi="Segoe UI" w:cs="Segoe UI"/>
+          <w:color w:val="24292E"/>
+          <w:sz w:val="24"/>
+          <w:szCs w:val="24"/>
+          <w:lang w:eastAsia="en-GB"/>
+        </w:rPr>
+        <w:t>Y</w:t>
+      </w:r>
+      <w:r>
+        <w:rPr>
+          <w:rFonts w:ascii="Segoe UI" w:eastAsia="Times New Roman" w:hAnsi="Segoe UI" w:cs="Segoe UI"/>
+          <w:color w:val="24292E"/>
+          <w:sz w:val="24"/>
+          <w:szCs w:val="24"/>
+          <w:lang w:eastAsia="en-GB"/>
+        </w:rPr>
+        <w:t>esterday</w:t>
+      </w:r>
+      <w:r>
+        <w:rPr>
+          <w:rFonts w:ascii="Segoe UI" w:eastAsia="Times New Roman" w:hAnsi="Segoe UI" w:cs="Segoe UI"/>
+          <w:color w:val="24292E"/>
+          <w:sz w:val="24"/>
+          <w:szCs w:val="24"/>
+          <w:lang w:eastAsia="en-GB"/>
+        </w:rPr>
+        <w:t>,</w:t>
+      </w:r>
+      <w:r>
+        <w:rPr>
+          <w:rFonts w:ascii="Segoe UI" w:eastAsia="Times New Roman" w:hAnsi="Segoe UI" w:cs="Segoe UI"/>
+          <w:color w:val="24292E"/>
+          <w:sz w:val="24"/>
+          <w:szCs w:val="24"/>
+          <w:lang w:eastAsia="en-GB"/>
+        </w:rPr>
+        <w:t xml:space="preserve"> as a group</w:t>
+      </w:r>
+      <w:r>
+        <w:rPr>
+          <w:rFonts w:ascii="Segoe UI" w:eastAsia="Times New Roman" w:hAnsi="Segoe UI" w:cs="Segoe UI"/>
+          <w:color w:val="24292E"/>
+          <w:sz w:val="24"/>
+          <w:szCs w:val="24"/>
+          <w:lang w:eastAsia="en-GB"/>
+        </w:rPr>
+        <w:t>, they began</w:t>
+      </w:r>
+      <w:r>
+        <w:rPr>
+          <w:rFonts w:ascii="Segoe UI" w:eastAsia="Times New Roman" w:hAnsi="Segoe UI" w:cs="Segoe UI"/>
+          <w:color w:val="24292E"/>
+          <w:sz w:val="24"/>
+          <w:szCs w:val="24"/>
+          <w:lang w:eastAsia="en-GB"/>
+        </w:rPr>
+        <w:t xml:space="preserve"> working on the database (with Jordan and Aldrin), they went through various plans for how they were going to structure it</w:t>
+      </w:r>
+      <w:r>
+        <w:rPr>
+          <w:rFonts w:ascii="Segoe UI" w:eastAsia="Times New Roman" w:hAnsi="Segoe UI" w:cs="Segoe UI"/>
+          <w:color w:val="24292E"/>
+          <w:sz w:val="24"/>
+          <w:szCs w:val="24"/>
+          <w:lang w:eastAsia="en-GB"/>
+        </w:rPr>
+        <w:t>. I</w:t>
+      </w:r>
+      <w:r>
+        <w:rPr>
+          <w:rFonts w:ascii="Segoe UI" w:eastAsia="Times New Roman" w:hAnsi="Segoe UI" w:cs="Segoe UI"/>
+          <w:color w:val="24292E"/>
+          <w:sz w:val="24"/>
+          <w:szCs w:val="24"/>
+          <w:lang w:eastAsia="en-GB"/>
+        </w:rPr>
+        <w:t xml:space="preserve">f everything </w:t>
+      </w:r>
+      <w:r>
+        <w:rPr>
+          <w:rFonts w:ascii="Segoe UI" w:eastAsia="Times New Roman" w:hAnsi="Segoe UI" w:cs="Segoe UI"/>
+          <w:color w:val="24292E"/>
+          <w:sz w:val="24"/>
+          <w:szCs w:val="24"/>
+          <w:lang w:eastAsia="en-GB"/>
+        </w:rPr>
+        <w:t>went</w:t>
+      </w:r>
       <w:r>
         <w:rPr>
           <w:rFonts w:ascii="Segoe UI" w:eastAsia="Times New Roman" w:hAnsi="Segoe UI" w:cs="Segoe UI"/>
@@ -718,28 +1132,784 @@
         </w:rPr>
         <w:t xml:space="preserve"> </w:t>
       </w:r>
-      <w:proofErr w:type="gramStart"/>
-      <w:r>
-        <w:rPr>
-          <w:rFonts w:ascii="Segoe UI" w:eastAsia="Times New Roman" w:hAnsi="Segoe UI" w:cs="Segoe UI"/>
-          <w:color w:val="24292E"/>
-          <w:sz w:val="24"/>
-          <w:szCs w:val="24"/>
-          <w:lang w:eastAsia="en-GB"/>
-        </w:rPr>
-        <w:t>and  him</w:t>
-      </w:r>
-      <w:proofErr w:type="gramEnd"/>
-      <w:r>
-        <w:rPr>
-          <w:rFonts w:ascii="Segoe UI" w:eastAsia="Times New Roman" w:hAnsi="Segoe UI" w:cs="Segoe UI"/>
-          <w:color w:val="24292E"/>
-          <w:sz w:val="24"/>
-          <w:szCs w:val="24"/>
-          <w:lang w:eastAsia="en-GB"/>
-        </w:rPr>
-        <w:t xml:space="preserve"> making us a server to host it on.</w:t>
-      </w:r>
+      <w:r>
+        <w:rPr>
+          <w:rFonts w:ascii="Segoe UI" w:eastAsia="Times New Roman" w:hAnsi="Segoe UI" w:cs="Segoe UI"/>
+          <w:color w:val="24292E"/>
+          <w:sz w:val="24"/>
+          <w:szCs w:val="24"/>
+          <w:lang w:eastAsia="en-GB"/>
+        </w:rPr>
+        <w:t>well,</w:t>
+      </w:r>
+      <w:r>
+        <w:rPr>
+          <w:rFonts w:ascii="Segoe UI" w:eastAsia="Times New Roman" w:hAnsi="Segoe UI" w:cs="Segoe UI"/>
+          <w:color w:val="24292E"/>
+          <w:sz w:val="24"/>
+          <w:szCs w:val="24"/>
+          <w:lang w:eastAsia="en-GB"/>
+        </w:rPr>
+        <w:t xml:space="preserve"> they should have come to a final plan</w:t>
+      </w:r>
+      <w:r>
+        <w:rPr>
+          <w:rFonts w:ascii="Segoe UI" w:eastAsia="Times New Roman" w:hAnsi="Segoe UI" w:cs="Segoe UI"/>
+          <w:color w:val="24292E"/>
+          <w:sz w:val="24"/>
+          <w:szCs w:val="24"/>
+          <w:lang w:eastAsia="en-GB"/>
+        </w:rPr>
+        <w:t xml:space="preserve"> and action for how to implement the database</w:t>
+      </w:r>
+      <w:r>
+        <w:rPr>
+          <w:rFonts w:ascii="Segoe UI" w:eastAsia="Times New Roman" w:hAnsi="Segoe UI" w:cs="Segoe UI"/>
+          <w:color w:val="24292E"/>
+          <w:sz w:val="24"/>
+          <w:szCs w:val="24"/>
+          <w:lang w:eastAsia="en-GB"/>
+        </w:rPr>
+        <w:t xml:space="preserve"> (still needs to be tested). </w:t>
+      </w:r>
+      <w:r>
+        <w:rPr>
+          <w:rFonts w:ascii="Segoe UI" w:eastAsia="Times New Roman" w:hAnsi="Segoe UI" w:cs="Segoe UI"/>
+          <w:color w:val="24292E"/>
+          <w:sz w:val="24"/>
+          <w:szCs w:val="24"/>
+          <w:lang w:eastAsia="en-GB"/>
+        </w:rPr>
+        <w:t>Problems encountered were; a</w:t>
+      </w:r>
+      <w:r>
+        <w:rPr>
+          <w:rFonts w:ascii="Segoe UI" w:eastAsia="Times New Roman" w:hAnsi="Segoe UI" w:cs="Segoe UI"/>
+          <w:color w:val="24292E"/>
+          <w:sz w:val="24"/>
+          <w:szCs w:val="24"/>
+          <w:lang w:eastAsia="en-GB"/>
+        </w:rPr>
+        <w:t>s a team they couldn’t decide on a good plan, but they think th</w:t>
+      </w:r>
+      <w:r>
+        <w:rPr>
+          <w:rFonts w:ascii="Segoe UI" w:eastAsia="Times New Roman" w:hAnsi="Segoe UI" w:cs="Segoe UI"/>
+          <w:color w:val="24292E"/>
+          <w:sz w:val="24"/>
+          <w:szCs w:val="24"/>
+          <w:lang w:eastAsia="en-GB"/>
+        </w:rPr>
+        <w:t>at</w:t>
+      </w:r>
+      <w:r>
+        <w:rPr>
+          <w:rFonts w:ascii="Segoe UI" w:eastAsia="Times New Roman" w:hAnsi="Segoe UI" w:cs="Segoe UI"/>
+          <w:color w:val="24292E"/>
+          <w:sz w:val="24"/>
+          <w:szCs w:val="24"/>
+          <w:lang w:eastAsia="en-GB"/>
+        </w:rPr>
+        <w:t xml:space="preserve"> </w:t>
+      </w:r>
+      <w:r>
+        <w:rPr>
+          <w:rFonts w:ascii="Segoe UI" w:eastAsia="Times New Roman" w:hAnsi="Segoe UI" w:cs="Segoe UI"/>
+          <w:color w:val="24292E"/>
+          <w:sz w:val="24"/>
+          <w:szCs w:val="24"/>
+          <w:lang w:eastAsia="en-GB"/>
+        </w:rPr>
+        <w:t>has come to a conclusion now (although it needs to be tested to make sure)</w:t>
+      </w:r>
+      <w:r>
+        <w:rPr>
+          <w:rFonts w:ascii="Segoe UI" w:eastAsia="Times New Roman" w:hAnsi="Segoe UI" w:cs="Segoe UI"/>
+          <w:color w:val="24292E"/>
+          <w:sz w:val="24"/>
+          <w:szCs w:val="24"/>
+          <w:lang w:eastAsia="en-GB"/>
+        </w:rPr>
+        <w:t>, so all that is left is to implement it. Today Mikolaj, Aldrin and Jordan are going to work on the Schema</w:t>
+      </w:r>
+      <w:r>
+        <w:rPr>
+          <w:rFonts w:ascii="Segoe UI" w:eastAsia="Times New Roman" w:hAnsi="Segoe UI" w:cs="Segoe UI"/>
+          <w:color w:val="24292E"/>
+          <w:sz w:val="24"/>
+          <w:szCs w:val="24"/>
+          <w:lang w:eastAsia="en-GB"/>
+        </w:rPr>
+        <w:t xml:space="preserve">. They will then </w:t>
+      </w:r>
+      <w:r>
+        <w:rPr>
+          <w:rFonts w:ascii="Segoe UI" w:eastAsia="Times New Roman" w:hAnsi="Segoe UI" w:cs="Segoe UI"/>
+          <w:color w:val="24292E"/>
+          <w:sz w:val="24"/>
+          <w:szCs w:val="24"/>
+          <w:lang w:eastAsia="en-GB"/>
+        </w:rPr>
+        <w:t xml:space="preserve">work on populating the database. Perhaps they might add some forms to enter additional </w:t>
+      </w:r>
+      <w:r>
+        <w:rPr>
+          <w:rFonts w:ascii="Segoe UI" w:eastAsia="Times New Roman" w:hAnsi="Segoe UI" w:cs="Segoe UI"/>
+          <w:color w:val="24292E"/>
+          <w:sz w:val="24"/>
+          <w:szCs w:val="24"/>
+          <w:lang w:eastAsia="en-GB"/>
+        </w:rPr>
+        <w:t>data,</w:t>
+      </w:r>
+      <w:r>
+        <w:rPr>
+          <w:rFonts w:ascii="Segoe UI" w:eastAsia="Times New Roman" w:hAnsi="Segoe UI" w:cs="Segoe UI"/>
+          <w:color w:val="24292E"/>
+          <w:sz w:val="24"/>
+          <w:szCs w:val="24"/>
+          <w:lang w:eastAsia="en-GB"/>
+        </w:rPr>
+        <w:t xml:space="preserve"> but they are unsure on this</w:t>
+      </w:r>
+      <w:r>
+        <w:rPr>
+          <w:rFonts w:ascii="Segoe UI" w:eastAsia="Times New Roman" w:hAnsi="Segoe UI" w:cs="Segoe UI"/>
+          <w:color w:val="24292E"/>
+          <w:sz w:val="24"/>
+          <w:szCs w:val="24"/>
+          <w:lang w:eastAsia="en-GB"/>
+        </w:rPr>
+        <w:t xml:space="preserve"> for now</w:t>
+      </w:r>
+      <w:r>
+        <w:rPr>
+          <w:rFonts w:ascii="Segoe UI" w:eastAsia="Times New Roman" w:hAnsi="Segoe UI" w:cs="Segoe UI"/>
+          <w:color w:val="24292E"/>
+          <w:sz w:val="24"/>
+          <w:szCs w:val="24"/>
+          <w:lang w:eastAsia="en-GB"/>
+        </w:rPr>
+        <w:t>.</w:t>
+      </w:r>
+    </w:p>
+    <w:p>
+      <w:pPr>
+        <w:pStyle w:val="ListParagraph"/>
+        <w:numPr>
+          <w:ilvl w:val="1"/>
+          <w:numId w:val="5"/>
+        </w:numPr>
+        <w:rPr>
+          <w:rFonts w:ascii="Segoe UI" w:eastAsia="Times New Roman" w:hAnsi="Segoe UI" w:cs="Segoe UI"/>
+          <w:color w:val="24292E"/>
+          <w:sz w:val="24"/>
+          <w:szCs w:val="24"/>
+          <w:lang w:eastAsia="en-GB"/>
+        </w:rPr>
+      </w:pPr>
+      <w:r>
+        <w:rPr>
+          <w:rFonts w:ascii="Segoe UI" w:eastAsia="Times New Roman" w:hAnsi="Segoe UI" w:cs="Segoe UI"/>
+          <w:color w:val="24292E"/>
+          <w:sz w:val="24"/>
+          <w:szCs w:val="24"/>
+          <w:lang w:eastAsia="en-GB"/>
+        </w:rPr>
+        <w:t xml:space="preserve">Jordan – </w:t>
+      </w:r>
+      <w:r>
+        <w:rPr>
+          <w:rFonts w:ascii="Segoe UI" w:eastAsia="Times New Roman" w:hAnsi="Segoe UI" w:cs="Segoe UI"/>
+          <w:color w:val="24292E"/>
+          <w:sz w:val="24"/>
+          <w:szCs w:val="24"/>
+          <w:lang w:eastAsia="en-GB"/>
+        </w:rPr>
+        <w:t xml:space="preserve">He </w:t>
+      </w:r>
+      <w:r>
+        <w:rPr>
+          <w:rFonts w:ascii="Segoe UI" w:eastAsia="Times New Roman" w:hAnsi="Segoe UI" w:cs="Segoe UI"/>
+          <w:color w:val="24292E"/>
+          <w:sz w:val="24"/>
+          <w:szCs w:val="24"/>
+          <w:lang w:eastAsia="en-GB"/>
+        </w:rPr>
+        <w:t xml:space="preserve">got </w:t>
+      </w:r>
+      <w:r>
+        <w:rPr>
+          <w:rFonts w:ascii="Segoe UI" w:eastAsia="Times New Roman" w:hAnsi="Segoe UI" w:cs="Segoe UI"/>
+          <w:color w:val="24292E"/>
+          <w:sz w:val="24"/>
+          <w:szCs w:val="24"/>
+          <w:lang w:eastAsia="en-GB"/>
+        </w:rPr>
+        <w:t xml:space="preserve">a reply on </w:t>
+      </w:r>
+      <w:r>
+        <w:rPr>
+          <w:rFonts w:ascii="Segoe UI" w:eastAsia="Times New Roman" w:hAnsi="Segoe UI" w:cs="Segoe UI"/>
+          <w:color w:val="24292E"/>
+          <w:sz w:val="24"/>
+          <w:szCs w:val="24"/>
+          <w:lang w:eastAsia="en-GB"/>
+        </w:rPr>
+        <w:t>the database server from Mohamadou</w:t>
+      </w:r>
+      <w:r>
+        <w:rPr>
+          <w:rFonts w:ascii="Segoe UI" w:eastAsia="Times New Roman" w:hAnsi="Segoe UI" w:cs="Segoe UI"/>
+          <w:color w:val="24292E"/>
+          <w:sz w:val="24"/>
+          <w:szCs w:val="24"/>
+          <w:lang w:eastAsia="en-GB"/>
+        </w:rPr>
+        <w:t xml:space="preserve"> and we now have a server to run the database on</w:t>
+      </w:r>
+      <w:r>
+        <w:rPr>
+          <w:rFonts w:ascii="Segoe UI" w:eastAsia="Times New Roman" w:hAnsi="Segoe UI" w:cs="Segoe UI"/>
+          <w:color w:val="24292E"/>
+          <w:sz w:val="24"/>
+          <w:szCs w:val="24"/>
+          <w:lang w:eastAsia="en-GB"/>
+        </w:rPr>
+        <w:t>.</w:t>
+      </w:r>
+      <w:r>
+        <w:rPr>
+          <w:rFonts w:ascii="Segoe UI" w:eastAsia="Times New Roman" w:hAnsi="Segoe UI" w:cs="Segoe UI"/>
+          <w:color w:val="24292E"/>
+          <w:sz w:val="24"/>
+          <w:szCs w:val="24"/>
+          <w:lang w:eastAsia="en-GB"/>
+        </w:rPr>
+        <w:t xml:space="preserve"> A problem encountered a</w:t>
+      </w:r>
+      <w:r>
+        <w:rPr>
+          <w:rFonts w:ascii="Segoe UI" w:eastAsia="Times New Roman" w:hAnsi="Segoe UI" w:cs="Segoe UI"/>
+          <w:color w:val="24292E"/>
+          <w:sz w:val="24"/>
+          <w:szCs w:val="24"/>
+          <w:lang w:eastAsia="en-GB"/>
+        </w:rPr>
+        <w:t xml:space="preserve">s a </w:t>
+      </w:r>
+      <w:r>
+        <w:rPr>
+          <w:rFonts w:ascii="Segoe UI" w:eastAsia="Times New Roman" w:hAnsi="Segoe UI" w:cs="Segoe UI"/>
+          <w:color w:val="24292E"/>
+          <w:sz w:val="24"/>
+          <w:szCs w:val="24"/>
+          <w:lang w:eastAsia="en-GB"/>
+        </w:rPr>
+        <w:t>group was,</w:t>
+      </w:r>
+      <w:r>
+        <w:rPr>
+          <w:rFonts w:ascii="Segoe UI" w:eastAsia="Times New Roman" w:hAnsi="Segoe UI" w:cs="Segoe UI"/>
+          <w:color w:val="24292E"/>
+          <w:sz w:val="24"/>
+          <w:szCs w:val="24"/>
+          <w:lang w:eastAsia="en-GB"/>
+        </w:rPr>
+        <w:t xml:space="preserve"> they started off with the first database </w:t>
+      </w:r>
+      <w:r>
+        <w:rPr>
+          <w:rFonts w:ascii="Segoe UI" w:eastAsia="Times New Roman" w:hAnsi="Segoe UI" w:cs="Segoe UI"/>
+          <w:color w:val="24292E"/>
+          <w:sz w:val="24"/>
+          <w:szCs w:val="24"/>
+          <w:lang w:eastAsia="en-GB"/>
+        </w:rPr>
+        <w:t>and it</w:t>
+      </w:r>
+      <w:r>
+        <w:rPr>
+          <w:rFonts w:ascii="Segoe UI" w:eastAsia="Times New Roman" w:hAnsi="Segoe UI" w:cs="Segoe UI"/>
+          <w:color w:val="24292E"/>
+          <w:sz w:val="24"/>
+          <w:szCs w:val="24"/>
+          <w:lang w:eastAsia="en-GB"/>
+        </w:rPr>
+        <w:t xml:space="preserve"> didn’t work out as it only allowed for one questionnaire maximum. So, he redesigned a new database structure, which in theory should allow them to make multiple questionnaires. </w:t>
+      </w:r>
+      <w:r>
+        <w:rPr>
+          <w:rFonts w:ascii="Segoe UI" w:eastAsia="Times New Roman" w:hAnsi="Segoe UI" w:cs="Segoe UI"/>
+          <w:color w:val="24292E"/>
+          <w:sz w:val="24"/>
+          <w:szCs w:val="24"/>
+          <w:lang w:eastAsia="en-GB"/>
+        </w:rPr>
+        <w:t>There were more problems encountered (See Mikolaj’s notes for problems encountered)</w:t>
+      </w:r>
+      <w:r>
+        <w:rPr>
+          <w:rFonts w:ascii="Segoe UI" w:eastAsia="Times New Roman" w:hAnsi="Segoe UI" w:cs="Segoe UI"/>
+          <w:color w:val="24292E"/>
+          <w:sz w:val="24"/>
+          <w:szCs w:val="24"/>
+          <w:lang w:eastAsia="en-GB"/>
+        </w:rPr>
+        <w:t>.</w:t>
+      </w:r>
+      <w:r>
+        <w:rPr>
+          <w:rFonts w:ascii="Segoe UI" w:eastAsia="Times New Roman" w:hAnsi="Segoe UI" w:cs="Segoe UI"/>
+          <w:color w:val="24292E"/>
+          <w:sz w:val="24"/>
+          <w:szCs w:val="24"/>
+          <w:lang w:eastAsia="en-GB"/>
+        </w:rPr>
+        <w:t xml:space="preserve"> Today, </w:t>
+      </w:r>
+      <w:r>
+        <w:rPr>
+          <w:rFonts w:ascii="Segoe UI" w:eastAsia="Times New Roman" w:hAnsi="Segoe UI" w:cs="Segoe UI"/>
+          <w:color w:val="24292E"/>
+          <w:sz w:val="24"/>
+          <w:szCs w:val="24"/>
+          <w:lang w:eastAsia="en-GB"/>
+        </w:rPr>
+        <w:t xml:space="preserve">Jordan will be working on the databases alongside Mikolaj and Aldrin (see </w:t>
+      </w:r>
+      <w:r>
+        <w:rPr>
+          <w:rFonts w:ascii="Segoe UI" w:eastAsia="Times New Roman" w:hAnsi="Segoe UI" w:cs="Segoe UI"/>
+          <w:color w:val="24292E"/>
+          <w:sz w:val="24"/>
+          <w:szCs w:val="24"/>
+          <w:lang w:eastAsia="en-GB"/>
+        </w:rPr>
+        <w:t>their</w:t>
+      </w:r>
+      <w:r>
+        <w:rPr>
+          <w:rFonts w:ascii="Segoe UI" w:eastAsia="Times New Roman" w:hAnsi="Segoe UI" w:cs="Segoe UI"/>
+          <w:color w:val="24292E"/>
+          <w:sz w:val="24"/>
+          <w:szCs w:val="24"/>
+          <w:lang w:eastAsia="en-GB"/>
+        </w:rPr>
+        <w:t xml:space="preserve"> notes for more details).</w:t>
+      </w:r>
+    </w:p>
+    <w:p>
+      <w:pPr>
+        <w:pStyle w:val="ListParagraph"/>
+        <w:numPr>
+          <w:ilvl w:val="1"/>
+          <w:numId w:val="5"/>
+        </w:numPr>
+        <w:rPr>
+          <w:rFonts w:ascii="Segoe UI" w:eastAsia="Times New Roman" w:hAnsi="Segoe UI" w:cs="Segoe UI"/>
+          <w:color w:val="24292E"/>
+          <w:sz w:val="24"/>
+          <w:szCs w:val="24"/>
+          <w:lang w:eastAsia="en-GB"/>
+        </w:rPr>
+      </w:pPr>
+      <w:r>
+        <w:rPr>
+          <w:rFonts w:ascii="Segoe UI" w:eastAsia="Times New Roman" w:hAnsi="Segoe UI" w:cs="Segoe UI"/>
+          <w:color w:val="24292E"/>
+          <w:sz w:val="24"/>
+          <w:szCs w:val="24"/>
+          <w:lang w:eastAsia="en-GB"/>
+        </w:rPr>
+        <w:t xml:space="preserve">Aldrin – </w:t>
+      </w:r>
+      <w:r>
+        <w:rPr>
+          <w:rFonts w:ascii="Segoe UI" w:eastAsia="Times New Roman" w:hAnsi="Segoe UI" w:cs="Segoe UI"/>
+          <w:color w:val="24292E"/>
+          <w:sz w:val="24"/>
+          <w:szCs w:val="24"/>
+          <w:lang w:eastAsia="en-GB"/>
+        </w:rPr>
+        <w:t>Yesterday h</w:t>
+      </w:r>
+      <w:r>
+        <w:rPr>
+          <w:rFonts w:ascii="Segoe UI" w:eastAsia="Times New Roman" w:hAnsi="Segoe UI" w:cs="Segoe UI"/>
+          <w:color w:val="24292E"/>
+          <w:sz w:val="24"/>
+          <w:szCs w:val="24"/>
+          <w:lang w:eastAsia="en-GB"/>
+        </w:rPr>
+        <w:t xml:space="preserve">e </w:t>
+      </w:r>
+      <w:r>
+        <w:rPr>
+          <w:rFonts w:ascii="Segoe UI" w:eastAsia="Times New Roman" w:hAnsi="Segoe UI" w:cs="Segoe UI"/>
+          <w:color w:val="24292E"/>
+          <w:sz w:val="24"/>
+          <w:szCs w:val="24"/>
+          <w:lang w:eastAsia="en-GB"/>
+        </w:rPr>
+        <w:t>was</w:t>
+      </w:r>
+      <w:r>
+        <w:rPr>
+          <w:rFonts w:ascii="Segoe UI" w:eastAsia="Times New Roman" w:hAnsi="Segoe UI" w:cs="Segoe UI"/>
+          <w:color w:val="24292E"/>
+          <w:sz w:val="24"/>
+          <w:szCs w:val="24"/>
+          <w:lang w:eastAsia="en-GB"/>
+        </w:rPr>
+        <w:t xml:space="preserve"> working on the database with Mikolaj and Jordan (see their notes for more information. The problems encountered are the same as Mikolaj and Jordan</w:t>
+      </w:r>
+      <w:r>
+        <w:rPr>
+          <w:rFonts w:ascii="Segoe UI" w:eastAsia="Times New Roman" w:hAnsi="Segoe UI" w:cs="Segoe UI"/>
+          <w:color w:val="24292E"/>
+          <w:sz w:val="24"/>
+          <w:szCs w:val="24"/>
+          <w:lang w:eastAsia="en-GB"/>
+        </w:rPr>
+        <w:t xml:space="preserve"> (see their notes for more details)</w:t>
+      </w:r>
+      <w:r>
+        <w:rPr>
+          <w:rFonts w:ascii="Segoe UI" w:eastAsia="Times New Roman" w:hAnsi="Segoe UI" w:cs="Segoe UI"/>
+          <w:color w:val="24292E"/>
+          <w:sz w:val="24"/>
+          <w:szCs w:val="24"/>
+          <w:lang w:eastAsia="en-GB"/>
+        </w:rPr>
+        <w:t xml:space="preserve">. Today </w:t>
+      </w:r>
+      <w:r>
+        <w:rPr>
+          <w:rFonts w:ascii="Segoe UI" w:eastAsia="Times New Roman" w:hAnsi="Segoe UI" w:cs="Segoe UI"/>
+          <w:color w:val="24292E"/>
+          <w:sz w:val="24"/>
+          <w:szCs w:val="24"/>
+          <w:lang w:eastAsia="en-GB"/>
+        </w:rPr>
+        <w:t>he will be working alongside</w:t>
+      </w:r>
+      <w:r>
+        <w:rPr>
+          <w:rFonts w:ascii="Segoe UI" w:eastAsia="Times New Roman" w:hAnsi="Segoe UI" w:cs="Segoe UI"/>
+          <w:color w:val="24292E"/>
+          <w:sz w:val="24"/>
+          <w:szCs w:val="24"/>
+          <w:lang w:eastAsia="en-GB"/>
+        </w:rPr>
+        <w:t xml:space="preserve"> Jordan and Mikola</w:t>
+      </w:r>
+      <w:r>
+        <w:rPr>
+          <w:rFonts w:ascii="Segoe UI" w:eastAsia="Times New Roman" w:hAnsi="Segoe UI" w:cs="Segoe UI"/>
+          <w:color w:val="24292E"/>
+          <w:sz w:val="24"/>
+          <w:szCs w:val="24"/>
+          <w:lang w:eastAsia="en-GB"/>
+        </w:rPr>
+        <w:t>j again (see their notes for more details) and</w:t>
+      </w:r>
+      <w:r>
+        <w:rPr>
+          <w:rFonts w:ascii="Segoe UI" w:eastAsia="Times New Roman" w:hAnsi="Segoe UI" w:cs="Segoe UI"/>
+          <w:color w:val="24292E"/>
+          <w:sz w:val="24"/>
+          <w:szCs w:val="24"/>
+          <w:lang w:eastAsia="en-GB"/>
+        </w:rPr>
+        <w:t xml:space="preserve"> will additionally be hoping to test the database. </w:t>
+      </w:r>
+    </w:p>
+    <w:p>
+      <w:pPr>
+        <w:pStyle w:val="ListParagraph"/>
+        <w:numPr>
+          <w:ilvl w:val="1"/>
+          <w:numId w:val="5"/>
+        </w:numPr>
+        <w:rPr>
+          <w:rFonts w:ascii="Segoe UI" w:eastAsia="Times New Roman" w:hAnsi="Segoe UI" w:cs="Segoe UI"/>
+          <w:color w:val="24292E"/>
+          <w:sz w:val="24"/>
+          <w:szCs w:val="24"/>
+          <w:lang w:eastAsia="en-GB"/>
+        </w:rPr>
+      </w:pPr>
+      <w:r>
+        <w:rPr>
+          <w:rFonts w:ascii="Segoe UI" w:eastAsia="Times New Roman" w:hAnsi="Segoe UI" w:cs="Segoe UI"/>
+          <w:color w:val="24292E"/>
+          <w:sz w:val="24"/>
+          <w:szCs w:val="24"/>
+          <w:lang w:eastAsia="en-GB"/>
+        </w:rPr>
+        <w:t xml:space="preserve">Bruce – yesterday created a form based on the example questionnaire given to us, made sure the form had all types of information input from radio to multi-select drop down boxes. The main problem he encountered was configuring the questions which had a “Select all that apply” option, it took him about an hour of research. Today he is going to figure out what the output is from these questions with regards to communicating with the database. Today he will write up the additional user stories that needs to be added as he got feedback from the stakeholders, clarifying up some requirements for our product. Additionally, he will be learning the template and CSS we are using and add it to the questionnaire(s). From there, he will </w:t>
+      </w:r>
+      <w:r>
+        <w:rPr>
+          <w:rFonts w:ascii="Segoe UI" w:eastAsia="Times New Roman" w:hAnsi="Segoe UI" w:cs="Segoe UI"/>
+          <w:color w:val="24292E"/>
+          <w:sz w:val="24"/>
+          <w:szCs w:val="24"/>
+          <w:lang w:eastAsia="en-GB"/>
+        </w:rPr>
+        <w:lastRenderedPageBreak/>
+        <w:t>start comparing the questionnaire to the PHP library that he has and try to equip the questionnaire with regards to submitting data to the database.</w:t>
+      </w:r>
+    </w:p>
+    <w:p>
+      <w:pPr>
+        <w:pStyle w:val="ListParagraph"/>
+        <w:numPr>
+          <w:ilvl w:val="1"/>
+          <w:numId w:val="5"/>
+        </w:numPr>
+        <w:rPr>
+          <w:rFonts w:ascii="Segoe UI" w:eastAsia="Times New Roman" w:hAnsi="Segoe UI" w:cs="Segoe UI"/>
+          <w:color w:val="24292E"/>
+          <w:sz w:val="24"/>
+          <w:szCs w:val="24"/>
+          <w:lang w:eastAsia="en-GB"/>
+        </w:rPr>
+      </w:pPr>
+      <w:r>
+        <w:rPr>
+          <w:rFonts w:ascii="Segoe UI" w:eastAsia="Times New Roman" w:hAnsi="Segoe UI" w:cs="Segoe UI"/>
+          <w:color w:val="24292E"/>
+          <w:sz w:val="24"/>
+          <w:szCs w:val="24"/>
+          <w:lang w:eastAsia="en-GB"/>
+        </w:rPr>
+        <w:t>Mohammed – No problems encountered. Today he will be working on the CSS and additionally PHP at a later stage when it’s ready to be worked on and when he is available</w:t>
+      </w:r>
+      <w:r>
+        <w:rPr>
+          <w:rFonts w:ascii="Segoe UI" w:eastAsia="Times New Roman" w:hAnsi="Segoe UI" w:cs="Segoe UI"/>
+          <w:color w:val="24292E"/>
+          <w:sz w:val="24"/>
+          <w:szCs w:val="24"/>
+          <w:lang w:eastAsia="en-GB"/>
+        </w:rPr>
+        <w:t xml:space="preserve"> (He is in the India time zone, he is at a funeral today and additionally normally has prayers daily)</w:t>
+      </w:r>
+      <w:r>
+        <w:rPr>
+          <w:rFonts w:ascii="Segoe UI" w:eastAsia="Times New Roman" w:hAnsi="Segoe UI" w:cs="Segoe UI"/>
+          <w:color w:val="24292E"/>
+          <w:sz w:val="24"/>
+          <w:szCs w:val="24"/>
+          <w:lang w:eastAsia="en-GB"/>
+        </w:rPr>
+        <w:t xml:space="preserve">. </w:t>
+      </w:r>
+    </w:p>
+    <w:p>
+      <w:pPr>
+        <w:pStyle w:val="ListParagraph"/>
+        <w:numPr>
+          <w:ilvl w:val="1"/>
+          <w:numId w:val="5"/>
+        </w:numPr>
+        <w:rPr>
+          <w:rFonts w:ascii="Segoe UI" w:eastAsia="Times New Roman" w:hAnsi="Segoe UI" w:cs="Segoe UI"/>
+          <w:color w:val="24292E"/>
+          <w:sz w:val="24"/>
+          <w:szCs w:val="24"/>
+          <w:lang w:eastAsia="en-GB"/>
+        </w:rPr>
+      </w:pPr>
+      <w:r>
+        <w:rPr>
+          <w:rFonts w:ascii="Segoe UI" w:eastAsia="Times New Roman" w:hAnsi="Segoe UI" w:cs="Segoe UI"/>
+          <w:color w:val="24292E"/>
+          <w:sz w:val="24"/>
+          <w:szCs w:val="24"/>
+          <w:lang w:eastAsia="en-GB"/>
+        </w:rPr>
+        <w:t xml:space="preserve">Stewart – Yesterday Mohammed and </w:t>
+      </w:r>
+      <w:r>
+        <w:rPr>
+          <w:rFonts w:ascii="Segoe UI" w:eastAsia="Times New Roman" w:hAnsi="Segoe UI" w:cs="Segoe UI"/>
+          <w:color w:val="24292E"/>
+          <w:sz w:val="24"/>
+          <w:szCs w:val="24"/>
+          <w:lang w:eastAsia="en-GB"/>
+        </w:rPr>
+        <w:t>I</w:t>
+      </w:r>
+      <w:r>
+        <w:rPr>
+          <w:rFonts w:ascii="Segoe UI" w:eastAsia="Times New Roman" w:hAnsi="Segoe UI" w:cs="Segoe UI"/>
+          <w:color w:val="24292E"/>
+          <w:sz w:val="24"/>
+          <w:szCs w:val="24"/>
+          <w:lang w:eastAsia="en-GB"/>
+        </w:rPr>
+        <w:t xml:space="preserve"> tried to decide on a free template online, we did end up finding a good one that would fit our purposes. It included graphs (with js to work them) for visualisation of data and it looked pretty similar to what we had in mind if we repurposed it. So, I began repurposing and redesigning it for our needs and ended up with a login page, a create account page and a home page/dashboard. Then Mohammed had to leave due to prior obligations (prayers – additionally he is in India so there are some difficulties with the time zone so that is why he is having to go pray during when we are working but that is completely fine).  Yesterday I began on a new website after Mohammed left and managed to make the “new login” and “create account” page. Problems encountered included how I now had nobody else to help me out and I wasn’t so confident I could handle the rest as the story was a </w:t>
+      </w:r>
+      <w:r>
+        <w:rPr>
+          <w:rFonts w:ascii="Segoe UI" w:eastAsia="Times New Roman" w:hAnsi="Segoe UI" w:cs="Segoe UI"/>
+          <w:color w:val="24292E"/>
+          <w:sz w:val="24"/>
+          <w:szCs w:val="24"/>
+          <w:lang w:eastAsia="en-GB"/>
+        </w:rPr>
+        <w:t>14-point</w:t>
+      </w:r>
+      <w:r>
+        <w:rPr>
+          <w:rFonts w:ascii="Segoe UI" w:eastAsia="Times New Roman" w:hAnsi="Segoe UI" w:cs="Segoe UI"/>
+          <w:color w:val="24292E"/>
+          <w:sz w:val="24"/>
+          <w:szCs w:val="24"/>
+          <w:lang w:eastAsia="en-GB"/>
+        </w:rPr>
+        <w:t xml:space="preserve"> story and quite large. So, I asked for help from Momchil who is now going to be helping with the website side of things with me. Another problem was once we started taking a good look at the code used in the redesigned template, some of the code was too complex and would take ages to understand and additionally it was in Bootstrap 4 and we thought it might be better to use Bootstrap 5. So, me and Momchil began making a new website from scratch using Bootstrap 5. </w:t>
+      </w:r>
+      <w:r>
+        <w:rPr>
+          <w:rFonts w:ascii="Segoe UI" w:eastAsia="Times New Roman" w:hAnsi="Segoe UI" w:cs="Segoe UI"/>
+          <w:color w:val="24292E"/>
+          <w:sz w:val="24"/>
+          <w:szCs w:val="24"/>
+          <w:lang w:eastAsia="en-GB"/>
+        </w:rPr>
+        <w:t>For other</w:t>
+      </w:r>
+      <w:r>
+        <w:rPr>
+          <w:rFonts w:ascii="Segoe UI" w:eastAsia="Times New Roman" w:hAnsi="Segoe UI" w:cs="Segoe UI"/>
+          <w:color w:val="24292E"/>
+          <w:sz w:val="24"/>
+          <w:szCs w:val="24"/>
+          <w:lang w:eastAsia="en-GB"/>
+        </w:rPr>
+        <w:t xml:space="preserve"> problems (see Momchil’s notes).</w:t>
+      </w:r>
+      <w:r>
+        <w:t xml:space="preserve"> </w:t>
+      </w:r>
+      <w:r>
+        <w:rPr>
+          <w:rFonts w:ascii="Segoe UI" w:eastAsia="Times New Roman" w:hAnsi="Segoe UI" w:cs="Segoe UI"/>
+          <w:color w:val="24292E"/>
+          <w:sz w:val="24"/>
+          <w:szCs w:val="24"/>
+          <w:lang w:eastAsia="en-GB"/>
+        </w:rPr>
+        <w:t>Additiona</w:t>
+      </w:r>
+      <w:r>
+        <w:rPr>
+          <w:rFonts w:ascii="Segoe UI" w:eastAsia="Times New Roman" w:hAnsi="Segoe UI" w:cs="Segoe UI"/>
+          <w:color w:val="24292E"/>
+          <w:sz w:val="24"/>
+          <w:szCs w:val="24"/>
+          <w:lang w:eastAsia="en-GB"/>
+        </w:rPr>
+        <w:t>l problems are</w:t>
+      </w:r>
+      <w:r>
+        <w:rPr>
+          <w:rFonts w:ascii="Segoe UI" w:eastAsia="Times New Roman" w:hAnsi="Segoe UI" w:cs="Segoe UI"/>
+          <w:color w:val="24292E"/>
+          <w:sz w:val="24"/>
+          <w:szCs w:val="24"/>
+          <w:lang w:eastAsia="en-GB"/>
+        </w:rPr>
+        <w:t>, I didn’t have my Scrum Meeting notes in the correct format yesterday and I don’t believe the notes and meeting were taken properly, I did put them into the correct format but I don’t think they were up to scratch and I hope today was better than yesterday although it was definitely still shaky</w:t>
+      </w:r>
+      <w:r>
+        <w:rPr>
+          <w:rFonts w:ascii="Segoe UI" w:eastAsia="Times New Roman" w:hAnsi="Segoe UI" w:cs="Segoe UI"/>
+          <w:color w:val="24292E"/>
+          <w:sz w:val="24"/>
+          <w:szCs w:val="24"/>
+          <w:lang w:eastAsia="en-GB"/>
+        </w:rPr>
+        <w:t>. Today,</w:t>
+      </w:r>
+      <w:r>
+        <w:rPr>
+          <w:rFonts w:ascii="Segoe UI" w:eastAsia="Times New Roman" w:hAnsi="Segoe UI" w:cs="Segoe UI"/>
+          <w:color w:val="24292E"/>
+          <w:sz w:val="24"/>
+          <w:szCs w:val="24"/>
+          <w:lang w:eastAsia="en-GB"/>
+        </w:rPr>
+        <w:t xml:space="preserve"> I will also be continuing to work on the website </w:t>
+      </w:r>
+      <w:r>
+        <w:rPr>
+          <w:rFonts w:ascii="Segoe UI" w:eastAsia="Times New Roman" w:hAnsi="Segoe UI" w:cs="Segoe UI"/>
+          <w:color w:val="24292E"/>
+          <w:sz w:val="24"/>
+          <w:szCs w:val="24"/>
+          <w:lang w:eastAsia="en-GB"/>
+        </w:rPr>
+        <w:t xml:space="preserve">when I am not doing ScrumMaster tasks </w:t>
+      </w:r>
+      <w:r>
+        <w:rPr>
+          <w:rFonts w:ascii="Segoe UI" w:eastAsia="Times New Roman" w:hAnsi="Segoe UI" w:cs="Segoe UI"/>
+          <w:color w:val="24292E"/>
+          <w:sz w:val="24"/>
+          <w:szCs w:val="24"/>
+          <w:lang w:eastAsia="en-GB"/>
+        </w:rPr>
+        <w:t>and get Momchil’s updated bootstrap and make sure it is implemented into the Login and Create Account pages.</w:t>
+      </w:r>
+      <w:r>
+        <w:rPr>
+          <w:rFonts w:ascii="Segoe UI" w:eastAsia="Times New Roman" w:hAnsi="Segoe UI" w:cs="Segoe UI"/>
+          <w:color w:val="24292E"/>
+          <w:sz w:val="24"/>
+          <w:szCs w:val="24"/>
+          <w:lang w:eastAsia="en-GB"/>
+        </w:rPr>
+        <w:t xml:space="preserve"> Today, I will be making sure that I am doing my ScrumMaster tasks properly.</w:t>
+      </w:r>
+      <w:r>
+        <w:rPr>
+          <w:rFonts w:ascii="Segoe UI" w:eastAsia="Times New Roman" w:hAnsi="Segoe UI" w:cs="Segoe UI"/>
+          <w:color w:val="24292E"/>
+          <w:sz w:val="24"/>
+          <w:szCs w:val="24"/>
+          <w:lang w:eastAsia="en-GB"/>
+        </w:rPr>
+        <w:t xml:space="preserve"> I will also make sure that my scrum meeting notes are much better than yesterday as there was a lack of information and organisation from my part. I will be making sure to check in on everybody occasionally and help them with anything they need and any questions and make sure everyone understands their role and the scrum methodology.</w:t>
+      </w:r>
+      <w:r>
+        <w:rPr>
+          <w:rFonts w:ascii="Segoe UI" w:eastAsia="Times New Roman" w:hAnsi="Segoe UI" w:cs="Segoe UI"/>
+          <w:color w:val="24292E"/>
+          <w:sz w:val="24"/>
+          <w:szCs w:val="24"/>
+          <w:lang w:eastAsia="en-GB"/>
+        </w:rPr>
+        <w:t xml:space="preserve"> I will be working on being a better ScrumMaster in general today.</w:t>
+      </w:r>
+    </w:p>
+    <w:p/>
+    <w:p/>
+    <w:p/>
+    <w:p>
+      <w:pPr>
+        <w:rPr>
+          <w:rFonts w:ascii="Segoe UI" w:eastAsia="Times New Roman" w:hAnsi="Segoe UI" w:cs="Segoe UI"/>
+          <w:color w:val="24292E"/>
+          <w:sz w:val="24"/>
+          <w:szCs w:val="24"/>
+          <w:lang w:eastAsia="en-GB"/>
+        </w:rPr>
+      </w:pPr>
     </w:p>
     <w:p/>
     <w:p/>
@@ -756,6 +1926,119 @@
 <file path=word/numbering.xml><?xml version="1.0" encoding="utf-8"?>
 <w:numbering xmlns:wpc="http://schemas.microsoft.com/office/word/2010/wordprocessingCanvas" xmlns:cx="http://schemas.microsoft.com/office/drawing/2014/chartex" xmlns:cx1="http://schemas.microsoft.com/office/drawing/2015/9/8/chartex" xmlns:cx2="http://schemas.microsoft.com/office/drawing/2015/10/21/chartex" xmlns:cx3="http://schemas.microsoft.com/office/drawing/2016/5/9/chartex" xmlns:cx4="http://schemas.microsoft.com/office/drawing/2016/5/10/chartex" xmlns:cx5="http://schemas.microsoft.com/office/drawing/2016/5/11/chartex" xmlns:cx6="http://schemas.microsoft.com/office/drawing/2016/5/12/chartex" xmlns:cx7="http://schemas.microsoft.com/office/drawing/2016/5/13/chartex" xmlns:cx8="http://schemas.microsoft.com/office/drawing/2016/5/14/chartex" xmlns:mc="http://schemas.openxmlformats.org/markup-compatibility/2006" xmlns:aink="http://schemas.microsoft.com/office/drawing/2016/ink" xmlns:am3d="http://schemas.microsoft.com/office/drawing/2017/model3d" xmlns:o="urn:schemas-microsoft-com:office:office" xmlns:r="http://schemas.openxmlformats.org/officeDocument/2006/relationships" xmlns:m="http://schemas.openxmlformats.org/officeDocument/2006/math" xmlns:v="urn:schemas-microsoft-com:vml" xmlns:wp14="http://schemas.microsoft.com/office/word/2010/wordprocessingDrawing" xmlns:wp="http://schemas.openxmlformats.org/drawingml/2006/wordprocessingDrawing" xmlns:w10="urn:schemas-microsoft-com:office:word" xmlns:w="http://schemas.openxmlformats.org/wordprocessingml/2006/main" xmlns:w14="http://schemas.microsoft.com/office/word/2010/wordml" xmlns:w15="http://schemas.microsoft.com/office/word/2012/wordml" xmlns:w16cex="http://schemas.microsoft.com/office/word/2018/wordml/cex" xmlns:w16cid="http://schemas.microsoft.com/office/word/2016/wordml/cid" xmlns:w16="http://schemas.microsoft.com/office/word/2018/wordml" xmlns:w16se="http://schemas.microsoft.com/office/word/2015/wordml/symex" xmlns:wpg="http://schemas.microsoft.com/office/word/2010/wordprocessingGroup" xmlns:wpi="http://schemas.microsoft.com/office/word/2010/wordprocessingInk" xmlns:wne="http://schemas.microsoft.com/office/word/2006/wordml" xmlns:wps="http://schemas.microsoft.com/office/word/2010/wordprocessingShape" mc:Ignorable="w14 w15 w16se w16cid w16 w16cex wp14">
   <w:abstractNum w:abstractNumId="0" w15:restartNumberingAfterBreak="0">
+    <w:nsid w:val="02436077"/>
+    <w:multiLevelType w:val="multilevel"/>
+    <w:tmpl w:val="FC1EB79A"/>
+    <w:lvl w:ilvl="0">
+      <w:start w:val="1"/>
+      <w:numFmt w:val="bullet"/>
+      <w:lvlText w:val=""/>
+      <w:lvlJc w:val="left"/>
+      <w:pPr>
+        <w:ind w:left="360" w:hanging="360"/>
+      </w:pPr>
+      <w:rPr>
+        <w:rFonts w:ascii="Wingdings" w:hAnsi="Wingdings" w:hint="default"/>
+      </w:rPr>
+    </w:lvl>
+    <w:lvl w:ilvl="1">
+      <w:start w:val="1"/>
+      <w:numFmt w:val="bullet"/>
+      <w:lvlText w:val=""/>
+      <w:lvlJc w:val="left"/>
+      <w:pPr>
+        <w:ind w:left="720" w:hanging="360"/>
+      </w:pPr>
+      <w:rPr>
+        <w:rFonts w:ascii="Symbol" w:hAnsi="Symbol" w:hint="default"/>
+      </w:rPr>
+    </w:lvl>
+    <w:lvl w:ilvl="2">
+      <w:start w:val="1"/>
+      <w:numFmt w:val="bullet"/>
+      <w:lvlText w:val=""/>
+      <w:lvlJc w:val="left"/>
+      <w:pPr>
+        <w:ind w:left="1080" w:hanging="360"/>
+      </w:pPr>
+      <w:rPr>
+        <w:rFonts w:ascii="Wingdings" w:hAnsi="Wingdings" w:hint="default"/>
+      </w:rPr>
+    </w:lvl>
+    <w:lvl w:ilvl="3">
+      <w:start w:val="1"/>
+      <w:numFmt w:val="bullet"/>
+      <w:lvlText w:val=""/>
+      <w:lvlJc w:val="left"/>
+      <w:pPr>
+        <w:ind w:left="1440" w:hanging="360"/>
+      </w:pPr>
+      <w:rPr>
+        <w:rFonts w:ascii="Symbol" w:hAnsi="Symbol" w:hint="default"/>
+      </w:rPr>
+    </w:lvl>
+    <w:lvl w:ilvl="4">
+      <w:start w:val="1"/>
+      <w:numFmt w:val="bullet"/>
+      <w:lvlText w:val=""/>
+      <w:lvlJc w:val="left"/>
+      <w:pPr>
+        <w:ind w:left="1800" w:hanging="360"/>
+      </w:pPr>
+      <w:rPr>
+        <w:rFonts w:ascii="Symbol" w:hAnsi="Symbol" w:hint="default"/>
+      </w:rPr>
+    </w:lvl>
+    <w:lvl w:ilvl="5">
+      <w:start w:val="1"/>
+      <w:numFmt w:val="bullet"/>
+      <w:lvlText w:val=""/>
+      <w:lvlJc w:val="left"/>
+      <w:pPr>
+        <w:ind w:left="2160" w:hanging="360"/>
+      </w:pPr>
+      <w:rPr>
+        <w:rFonts w:ascii="Wingdings" w:hAnsi="Wingdings" w:hint="default"/>
+      </w:rPr>
+    </w:lvl>
+    <w:lvl w:ilvl="6">
+      <w:start w:val="1"/>
+      <w:numFmt w:val="bullet"/>
+      <w:lvlText w:val=""/>
+      <w:lvlJc w:val="left"/>
+      <w:pPr>
+        <w:ind w:left="2520" w:hanging="360"/>
+      </w:pPr>
+      <w:rPr>
+        <w:rFonts w:ascii="Wingdings" w:hAnsi="Wingdings" w:hint="default"/>
+      </w:rPr>
+    </w:lvl>
+    <w:lvl w:ilvl="7">
+      <w:start w:val="1"/>
+      <w:numFmt w:val="bullet"/>
+      <w:lvlText w:val=""/>
+      <w:lvlJc w:val="left"/>
+      <w:pPr>
+        <w:ind w:left="2880" w:hanging="360"/>
+      </w:pPr>
+      <w:rPr>
+        <w:rFonts w:ascii="Symbol" w:hAnsi="Symbol" w:hint="default"/>
+      </w:rPr>
+    </w:lvl>
+    <w:lvl w:ilvl="8">
+      <w:start w:val="1"/>
+      <w:numFmt w:val="bullet"/>
+      <w:lvlText w:val=""/>
+      <w:lvlJc w:val="left"/>
+      <w:pPr>
+        <w:ind w:left="3240" w:hanging="360"/>
+      </w:pPr>
+      <w:rPr>
+        <w:rFonts w:ascii="Symbol" w:hAnsi="Symbol" w:hint="default"/>
+      </w:rPr>
+    </w:lvl>
+  </w:abstractNum>
+  <w:abstractNum w:abstractNumId="1" w15:restartNumberingAfterBreak="0">
     <w:nsid w:val="32AA6849"/>
     <w:multiLevelType w:val="hybridMultilevel"/>
     <w:tmpl w:val="0BFE86A4"/>
@@ -868,7 +2151,120 @@
       </w:rPr>
     </w:lvl>
   </w:abstractNum>
-  <w:abstractNum w:abstractNumId="1" w15:restartNumberingAfterBreak="0">
+  <w:abstractNum w:abstractNumId="2" w15:restartNumberingAfterBreak="0">
+    <w:nsid w:val="3B59748C"/>
+    <w:multiLevelType w:val="multilevel"/>
+    <w:tmpl w:val="08090021"/>
+    <w:lvl w:ilvl="0">
+      <w:start w:val="1"/>
+      <w:numFmt w:val="bullet"/>
+      <w:lvlText w:val=""/>
+      <w:lvlJc w:val="left"/>
+      <w:pPr>
+        <w:ind w:left="360" w:hanging="360"/>
+      </w:pPr>
+      <w:rPr>
+        <w:rFonts w:ascii="Wingdings" w:hAnsi="Wingdings" w:hint="default"/>
+      </w:rPr>
+    </w:lvl>
+    <w:lvl w:ilvl="1">
+      <w:start w:val="1"/>
+      <w:numFmt w:val="bullet"/>
+      <w:lvlText w:val=""/>
+      <w:lvlJc w:val="left"/>
+      <w:pPr>
+        <w:ind w:left="720" w:hanging="360"/>
+      </w:pPr>
+      <w:rPr>
+        <w:rFonts w:ascii="Wingdings" w:hAnsi="Wingdings" w:hint="default"/>
+      </w:rPr>
+    </w:lvl>
+    <w:lvl w:ilvl="2">
+      <w:start w:val="1"/>
+      <w:numFmt w:val="bullet"/>
+      <w:lvlText w:val=""/>
+      <w:lvlJc w:val="left"/>
+      <w:pPr>
+        <w:ind w:left="1080" w:hanging="360"/>
+      </w:pPr>
+      <w:rPr>
+        <w:rFonts w:ascii="Wingdings" w:hAnsi="Wingdings" w:hint="default"/>
+      </w:rPr>
+    </w:lvl>
+    <w:lvl w:ilvl="3">
+      <w:start w:val="1"/>
+      <w:numFmt w:val="bullet"/>
+      <w:lvlText w:val=""/>
+      <w:lvlJc w:val="left"/>
+      <w:pPr>
+        <w:ind w:left="1440" w:hanging="360"/>
+      </w:pPr>
+      <w:rPr>
+        <w:rFonts w:ascii="Symbol" w:hAnsi="Symbol" w:hint="default"/>
+      </w:rPr>
+    </w:lvl>
+    <w:lvl w:ilvl="4">
+      <w:start w:val="1"/>
+      <w:numFmt w:val="bullet"/>
+      <w:lvlText w:val=""/>
+      <w:lvlJc w:val="left"/>
+      <w:pPr>
+        <w:ind w:left="1800" w:hanging="360"/>
+      </w:pPr>
+      <w:rPr>
+        <w:rFonts w:ascii="Symbol" w:hAnsi="Symbol" w:hint="default"/>
+      </w:rPr>
+    </w:lvl>
+    <w:lvl w:ilvl="5">
+      <w:start w:val="1"/>
+      <w:numFmt w:val="bullet"/>
+      <w:lvlText w:val=""/>
+      <w:lvlJc w:val="left"/>
+      <w:pPr>
+        <w:ind w:left="2160" w:hanging="360"/>
+      </w:pPr>
+      <w:rPr>
+        <w:rFonts w:ascii="Wingdings" w:hAnsi="Wingdings" w:hint="default"/>
+      </w:rPr>
+    </w:lvl>
+    <w:lvl w:ilvl="6">
+      <w:start w:val="1"/>
+      <w:numFmt w:val="bullet"/>
+      <w:lvlText w:val=""/>
+      <w:lvlJc w:val="left"/>
+      <w:pPr>
+        <w:ind w:left="2520" w:hanging="360"/>
+      </w:pPr>
+      <w:rPr>
+        <w:rFonts w:ascii="Wingdings" w:hAnsi="Wingdings" w:hint="default"/>
+      </w:rPr>
+    </w:lvl>
+    <w:lvl w:ilvl="7">
+      <w:start w:val="1"/>
+      <w:numFmt w:val="bullet"/>
+      <w:lvlText w:val=""/>
+      <w:lvlJc w:val="left"/>
+      <w:pPr>
+        <w:ind w:left="2880" w:hanging="360"/>
+      </w:pPr>
+      <w:rPr>
+        <w:rFonts w:ascii="Symbol" w:hAnsi="Symbol" w:hint="default"/>
+      </w:rPr>
+    </w:lvl>
+    <w:lvl w:ilvl="8">
+      <w:start w:val="1"/>
+      <w:numFmt w:val="bullet"/>
+      <w:lvlText w:val=""/>
+      <w:lvlJc w:val="left"/>
+      <w:pPr>
+        <w:ind w:left="3240" w:hanging="360"/>
+      </w:pPr>
+      <w:rPr>
+        <w:rFonts w:ascii="Symbol" w:hAnsi="Symbol" w:hint="default"/>
+      </w:rPr>
+    </w:lvl>
+  </w:abstractNum>
+  <w:abstractNum w:abstractNumId="3" w15:restartNumberingAfterBreak="0">
     <w:nsid w:val="498711DE"/>
     <w:multiLevelType w:val="hybridMultilevel"/>
     <w:tmpl w:val="33E2D3A4"/>
@@ -981,7 +2377,7 @@
       </w:rPr>
     </w:lvl>
   </w:abstractNum>
-  <w:abstractNum w:abstractNumId="2" w15:restartNumberingAfterBreak="0">
+  <w:abstractNum w:abstractNumId="4" w15:restartNumberingAfterBreak="0">
     <w:nsid w:val="5B8241DB"/>
     <w:multiLevelType w:val="hybridMultilevel"/>
     <w:tmpl w:val="40627954"/>
@@ -1095,12 +2491,18 @@
     </w:lvl>
   </w:abstractNum>
   <w:num w:numId="1">
+    <w:abstractNumId w:val="4"/>
+  </w:num>
+  <w:num w:numId="2">
+    <w:abstractNumId w:val="3"/>
+  </w:num>
+  <w:num w:numId="3">
+    <w:abstractNumId w:val="1"/>
+  </w:num>
+  <w:num w:numId="4">
     <w:abstractNumId w:val="2"/>
   </w:num>
-  <w:num w:numId="2">
-    <w:abstractNumId w:val="1"/>
-  </w:num>
-  <w:num w:numId="3">
+  <w:num w:numId="5">
     <w:abstractNumId w:val="0"/>
   </w:num>
 </w:numbering>
@@ -1229,6 +2631,7 @@
     <w:lsdException w:name="HTML Sample" w:semiHidden="1" w:unhideWhenUsed="1"/>
     <w:lsdException w:name="HTML Typewriter" w:semiHidden="1" w:unhideWhenUsed="1"/>
     <w:lsdException w:name="HTML Variable" w:semiHidden="1" w:unhideWhenUsed="1"/>
+    <w:lsdException w:name="Normal Table" w:semiHidden="1" w:unhideWhenUsed="1"/>
     <w:lsdException w:name="annotation subject" w:semiHidden="1" w:unhideWhenUsed="1"/>
     <w:lsdException w:name="No List" w:semiHidden="1" w:unhideWhenUsed="1"/>
     <w:lsdException w:name="Outline List 1" w:semiHidden="1" w:unhideWhenUsed="1"/>
@@ -1275,8 +2678,10 @@
     <w:lsdException w:name="Table Subtle 2" w:semiHidden="1" w:unhideWhenUsed="1"/>
     <w:lsdException w:name="Table Web 1" w:semiHidden="1" w:unhideWhenUsed="1"/>
     <w:lsdException w:name="Table Web 2" w:semiHidden="1" w:unhideWhenUsed="1"/>
+    <w:lsdException w:name="Table Web 3" w:semiHidden="1" w:unhideWhenUsed="1"/>
     <w:lsdException w:name="Balloon Text" w:semiHidden="1" w:unhideWhenUsed="1"/>
     <w:lsdException w:name="Table Grid" w:uiPriority="39"/>
+    <w:lsdException w:name="Table Theme" w:semiHidden="1" w:unhideWhenUsed="1"/>
     <w:lsdException w:name="Placeholder Text" w:semiHidden="1"/>
     <w:lsdException w:name="No Spacing" w:uiPriority="1" w:qFormat="1"/>
     <w:lsdException w:name="Light Shading" w:uiPriority="60"/>
@@ -1501,6 +2906,7 @@
   <w:style w:type="paragraph" w:default="1" w:styleId="Normal">
     <w:name w:val="Normal"/>
     <w:qFormat/>
+    <w:rsid w:val="0017651D"/>
   </w:style>
   <w:style w:type="paragraph" w:styleId="Heading1">
     <w:name w:val="heading 1"/>

</xml_diff>

<commit_message>
Added Day 3 Scrum Meeting.
</commit_message>
<xml_diff>
--- a/Scrum Meetings/Sprint 1 Scrum Meetings.docx
+++ b/Scrum Meetings/Sprint 1 Scrum Meetings.docx
@@ -993,18 +993,7 @@
           <w:szCs w:val="24"/>
           <w:lang w:eastAsia="en-GB"/>
         </w:rPr>
-        <w:t xml:space="preserve">Momchil – Yesterday he began working on the database side of things (alongside Aldrin, Jordan and Mikolaj) but then he came to help Stewart with the website as Mohammed had obligations (prayers). Yesterday he and Stewart to work on a brand-new website as the old one was too complex (See Stewart’s notes). He set up the bootstrap for the website and then started working on the website. He has got the home page and navigation stuff done. Problems he encountered, bootstrap uses SASS/SCSS so he had to figure out how that works  so he can repurpose Bootstrap for our purposes (this is to, as </w:t>
-      </w:r>
-      <w:r>
-        <w:rPr>
-          <w:rFonts w:ascii="Segoe UI" w:eastAsia="Times New Roman" w:hAnsi="Segoe UI" w:cs="Segoe UI"/>
-          <w:color w:val="24292E"/>
-          <w:sz w:val="24"/>
-          <w:szCs w:val="24"/>
-          <w:lang w:eastAsia="en-GB"/>
-        </w:rPr>
-        <w:lastRenderedPageBreak/>
-        <w:t>asked by the stakeholders, make it so the Typeface was a modern one, the font size is readable and the colour scheme passes WCAG’s standards and works well). After rewriting it so that it matches the stakeholder’s need he now had to figure out how to compile from SCSS to CSS so we could use it for our website. His plans for today are to keep developing our website and make sure the template is a fully developed proper template that he can pass onto Bruce, so that he can put the Questionnaire onto it.</w:t>
+        <w:t>Momchil – Yesterday he began working on the database side of things (alongside Aldrin, Jordan and Mikolaj) but then he came to help Stewart with the website as Mohammed had obligations (prayers). Yesterday he and Stewart to work on a brand-new website as the old one was too complex (See Stewart’s notes). He set up the bootstrap for the website and then started working on the website. He has got the home page and navigation stuff done. Problems he encountered, bootstrap uses SASS/SCSS so he had to figure out how that works  so he can repurpose Bootstrap for our purposes (this is to, as asked by the stakeholders, make it so the Typeface was a modern one, the font size is readable and the colour scheme passes WCAG’s standards and works well). After rewriting it so that it matches the stakeholder’s need he now had to figure out how to compile from SCSS to CSS so we could use it for our website. His plans for today are to keep developing our website and make sure the template is a fully developed proper template that he can pass onto Bruce, so that he can put the Questionnaire onto it.</w:t>
       </w:r>
     </w:p>
     <w:p>
@@ -1648,18 +1637,7 @@
           <w:szCs w:val="24"/>
           <w:lang w:eastAsia="en-GB"/>
         </w:rPr>
-        <w:t xml:space="preserve">Bruce – yesterday created a form based on the example questionnaire given to us, made sure the form had all types of information input from radio to multi-select drop down boxes. The main problem he encountered was configuring the questions which had a “Select all that apply” option, it took him about an hour of research. Today he is going to figure out what the output is from these questions with regards to communicating with the database. Today he will write up the additional user stories that needs to be added as he got feedback from the stakeholders, clarifying up some requirements for our product. Additionally, he will be learning the template and CSS we are using and add it to the questionnaire(s). From there, he will </w:t>
-      </w:r>
-      <w:r>
-        <w:rPr>
-          <w:rFonts w:ascii="Segoe UI" w:eastAsia="Times New Roman" w:hAnsi="Segoe UI" w:cs="Segoe UI"/>
-          <w:color w:val="24292E"/>
-          <w:sz w:val="24"/>
-          <w:szCs w:val="24"/>
-          <w:lang w:eastAsia="en-GB"/>
-        </w:rPr>
-        <w:lastRenderedPageBreak/>
-        <w:t>start comparing the questionnaire to the PHP library that he has and try to equip the questionnaire with regards to submitting data to the database.</w:t>
+        <w:t>Bruce – yesterday created a form based on the example questionnaire given to us, made sure the form had all types of information input from radio to multi-select drop down boxes. The main problem he encountered was configuring the questions which had a “Select all that apply” option, it took him about an hour of research. Today he is going to figure out what the output is from these questions with regards to communicating with the database. Today he will write up the additional user stories that needs to be added as he got feedback from the stakeholders, clarifying up some requirements for our product. Additionally, he will be learning the template and CSS we are using and add it to the questionnaire(s). From there, he will start comparing the questionnaire to the PHP library that he has and try to equip the questionnaire with regards to submitting data to the database.</w:t>
       </w:r>
     </w:p>
     <w:p>
@@ -1771,27 +1749,7 @@
           <w:szCs w:val="24"/>
           <w:lang w:eastAsia="en-GB"/>
         </w:rPr>
-        <w:t xml:space="preserve"> story and quite large. So, I asked for help from Momchil who is now going to be helping with the website side of things with me. Another problem was once we started taking a good look at the code used in the redesigned template, some of the code was too complex and would take ages to understand and additionally it was in Bootstrap 4 and we thought it might be better to use Bootstrap 5. So, me and Momchil began making a new website from scratch using Bootstrap 5. </w:t>
-      </w:r>
-      <w:r>
-        <w:rPr>
-          <w:rFonts w:ascii="Segoe UI" w:eastAsia="Times New Roman" w:hAnsi="Segoe UI" w:cs="Segoe UI"/>
-          <w:color w:val="24292E"/>
-          <w:sz w:val="24"/>
-          <w:szCs w:val="24"/>
-          <w:lang w:eastAsia="en-GB"/>
-        </w:rPr>
-        <w:t>For other</w:t>
-      </w:r>
-      <w:r>
-        <w:rPr>
-          <w:rFonts w:ascii="Segoe UI" w:eastAsia="Times New Roman" w:hAnsi="Segoe UI" w:cs="Segoe UI"/>
-          <w:color w:val="24292E"/>
-          <w:sz w:val="24"/>
-          <w:szCs w:val="24"/>
-          <w:lang w:eastAsia="en-GB"/>
-        </w:rPr>
-        <w:t xml:space="preserve"> problems (see Momchil’s notes).</w:t>
+        <w:t xml:space="preserve"> story and quite large. So, I asked for help from Momchil who is now going to be helping with the website side of things with me. Another problem was once we started taking a good look at the code used in the redesigned template, some of the code was too complex and would take ages to understand and additionally it was in Bootstrap 4 and we thought it might be better to use Bootstrap 5. So, me and Momchil began making a new website from scratch using Bootstrap 5. For other problems (see Momchil’s notes).</w:t>
       </w:r>
       <w:r>
         <w:t xml:space="preserve"> </w:t>
@@ -1834,37 +1792,7 @@
           <w:szCs w:val="24"/>
           <w:lang w:eastAsia="en-GB"/>
         </w:rPr>
-        <w:t>. Today,</w:t>
-      </w:r>
-      <w:r>
-        <w:rPr>
-          <w:rFonts w:ascii="Segoe UI" w:eastAsia="Times New Roman" w:hAnsi="Segoe UI" w:cs="Segoe UI"/>
-          <w:color w:val="24292E"/>
-          <w:sz w:val="24"/>
-          <w:szCs w:val="24"/>
-          <w:lang w:eastAsia="en-GB"/>
-        </w:rPr>
-        <w:t xml:space="preserve"> I will also be continuing to work on the website </w:t>
-      </w:r>
-      <w:r>
-        <w:rPr>
-          <w:rFonts w:ascii="Segoe UI" w:eastAsia="Times New Roman" w:hAnsi="Segoe UI" w:cs="Segoe UI"/>
-          <w:color w:val="24292E"/>
-          <w:sz w:val="24"/>
-          <w:szCs w:val="24"/>
-          <w:lang w:eastAsia="en-GB"/>
-        </w:rPr>
-        <w:t xml:space="preserve">when I am not doing ScrumMaster tasks </w:t>
-      </w:r>
-      <w:r>
-        <w:rPr>
-          <w:rFonts w:ascii="Segoe UI" w:eastAsia="Times New Roman" w:hAnsi="Segoe UI" w:cs="Segoe UI"/>
-          <w:color w:val="24292E"/>
-          <w:sz w:val="24"/>
-          <w:szCs w:val="24"/>
-          <w:lang w:eastAsia="en-GB"/>
-        </w:rPr>
-        <w:t>and get Momchil’s updated bootstrap and make sure it is implemented into the Login and Create Account pages.</w:t>
+        <w:t>. Today, I will also be continuing to work on the website when I am not doing ScrumMaster tasks and get Momchil’s updated bootstrap and make sure it is implemented into the Login and Create Account pages.</w:t>
       </w:r>
       <w:r>
         <w:rPr>
@@ -1897,6 +1825,569 @@
         <w:t xml:space="preserve"> I will be working on being a better ScrumMaster in general today.</w:t>
       </w:r>
     </w:p>
+    <w:p/>
+    <w:p>
+      <w:pPr>
+        <w:shd w:val="clear" w:color="auto" w:fill="FFFFFF"/>
+        <w:spacing w:before="360" w:after="240" w:line="240" w:lineRule="auto"/>
+        <w:outlineLvl w:val="1"/>
+        <w:rPr>
+          <w:rFonts w:ascii="Segoe UI" w:eastAsia="Times New Roman" w:hAnsi="Segoe UI" w:cs="Segoe UI"/>
+          <w:b/>
+          <w:bCs/>
+          <w:color w:val="24292E"/>
+          <w:sz w:val="36"/>
+          <w:szCs w:val="36"/>
+          <w:lang w:eastAsia="en-GB"/>
+        </w:rPr>
+      </w:pPr>
+      <w:r>
+        <w:rPr>
+          <w:rFonts w:ascii="Segoe UI" w:eastAsia="Times New Roman" w:hAnsi="Segoe UI" w:cs="Segoe UI"/>
+          <w:b/>
+          <w:bCs/>
+          <w:color w:val="24292E"/>
+          <w:sz w:val="36"/>
+          <w:szCs w:val="36"/>
+          <w:lang w:eastAsia="en-GB"/>
+        </w:rPr>
+        <w:t>Day [</w:t>
+      </w:r>
+      <w:r>
+        <w:rPr>
+          <w:rFonts w:ascii="Segoe UI" w:eastAsia="Times New Roman" w:hAnsi="Segoe UI" w:cs="Segoe UI"/>
+          <w:b/>
+          <w:bCs/>
+          <w:color w:val="24292E"/>
+          <w:sz w:val="36"/>
+          <w:szCs w:val="36"/>
+          <w:lang w:eastAsia="en-GB"/>
+        </w:rPr>
+        <w:t>3</w:t>
+      </w:r>
+      <w:r>
+        <w:rPr>
+          <w:rFonts w:ascii="Segoe UI" w:eastAsia="Times New Roman" w:hAnsi="Segoe UI" w:cs="Segoe UI"/>
+          <w:b/>
+          <w:bCs/>
+          <w:color w:val="24292E"/>
+          <w:sz w:val="36"/>
+          <w:szCs w:val="36"/>
+          <w:lang w:eastAsia="en-GB"/>
+        </w:rPr>
+        <w:t>] - Scrum Meeting summary</w:t>
+      </w:r>
+    </w:p>
+    <w:p>
+      <w:pPr>
+        <w:shd w:val="clear" w:color="auto" w:fill="FFFFFF"/>
+        <w:spacing w:after="240" w:line="240" w:lineRule="auto"/>
+        <w:rPr>
+          <w:rFonts w:ascii="Segoe UI" w:eastAsia="Times New Roman" w:hAnsi="Segoe UI" w:cs="Segoe UI"/>
+          <w:color w:val="24292E"/>
+          <w:sz w:val="24"/>
+          <w:szCs w:val="24"/>
+          <w:lang w:eastAsia="en-GB"/>
+        </w:rPr>
+      </w:pPr>
+      <w:r>
+        <w:rPr>
+          <w:rFonts w:ascii="Segoe UI" w:eastAsia="Times New Roman" w:hAnsi="Segoe UI" w:cs="Segoe UI"/>
+          <w:color w:val="24292E"/>
+          <w:sz w:val="24"/>
+          <w:szCs w:val="24"/>
+          <w:lang w:eastAsia="en-GB"/>
+        </w:rPr>
+        <w:t>The Scrum Master for this meeting was </w:t>
+      </w:r>
+      <w:r>
+        <w:rPr>
+          <w:rFonts w:ascii="Segoe UI" w:eastAsia="Times New Roman" w:hAnsi="Segoe UI" w:cs="Segoe UI"/>
+          <w:b/>
+          <w:bCs/>
+          <w:color w:val="24292E"/>
+          <w:sz w:val="24"/>
+          <w:szCs w:val="24"/>
+          <w:lang w:eastAsia="en-GB"/>
+        </w:rPr>
+        <w:t>Stewart Scrimgeour</w:t>
+      </w:r>
+    </w:p>
+    <w:p>
+      <w:pPr>
+        <w:shd w:val="clear" w:color="auto" w:fill="FFFFFF"/>
+        <w:spacing w:before="360" w:after="240" w:line="240" w:lineRule="auto"/>
+        <w:outlineLvl w:val="2"/>
+        <w:rPr>
+          <w:rFonts w:ascii="Segoe UI" w:eastAsia="Times New Roman" w:hAnsi="Segoe UI" w:cs="Segoe UI"/>
+          <w:b/>
+          <w:bCs/>
+          <w:color w:val="24292E"/>
+          <w:sz w:val="30"/>
+          <w:szCs w:val="30"/>
+          <w:lang w:eastAsia="en-GB"/>
+        </w:rPr>
+      </w:pPr>
+      <w:r>
+        <w:rPr>
+          <w:rFonts w:ascii="Segoe UI" w:eastAsia="Times New Roman" w:hAnsi="Segoe UI" w:cs="Segoe UI"/>
+          <w:b/>
+          <w:bCs/>
+          <w:color w:val="24292E"/>
+          <w:sz w:val="30"/>
+          <w:szCs w:val="30"/>
+          <w:lang w:eastAsia="en-GB"/>
+        </w:rPr>
+        <w:t>Members Present:</w:t>
+      </w:r>
+    </w:p>
+    <w:p>
+      <w:pPr>
+        <w:shd w:val="clear" w:color="auto" w:fill="FFFFFF"/>
+        <w:spacing w:after="240" w:line="240" w:lineRule="auto"/>
+        <w:rPr>
+          <w:rFonts w:ascii="Segoe UI" w:eastAsia="Times New Roman" w:hAnsi="Segoe UI" w:cs="Segoe UI"/>
+          <w:color w:val="24292E"/>
+          <w:sz w:val="24"/>
+          <w:szCs w:val="24"/>
+          <w:lang w:eastAsia="en-GB"/>
+        </w:rPr>
+      </w:pPr>
+      <w:r>
+        <w:rPr>
+          <w:rFonts w:ascii="Segoe UI" w:eastAsia="Times New Roman" w:hAnsi="Segoe UI" w:cs="Segoe UI"/>
+          <w:color w:val="24292E"/>
+          <w:sz w:val="24"/>
+          <w:szCs w:val="24"/>
+          <w:lang w:eastAsia="en-GB"/>
+        </w:rPr>
+        <w:t>Momchil Badzhev, Jordan Keiller, Mohammed Tokaria, Bruce Miller, Aldrin Baretto, Mikolaj Olejnik, Stewart Scrimgeour.</w:t>
+      </w:r>
+    </w:p>
+    <w:p>
+      <w:pPr>
+        <w:shd w:val="clear" w:color="auto" w:fill="FFFFFF"/>
+        <w:spacing w:before="360" w:after="240" w:line="240" w:lineRule="auto"/>
+        <w:outlineLvl w:val="2"/>
+        <w:rPr>
+          <w:rFonts w:ascii="Segoe UI" w:eastAsia="Times New Roman" w:hAnsi="Segoe UI" w:cs="Segoe UI"/>
+          <w:b/>
+          <w:bCs/>
+          <w:color w:val="24292E"/>
+          <w:sz w:val="30"/>
+          <w:szCs w:val="30"/>
+          <w:lang w:eastAsia="en-GB"/>
+        </w:rPr>
+      </w:pPr>
+      <w:r>
+        <w:rPr>
+          <w:rFonts w:ascii="Segoe UI" w:eastAsia="Times New Roman" w:hAnsi="Segoe UI" w:cs="Segoe UI"/>
+          <w:b/>
+          <w:bCs/>
+          <w:color w:val="24292E"/>
+          <w:sz w:val="30"/>
+          <w:szCs w:val="30"/>
+          <w:lang w:eastAsia="en-GB"/>
+        </w:rPr>
+        <w:t>Members Not Present:</w:t>
+      </w:r>
+    </w:p>
+    <w:p>
+      <w:pPr>
+        <w:shd w:val="clear" w:color="auto" w:fill="FFFFFF"/>
+        <w:spacing w:after="240" w:line="240" w:lineRule="auto"/>
+        <w:rPr>
+          <w:rFonts w:ascii="Segoe UI" w:eastAsia="Times New Roman" w:hAnsi="Segoe UI" w:cs="Segoe UI"/>
+          <w:color w:val="24292E"/>
+          <w:sz w:val="24"/>
+          <w:szCs w:val="24"/>
+          <w:lang w:eastAsia="en-GB"/>
+        </w:rPr>
+      </w:pPr>
+      <w:r>
+        <w:rPr>
+          <w:rFonts w:ascii="Segoe UI" w:eastAsia="Times New Roman" w:hAnsi="Segoe UI" w:cs="Segoe UI"/>
+          <w:color w:val="24292E"/>
+          <w:sz w:val="24"/>
+          <w:szCs w:val="24"/>
+          <w:lang w:eastAsia="en-GB"/>
+        </w:rPr>
+        <w:t>No naughty students today.</w:t>
+      </w:r>
+    </w:p>
+    <w:p>
+      <w:pPr>
+        <w:shd w:val="clear" w:color="auto" w:fill="FFFFFF"/>
+        <w:spacing w:before="360" w:after="240" w:line="240" w:lineRule="auto"/>
+        <w:outlineLvl w:val="2"/>
+        <w:rPr>
+          <w:rFonts w:ascii="Segoe UI" w:eastAsia="Times New Roman" w:hAnsi="Segoe UI" w:cs="Segoe UI"/>
+          <w:b/>
+          <w:bCs/>
+          <w:color w:val="24292E"/>
+          <w:sz w:val="30"/>
+          <w:szCs w:val="30"/>
+          <w:lang w:eastAsia="en-GB"/>
+        </w:rPr>
+      </w:pPr>
+      <w:r>
+        <w:rPr>
+          <w:rFonts w:ascii="Segoe UI" w:eastAsia="Times New Roman" w:hAnsi="Segoe UI" w:cs="Segoe UI"/>
+          <w:b/>
+          <w:bCs/>
+          <w:color w:val="24292E"/>
+          <w:sz w:val="30"/>
+          <w:szCs w:val="30"/>
+          <w:lang w:eastAsia="en-GB"/>
+        </w:rPr>
+        <w:t>Apologies:</w:t>
+      </w:r>
+    </w:p>
+    <w:p>
+      <w:pPr>
+        <w:shd w:val="clear" w:color="auto" w:fill="FFFFFF"/>
+        <w:spacing w:after="240" w:line="240" w:lineRule="auto"/>
+        <w:rPr>
+          <w:rFonts w:ascii="Segoe UI" w:eastAsia="Times New Roman" w:hAnsi="Segoe UI" w:cs="Segoe UI"/>
+          <w:color w:val="24292E"/>
+          <w:sz w:val="24"/>
+          <w:szCs w:val="24"/>
+          <w:lang w:eastAsia="en-GB"/>
+        </w:rPr>
+      </w:pPr>
+      <w:r>
+        <w:rPr>
+          <w:rFonts w:ascii="Segoe UI" w:eastAsia="Times New Roman" w:hAnsi="Segoe UI" w:cs="Segoe UI"/>
+          <w:color w:val="24292E"/>
+          <w:sz w:val="24"/>
+          <w:szCs w:val="24"/>
+          <w:lang w:eastAsia="en-GB"/>
+        </w:rPr>
+        <w:t xml:space="preserve">No </w:t>
+      </w:r>
+      <w:r>
+        <w:rPr>
+          <w:rFonts w:ascii="Segoe UI" w:eastAsia="Times New Roman" w:hAnsi="Segoe UI" w:cs="Segoe UI"/>
+          <w:color w:val="24292E"/>
+          <w:sz w:val="24"/>
+          <w:szCs w:val="24"/>
+          <w:lang w:eastAsia="en-GB"/>
+        </w:rPr>
+        <w:t xml:space="preserve">Ill </w:t>
+      </w:r>
+      <w:r>
+        <w:rPr>
+          <w:rFonts w:ascii="Segoe UI" w:eastAsia="Times New Roman" w:hAnsi="Segoe UI" w:cs="Segoe UI"/>
+          <w:color w:val="24292E"/>
+          <w:sz w:val="24"/>
+          <w:szCs w:val="24"/>
+          <w:lang w:eastAsia="en-GB"/>
+        </w:rPr>
+        <w:t>s</w:t>
+      </w:r>
+      <w:r>
+        <w:rPr>
+          <w:rFonts w:ascii="Segoe UI" w:eastAsia="Times New Roman" w:hAnsi="Segoe UI" w:cs="Segoe UI"/>
+          <w:color w:val="24292E"/>
+          <w:sz w:val="24"/>
+          <w:szCs w:val="24"/>
+          <w:lang w:eastAsia="en-GB"/>
+        </w:rPr>
+        <w:t>tuden</w:t>
+      </w:r>
+      <w:r>
+        <w:rPr>
+          <w:rFonts w:ascii="Segoe UI" w:eastAsia="Times New Roman" w:hAnsi="Segoe UI" w:cs="Segoe UI"/>
+          <w:color w:val="24292E"/>
+          <w:sz w:val="24"/>
+          <w:szCs w:val="24"/>
+          <w:lang w:eastAsia="en-GB"/>
+        </w:rPr>
+        <w:t>ts today</w:t>
+      </w:r>
+      <w:r>
+        <w:rPr>
+          <w:rFonts w:ascii="Segoe UI" w:eastAsia="Times New Roman" w:hAnsi="Segoe UI" w:cs="Segoe UI"/>
+          <w:color w:val="24292E"/>
+          <w:sz w:val="24"/>
+          <w:szCs w:val="24"/>
+          <w:lang w:eastAsia="en-GB"/>
+        </w:rPr>
+        <w:t>.</w:t>
+      </w:r>
+    </w:p>
+    <w:p>
+      <w:pPr>
+        <w:shd w:val="clear" w:color="auto" w:fill="FFFFFF"/>
+        <w:spacing w:before="360" w:after="240" w:line="240" w:lineRule="auto"/>
+        <w:outlineLvl w:val="2"/>
+        <w:rPr>
+          <w:rFonts w:ascii="Segoe UI" w:eastAsia="Times New Roman" w:hAnsi="Segoe UI" w:cs="Segoe UI"/>
+          <w:b/>
+          <w:bCs/>
+          <w:color w:val="24292E"/>
+          <w:sz w:val="30"/>
+          <w:szCs w:val="30"/>
+          <w:lang w:eastAsia="en-GB"/>
+        </w:rPr>
+      </w:pPr>
+      <w:r>
+        <w:rPr>
+          <w:rFonts w:ascii="Segoe UI" w:eastAsia="Times New Roman" w:hAnsi="Segoe UI" w:cs="Segoe UI"/>
+          <w:b/>
+          <w:bCs/>
+          <w:color w:val="24292E"/>
+          <w:sz w:val="30"/>
+          <w:szCs w:val="30"/>
+          <w:lang w:eastAsia="en-GB"/>
+        </w:rPr>
+        <w:t>Summary of Conversation:</w:t>
+      </w:r>
+    </w:p>
+    <w:p>
+      <w:pPr>
+        <w:ind w:left="360"/>
+        <w:rPr>
+          <w:rFonts w:ascii="Segoe UI" w:eastAsia="Times New Roman" w:hAnsi="Segoe UI" w:cs="Segoe UI"/>
+          <w:color w:val="24292E"/>
+          <w:sz w:val="24"/>
+          <w:szCs w:val="24"/>
+          <w:lang w:eastAsia="en-GB"/>
+        </w:rPr>
+      </w:pPr>
+      <w:r>
+        <w:rPr>
+          <w:rFonts w:ascii="Segoe UI" w:eastAsia="Times New Roman" w:hAnsi="Segoe UI" w:cs="Segoe UI"/>
+          <w:color w:val="24292E"/>
+          <w:sz w:val="24"/>
+          <w:szCs w:val="24"/>
+          <w:lang w:eastAsia="en-GB"/>
+        </w:rPr>
+        <w:t xml:space="preserve">We talked about what we did yesterday and any problems that came up as well what we will do </w:t>
+      </w:r>
+    </w:p>
+    <w:p>
+      <w:pPr>
+        <w:pStyle w:val="ListParagraph"/>
+        <w:numPr>
+          <w:ilvl w:val="1"/>
+          <w:numId w:val="5"/>
+        </w:numPr>
+        <w:rPr>
+          <w:rFonts w:ascii="Segoe UI" w:eastAsia="Times New Roman" w:hAnsi="Segoe UI" w:cs="Segoe UI"/>
+          <w:color w:val="24292E"/>
+          <w:sz w:val="24"/>
+          <w:szCs w:val="24"/>
+          <w:lang w:eastAsia="en-GB"/>
+        </w:rPr>
+      </w:pPr>
+      <w:r>
+        <w:rPr>
+          <w:rFonts w:ascii="Segoe UI" w:eastAsia="Times New Roman" w:hAnsi="Segoe UI" w:cs="Segoe UI"/>
+          <w:color w:val="24292E"/>
+          <w:sz w:val="24"/>
+          <w:szCs w:val="24"/>
+          <w:lang w:eastAsia="en-GB"/>
+        </w:rPr>
+        <w:t>Momchil – yesterday finished polishing up the index and login pages. There were no major problems. Today he will be implementing the backend framework for us to use (specifically Jekyll).</w:t>
+      </w:r>
+    </w:p>
+    <w:p>
+      <w:pPr>
+        <w:pStyle w:val="ListParagraph"/>
+        <w:numPr>
+          <w:ilvl w:val="1"/>
+          <w:numId w:val="5"/>
+        </w:numPr>
+        <w:rPr>
+          <w:rFonts w:ascii="Segoe UI" w:eastAsia="Times New Roman" w:hAnsi="Segoe UI" w:cs="Segoe UI"/>
+          <w:color w:val="24292E"/>
+          <w:sz w:val="24"/>
+          <w:szCs w:val="24"/>
+          <w:lang w:eastAsia="en-GB"/>
+        </w:rPr>
+      </w:pPr>
+      <w:r>
+        <w:rPr>
+          <w:rFonts w:ascii="Segoe UI" w:eastAsia="Times New Roman" w:hAnsi="Segoe UI" w:cs="Segoe UI"/>
+          <w:color w:val="24292E"/>
+          <w:sz w:val="24"/>
+          <w:szCs w:val="24"/>
+          <w:lang w:eastAsia="en-GB"/>
+        </w:rPr>
+        <w:t xml:space="preserve">Bruce – Yesterday he started applying PHP to the questionnaire. </w:t>
+      </w:r>
+      <w:r>
+        <w:rPr>
+          <w:rFonts w:ascii="Segoe UI" w:eastAsia="Times New Roman" w:hAnsi="Segoe UI" w:cs="Segoe UI"/>
+          <w:color w:val="24292E"/>
+          <w:sz w:val="24"/>
+          <w:szCs w:val="24"/>
+          <w:lang w:eastAsia="en-GB"/>
+        </w:rPr>
+        <w:t>There are n</w:t>
+      </w:r>
+      <w:r>
+        <w:rPr>
+          <w:rFonts w:ascii="Segoe UI" w:eastAsia="Times New Roman" w:hAnsi="Segoe UI" w:cs="Segoe UI"/>
+          <w:color w:val="24292E"/>
+          <w:sz w:val="24"/>
+          <w:szCs w:val="24"/>
+          <w:lang w:eastAsia="en-GB"/>
+        </w:rPr>
+        <w:t>o real problems to speak of.</w:t>
+      </w:r>
+      <w:r>
+        <w:rPr>
+          <w:rFonts w:ascii="Segoe UI" w:eastAsia="Times New Roman" w:hAnsi="Segoe UI" w:cs="Segoe UI"/>
+          <w:color w:val="24292E"/>
+          <w:sz w:val="24"/>
+          <w:szCs w:val="24"/>
+          <w:lang w:eastAsia="en-GB"/>
+        </w:rPr>
+        <w:t xml:space="preserve"> Today he w</w:t>
+      </w:r>
+      <w:r>
+        <w:rPr>
+          <w:rFonts w:ascii="Segoe UI" w:eastAsia="Times New Roman" w:hAnsi="Segoe UI" w:cs="Segoe UI"/>
+          <w:color w:val="24292E"/>
+          <w:sz w:val="24"/>
+          <w:szCs w:val="24"/>
+          <w:lang w:eastAsia="en-GB"/>
+        </w:rPr>
+        <w:t>ill be doing some pair programming with Jordan to learn some PHP skills.</w:t>
+      </w:r>
+    </w:p>
+    <w:p>
+      <w:pPr>
+        <w:pStyle w:val="ListParagraph"/>
+        <w:numPr>
+          <w:ilvl w:val="1"/>
+          <w:numId w:val="5"/>
+        </w:numPr>
+        <w:rPr>
+          <w:rFonts w:ascii="Segoe UI" w:eastAsia="Times New Roman" w:hAnsi="Segoe UI" w:cs="Segoe UI"/>
+          <w:color w:val="24292E"/>
+          <w:sz w:val="24"/>
+          <w:szCs w:val="24"/>
+          <w:lang w:eastAsia="en-GB"/>
+        </w:rPr>
+      </w:pPr>
+      <w:r>
+        <w:rPr>
+          <w:rFonts w:ascii="Segoe UI" w:eastAsia="Times New Roman" w:hAnsi="Segoe UI" w:cs="Segoe UI"/>
+          <w:color w:val="24292E"/>
+          <w:sz w:val="24"/>
+          <w:szCs w:val="24"/>
+          <w:lang w:eastAsia="en-GB"/>
+        </w:rPr>
+        <w:lastRenderedPageBreak/>
+        <w:t>Aldrin – Yesterday he added a few new features (such as views) to the database and tested it with Jordan using PHP. There were no big problems, they were all easy to fix. Today he will keep helping Jordan by adding new features to the database to make doing the PHP easier for him.</w:t>
+      </w:r>
+    </w:p>
+    <w:p>
+      <w:pPr>
+        <w:pStyle w:val="ListParagraph"/>
+        <w:numPr>
+          <w:ilvl w:val="1"/>
+          <w:numId w:val="5"/>
+        </w:numPr>
+        <w:rPr>
+          <w:rFonts w:ascii="Segoe UI" w:eastAsia="Times New Roman" w:hAnsi="Segoe UI" w:cs="Segoe UI"/>
+          <w:color w:val="24292E"/>
+          <w:sz w:val="24"/>
+          <w:szCs w:val="24"/>
+          <w:lang w:eastAsia="en-GB"/>
+        </w:rPr>
+      </w:pPr>
+      <w:r>
+        <w:rPr>
+          <w:rFonts w:ascii="Segoe UI" w:eastAsia="Times New Roman" w:hAnsi="Segoe UI" w:cs="Segoe UI"/>
+          <w:color w:val="24292E"/>
+          <w:sz w:val="24"/>
+          <w:szCs w:val="24"/>
+          <w:lang w:eastAsia="en-GB"/>
+        </w:rPr>
+        <w:t>Mikolaj – Yesterday he was doing the same as Aldrin. He ran into some technical difficulties which were eventually solved with the help of Mohamadou. Today he will be creating a couple more views and testing it with the PHP.</w:t>
+      </w:r>
+    </w:p>
+    <w:p>
+      <w:pPr>
+        <w:pStyle w:val="ListParagraph"/>
+        <w:numPr>
+          <w:ilvl w:val="1"/>
+          <w:numId w:val="5"/>
+        </w:numPr>
+        <w:rPr>
+          <w:rFonts w:ascii="Segoe UI" w:eastAsia="Times New Roman" w:hAnsi="Segoe UI" w:cs="Segoe UI"/>
+          <w:color w:val="24292E"/>
+          <w:sz w:val="24"/>
+          <w:szCs w:val="24"/>
+          <w:lang w:eastAsia="en-GB"/>
+        </w:rPr>
+      </w:pPr>
+      <w:r>
+        <w:rPr>
+          <w:rFonts w:ascii="Segoe UI" w:eastAsia="Times New Roman" w:hAnsi="Segoe UI" w:cs="Segoe UI"/>
+          <w:color w:val="24292E"/>
+          <w:sz w:val="24"/>
+          <w:szCs w:val="24"/>
+          <w:lang w:eastAsia="en-GB"/>
+        </w:rPr>
+        <w:t>Jordan – Yesterday he was working on the PHP. A problem he had was pulling options from the database, but this was fixed by getting new procedures to do so from Aldrin. Today he will be working on submitting the form response to the database.</w:t>
+      </w:r>
+    </w:p>
+    <w:p>
+      <w:pPr>
+        <w:pStyle w:val="ListParagraph"/>
+        <w:numPr>
+          <w:ilvl w:val="1"/>
+          <w:numId w:val="5"/>
+        </w:numPr>
+        <w:rPr>
+          <w:rFonts w:ascii="Segoe UI" w:eastAsia="Times New Roman" w:hAnsi="Segoe UI" w:cs="Segoe UI"/>
+          <w:color w:val="24292E"/>
+          <w:sz w:val="24"/>
+          <w:szCs w:val="24"/>
+          <w:lang w:eastAsia="en-GB"/>
+        </w:rPr>
+      </w:pPr>
+      <w:r>
+        <w:rPr>
+          <w:rFonts w:ascii="Segoe UI" w:eastAsia="Times New Roman" w:hAnsi="Segoe UI" w:cs="Segoe UI"/>
+          <w:color w:val="24292E"/>
+          <w:sz w:val="24"/>
+          <w:szCs w:val="24"/>
+          <w:lang w:eastAsia="en-GB"/>
+        </w:rPr>
+        <w:t xml:space="preserve">Stewart – Yesterday I reviewed over my Day 1 notes and using that as a basis to make my Day 2 notes. I also was researching more Agile and Scrum concepts. I created a document on our teams collaboration to keep track of who is working together and who is doing what. Additionally, considering day 1 was done, I began </w:t>
+      </w:r>
+      <w:r>
+        <w:rPr>
+          <w:rFonts w:ascii="Segoe UI" w:eastAsia="Times New Roman" w:hAnsi="Segoe UI" w:cs="Segoe UI"/>
+          <w:color w:val="24292E"/>
+          <w:sz w:val="24"/>
+          <w:szCs w:val="24"/>
+          <w:lang w:eastAsia="en-GB"/>
+        </w:rPr>
+        <w:t xml:space="preserve">updating a document on our day to day burndown chart and seeing how our actual progress is vs our planned progress. I didn’t encounter any real problems.  Today I will be updating the burndown chart and the document on our collaboration. I will be going around to ask anybody if they need help once I am done. If nobody needs help I will continue researching agile and seeing if there is more I can do to keep our scrum values in check.   </w:t>
+      </w:r>
+    </w:p>
+    <w:p/>
+    <w:p/>
+    <w:p/>
+    <w:p>
+      <w:pPr>
+        <w:rPr>
+          <w:rFonts w:ascii="Segoe UI" w:eastAsia="Times New Roman" w:hAnsi="Segoe UI" w:cs="Segoe UI"/>
+          <w:color w:val="24292E"/>
+          <w:sz w:val="24"/>
+          <w:szCs w:val="24"/>
+          <w:lang w:eastAsia="en-GB"/>
+        </w:rPr>
+      </w:pPr>
+    </w:p>
+    <w:p/>
     <w:p/>
     <w:p/>
     <w:p/>

</xml_diff>

<commit_message>
Added Day 4's Scrum Meeting.
</commit_message>
<xml_diff>
--- a/Scrum Meetings/Sprint 1 Scrum Meetings.docx
+++ b/Scrum Meetings/Sprint 1 Scrum Meetings.docx
@@ -413,7 +413,27 @@
           <w:szCs w:val="24"/>
           <w:lang w:eastAsia="en-GB"/>
         </w:rPr>
-        <w:t>Talked about what we did yesterday and over the weekend:</w:t>
+        <w:t>Talked about what we did yesterday and over the weekend</w:t>
+      </w:r>
+      <w:r>
+        <w:rPr>
+          <w:rFonts w:ascii="Segoe UI" w:eastAsia="Times New Roman" w:hAnsi="Segoe UI" w:cs="Segoe UI"/>
+          <w:color w:val="24292E"/>
+          <w:sz w:val="24"/>
+          <w:szCs w:val="24"/>
+          <w:lang w:eastAsia="en-GB"/>
+        </w:rPr>
+        <w:t xml:space="preserve"> as a team</w:t>
+      </w:r>
+      <w:r>
+        <w:rPr>
+          <w:rFonts w:ascii="Segoe UI" w:eastAsia="Times New Roman" w:hAnsi="Segoe UI" w:cs="Segoe UI"/>
+          <w:color w:val="24292E"/>
+          <w:sz w:val="24"/>
+          <w:szCs w:val="24"/>
+          <w:lang w:eastAsia="en-GB"/>
+        </w:rPr>
+        <w:t>:</w:t>
       </w:r>
     </w:p>
     <w:p>
@@ -439,7 +459,17 @@
           <w:szCs w:val="24"/>
           <w:lang w:eastAsia="en-GB"/>
         </w:rPr>
-        <w:t>Made the product goal and product backlog.</w:t>
+        <w:t>Over the weekend we m</w:t>
+      </w:r>
+      <w:r>
+        <w:rPr>
+          <w:rFonts w:ascii="Segoe UI" w:eastAsia="Times New Roman" w:hAnsi="Segoe UI" w:cs="Segoe UI"/>
+          <w:color w:val="24292E"/>
+          <w:sz w:val="24"/>
+          <w:szCs w:val="24"/>
+          <w:lang w:eastAsia="en-GB"/>
+        </w:rPr>
+        <w:t>ade the product goal and product backlog.</w:t>
       </w:r>
     </w:p>
     <w:p>
@@ -465,7 +495,17 @@
           <w:szCs w:val="24"/>
           <w:lang w:eastAsia="en-GB"/>
         </w:rPr>
-        <w:t>Decided on sprint backlog and sprint goal.</w:t>
+        <w:t>We d</w:t>
+      </w:r>
+      <w:r>
+        <w:rPr>
+          <w:rFonts w:ascii="Segoe UI" w:eastAsia="Times New Roman" w:hAnsi="Segoe UI" w:cs="Segoe UI"/>
+          <w:color w:val="24292E"/>
+          <w:sz w:val="24"/>
+          <w:szCs w:val="24"/>
+          <w:lang w:eastAsia="en-GB"/>
+        </w:rPr>
+        <w:t>ecided on sprint backlog and sprint goal.</w:t>
       </w:r>
     </w:p>
     <w:p>
@@ -491,7 +531,17 @@
           <w:szCs w:val="24"/>
           <w:lang w:eastAsia="en-GB"/>
         </w:rPr>
-        <w:t>Selected a team velocity of 30.</w:t>
+        <w:t>We s</w:t>
+      </w:r>
+      <w:r>
+        <w:rPr>
+          <w:rFonts w:ascii="Segoe UI" w:eastAsia="Times New Roman" w:hAnsi="Segoe UI" w:cs="Segoe UI"/>
+          <w:color w:val="24292E"/>
+          <w:sz w:val="24"/>
+          <w:szCs w:val="24"/>
+          <w:lang w:eastAsia="en-GB"/>
+        </w:rPr>
+        <w:t>elected a team velocity of 30.</w:t>
       </w:r>
     </w:p>
     <w:p>
@@ -517,7 +567,37 @@
           <w:szCs w:val="24"/>
           <w:lang w:eastAsia="en-GB"/>
         </w:rPr>
-        <w:t>See “Scrum Meetings” folder on GitHub for detailed notes on what was covered over the weekend.</w:t>
+        <w:t>I took more detailed handwritten notes on what was covered as well as just helpful notes for the team to help do the tasks. S</w:t>
+      </w:r>
+      <w:r>
+        <w:rPr>
+          <w:rFonts w:ascii="Segoe UI" w:eastAsia="Times New Roman" w:hAnsi="Segoe UI" w:cs="Segoe UI"/>
+          <w:color w:val="24292E"/>
+          <w:sz w:val="24"/>
+          <w:szCs w:val="24"/>
+          <w:lang w:eastAsia="en-GB"/>
+        </w:rPr>
+        <w:t xml:space="preserve">ee “Scrum Meetings” folder </w:t>
+      </w:r>
+      <w:r>
+        <w:rPr>
+          <w:rFonts w:ascii="Segoe UI" w:eastAsia="Times New Roman" w:hAnsi="Segoe UI" w:cs="Segoe UI"/>
+          <w:color w:val="24292E"/>
+          <w:sz w:val="24"/>
+          <w:szCs w:val="24"/>
+          <w:lang w:eastAsia="en-GB"/>
+        </w:rPr>
+        <w:t xml:space="preserve">and documents name “Meetings 1” through till “Meeting 5” </w:t>
+      </w:r>
+      <w:r>
+        <w:rPr>
+          <w:rFonts w:ascii="Segoe UI" w:eastAsia="Times New Roman" w:hAnsi="Segoe UI" w:cs="Segoe UI"/>
+          <w:color w:val="24292E"/>
+          <w:sz w:val="24"/>
+          <w:szCs w:val="24"/>
+          <w:lang w:eastAsia="en-GB"/>
+        </w:rPr>
+        <w:t>on GitHub for detailed notes on what was covered over the weekend.</w:t>
       </w:r>
     </w:p>
     <w:p>
@@ -590,7 +670,37 @@
           <w:szCs w:val="24"/>
           <w:lang w:eastAsia="en-GB"/>
         </w:rPr>
-        <w:t>Begin on the user stories after selecting how we will divide and carry out the work.</w:t>
+        <w:t>We will b</w:t>
+      </w:r>
+      <w:r>
+        <w:rPr>
+          <w:rFonts w:ascii="Segoe UI" w:eastAsia="Times New Roman" w:hAnsi="Segoe UI" w:cs="Segoe UI"/>
+          <w:color w:val="24292E"/>
+          <w:sz w:val="24"/>
+          <w:szCs w:val="24"/>
+          <w:lang w:eastAsia="en-GB"/>
+        </w:rPr>
+        <w:t>egin on</w:t>
+      </w:r>
+      <w:r>
+        <w:rPr>
+          <w:rFonts w:ascii="Segoe UI" w:eastAsia="Times New Roman" w:hAnsi="Segoe UI" w:cs="Segoe UI"/>
+          <w:color w:val="24292E"/>
+          <w:sz w:val="24"/>
+          <w:szCs w:val="24"/>
+          <w:lang w:eastAsia="en-GB"/>
+        </w:rPr>
+        <w:t xml:space="preserve"> tackling</w:t>
+      </w:r>
+      <w:r>
+        <w:rPr>
+          <w:rFonts w:ascii="Segoe UI" w:eastAsia="Times New Roman" w:hAnsi="Segoe UI" w:cs="Segoe UI"/>
+          <w:color w:val="24292E"/>
+          <w:sz w:val="24"/>
+          <w:szCs w:val="24"/>
+          <w:lang w:eastAsia="en-GB"/>
+        </w:rPr>
+        <w:t xml:space="preserve"> the user stories after selecting how we will divide and carry out the work.</w:t>
       </w:r>
     </w:p>
     <w:p>
@@ -616,7 +726,34 @@
           <w:szCs w:val="24"/>
           <w:lang w:eastAsia="en-GB"/>
         </w:rPr>
+        <w:lastRenderedPageBreak/>
         <w:t>We were unsure about where we would host the product, but that was cleared up thanks to Jordan, emailing Mohamadou and him making us a server to host it on.</w:t>
+      </w:r>
+    </w:p>
+    <w:p>
+      <w:pPr>
+        <w:pStyle w:val="ListParagraph"/>
+        <w:numPr>
+          <w:ilvl w:val="0"/>
+          <w:numId w:val="3"/>
+        </w:numPr>
+        <w:rPr>
+          <w:rFonts w:ascii="Segoe UI" w:eastAsia="Times New Roman" w:hAnsi="Segoe UI" w:cs="Segoe UI"/>
+          <w:color w:val="24292E"/>
+          <w:sz w:val="24"/>
+          <w:szCs w:val="24"/>
+          <w:lang w:eastAsia="en-GB"/>
+        </w:rPr>
+      </w:pPr>
+      <w:r>
+        <w:rPr>
+          <w:rFonts w:ascii="Segoe UI" w:eastAsia="Times New Roman" w:hAnsi="Segoe UI" w:cs="Segoe UI"/>
+          <w:color w:val="24292E"/>
+          <w:sz w:val="24"/>
+          <w:szCs w:val="24"/>
+          <w:lang w:eastAsia="en-GB"/>
+        </w:rPr>
+        <w:t>We are also still quite sure on the Scrum methodology but hope to learn quickly.</w:t>
       </w:r>
     </w:p>
     <w:p>
@@ -1729,7 +1866,27 @@
           <w:szCs w:val="24"/>
           <w:lang w:eastAsia="en-GB"/>
         </w:rPr>
-        <w:t xml:space="preserve"> tried to decide on a free template online, we did end up finding a good one that would fit our purposes. It included graphs (with js to work them) for visualisation of data and it looked pretty similar to what we had in mind if we repurposed it. So, I began repurposing and redesigning it for our needs and ended up with a login page, a create account page and a home page/dashboard. Then Mohammed had to leave due to prior obligations (prayers – additionally he is in India so there are some difficulties with the time zone so that is why he is having to go pray during when we are working but that is completely fine).  Yesterday I began on a new website after Mohammed left and managed to make the “new login” and “create account” page. Problems encountered included how I now had nobody else to help me out and I wasn’t so confident I could handle the rest as the story was a </w:t>
+        <w:t xml:space="preserve"> tried to decide on a free template online, we did end up finding a good one that would fit our purposes. It included graphs (with js to work them) for visualisation of data and it looked pretty similar to what we had in mind if we repurposed it. So, I began repurposing and redesigning it for our needs and ended up with a login page, a create account page and a home page/dashboard. Then Mohammed had to leave due to prior obligations (prayers – additionally he is in India so there are some difficulties with the time zone so that is why he is having to go pray during when we are working but that is completely fine).  Yesterday I began on a new website after Mohammed left and managed to make the “new login” and “create account” page. </w:t>
+      </w:r>
+      <w:r>
+        <w:rPr>
+          <w:rFonts w:ascii="Segoe UI" w:eastAsia="Times New Roman" w:hAnsi="Segoe UI" w:cs="Segoe UI"/>
+          <w:color w:val="24292E"/>
+          <w:sz w:val="24"/>
+          <w:szCs w:val="24"/>
+          <w:lang w:eastAsia="en-GB"/>
+        </w:rPr>
+        <w:t xml:space="preserve">I additionally began on a day-to-day burndown chart which I read about in the book “Ace the PMI-ACP exam” to keep track of our actual progress vs planned progress. </w:t>
+      </w:r>
+      <w:r>
+        <w:rPr>
+          <w:rFonts w:ascii="Segoe UI" w:eastAsia="Times New Roman" w:hAnsi="Segoe UI" w:cs="Segoe UI"/>
+          <w:color w:val="24292E"/>
+          <w:sz w:val="24"/>
+          <w:szCs w:val="24"/>
+          <w:lang w:eastAsia="en-GB"/>
+        </w:rPr>
+        <w:t xml:space="preserve">Problems encountered included how I now had nobody else to help me out and I wasn’t so confident I could handle the rest as the story was a </w:t>
       </w:r>
       <w:r>
         <w:rPr>
@@ -2281,7 +2438,6 @@
           <w:szCs w:val="24"/>
           <w:lang w:eastAsia="en-GB"/>
         </w:rPr>
-        <w:lastRenderedPageBreak/>
         <w:t>Aldrin – Yesterday he added a few new features (such as views) to the database and tested it with Jordan using PHP. There were no big problems, they were all easy to fix. Today he will keep helping Jordan by adding new features to the database to make doing the PHP easier for him.</w:t>
       </w:r>
     </w:p>
@@ -2372,6 +2528,611 @@
         </w:rPr>
         <w:t xml:space="preserve">updating a document on our day to day burndown chart and seeing how our actual progress is vs our planned progress. I didn’t encounter any real problems.  Today I will be updating the burndown chart and the document on our collaboration. I will be going around to ask anybody if they need help once I am done. If nobody needs help I will continue researching agile and seeing if there is more I can do to keep our scrum values in check.   </w:t>
       </w:r>
+    </w:p>
+    <w:p>
+      <w:pPr>
+        <w:rPr>
+          <w:rFonts w:ascii="Segoe UI" w:eastAsia="Times New Roman" w:hAnsi="Segoe UI" w:cs="Segoe UI"/>
+          <w:color w:val="24292E"/>
+          <w:sz w:val="24"/>
+          <w:szCs w:val="24"/>
+          <w:lang w:eastAsia="en-GB"/>
+        </w:rPr>
+      </w:pPr>
+    </w:p>
+    <w:p>
+      <w:pPr>
+        <w:shd w:val="clear" w:color="auto" w:fill="FFFFFF"/>
+        <w:spacing w:before="360" w:after="240" w:line="240" w:lineRule="auto"/>
+        <w:outlineLvl w:val="1"/>
+        <w:rPr>
+          <w:rFonts w:ascii="Segoe UI" w:eastAsia="Times New Roman" w:hAnsi="Segoe UI" w:cs="Segoe UI"/>
+          <w:b/>
+          <w:bCs/>
+          <w:color w:val="24292E"/>
+          <w:sz w:val="36"/>
+          <w:szCs w:val="36"/>
+          <w:lang w:eastAsia="en-GB"/>
+        </w:rPr>
+      </w:pPr>
+      <w:r>
+        <w:rPr>
+          <w:rFonts w:ascii="Segoe UI" w:eastAsia="Times New Roman" w:hAnsi="Segoe UI" w:cs="Segoe UI"/>
+          <w:b/>
+          <w:bCs/>
+          <w:color w:val="24292E"/>
+          <w:sz w:val="36"/>
+          <w:szCs w:val="36"/>
+          <w:lang w:eastAsia="en-GB"/>
+        </w:rPr>
+        <w:t>Day [</w:t>
+      </w:r>
+      <w:r>
+        <w:rPr>
+          <w:rFonts w:ascii="Segoe UI" w:eastAsia="Times New Roman" w:hAnsi="Segoe UI" w:cs="Segoe UI"/>
+          <w:b/>
+          <w:bCs/>
+          <w:color w:val="24292E"/>
+          <w:sz w:val="36"/>
+          <w:szCs w:val="36"/>
+          <w:lang w:eastAsia="en-GB"/>
+        </w:rPr>
+        <w:t>4</w:t>
+      </w:r>
+      <w:r>
+        <w:rPr>
+          <w:rFonts w:ascii="Segoe UI" w:eastAsia="Times New Roman" w:hAnsi="Segoe UI" w:cs="Segoe UI"/>
+          <w:b/>
+          <w:bCs/>
+          <w:color w:val="24292E"/>
+          <w:sz w:val="36"/>
+          <w:szCs w:val="36"/>
+          <w:lang w:eastAsia="en-GB"/>
+        </w:rPr>
+        <w:t>] - Scrum Meeting summary</w:t>
+      </w:r>
+    </w:p>
+    <w:p>
+      <w:pPr>
+        <w:shd w:val="clear" w:color="auto" w:fill="FFFFFF"/>
+        <w:spacing w:after="240" w:line="240" w:lineRule="auto"/>
+        <w:rPr>
+          <w:rFonts w:ascii="Segoe UI" w:eastAsia="Times New Roman" w:hAnsi="Segoe UI" w:cs="Segoe UI"/>
+          <w:color w:val="24292E"/>
+          <w:sz w:val="24"/>
+          <w:szCs w:val="24"/>
+          <w:lang w:eastAsia="en-GB"/>
+        </w:rPr>
+      </w:pPr>
+      <w:r>
+        <w:rPr>
+          <w:rFonts w:ascii="Segoe UI" w:eastAsia="Times New Roman" w:hAnsi="Segoe UI" w:cs="Segoe UI"/>
+          <w:color w:val="24292E"/>
+          <w:sz w:val="24"/>
+          <w:szCs w:val="24"/>
+          <w:lang w:eastAsia="en-GB"/>
+        </w:rPr>
+        <w:t>The Scrum Master for this meeting was </w:t>
+      </w:r>
+      <w:r>
+        <w:rPr>
+          <w:rFonts w:ascii="Segoe UI" w:eastAsia="Times New Roman" w:hAnsi="Segoe UI" w:cs="Segoe UI"/>
+          <w:b/>
+          <w:bCs/>
+          <w:color w:val="24292E"/>
+          <w:sz w:val="24"/>
+          <w:szCs w:val="24"/>
+          <w:lang w:eastAsia="en-GB"/>
+        </w:rPr>
+        <w:t>Stewart Scrimgeour</w:t>
+      </w:r>
+    </w:p>
+    <w:p>
+      <w:pPr>
+        <w:shd w:val="clear" w:color="auto" w:fill="FFFFFF"/>
+        <w:spacing w:before="360" w:after="240" w:line="240" w:lineRule="auto"/>
+        <w:outlineLvl w:val="2"/>
+        <w:rPr>
+          <w:rFonts w:ascii="Segoe UI" w:eastAsia="Times New Roman" w:hAnsi="Segoe UI" w:cs="Segoe UI"/>
+          <w:b/>
+          <w:bCs/>
+          <w:color w:val="24292E"/>
+          <w:sz w:val="30"/>
+          <w:szCs w:val="30"/>
+          <w:lang w:eastAsia="en-GB"/>
+        </w:rPr>
+      </w:pPr>
+      <w:r>
+        <w:rPr>
+          <w:rFonts w:ascii="Segoe UI" w:eastAsia="Times New Roman" w:hAnsi="Segoe UI" w:cs="Segoe UI"/>
+          <w:b/>
+          <w:bCs/>
+          <w:color w:val="24292E"/>
+          <w:sz w:val="30"/>
+          <w:szCs w:val="30"/>
+          <w:lang w:eastAsia="en-GB"/>
+        </w:rPr>
+        <w:t>Members Present:</w:t>
+      </w:r>
+    </w:p>
+    <w:p>
+      <w:pPr>
+        <w:shd w:val="clear" w:color="auto" w:fill="FFFFFF"/>
+        <w:spacing w:after="240" w:line="240" w:lineRule="auto"/>
+        <w:rPr>
+          <w:rFonts w:ascii="Segoe UI" w:eastAsia="Times New Roman" w:hAnsi="Segoe UI" w:cs="Segoe UI"/>
+          <w:color w:val="24292E"/>
+          <w:sz w:val="24"/>
+          <w:szCs w:val="24"/>
+          <w:lang w:eastAsia="en-GB"/>
+        </w:rPr>
+      </w:pPr>
+      <w:r>
+        <w:rPr>
+          <w:rFonts w:ascii="Segoe UI" w:eastAsia="Times New Roman" w:hAnsi="Segoe UI" w:cs="Segoe UI"/>
+          <w:color w:val="24292E"/>
+          <w:sz w:val="24"/>
+          <w:szCs w:val="24"/>
+          <w:lang w:eastAsia="en-GB"/>
+        </w:rPr>
+        <w:t>Momchil Badzhev, Bruce Miller, Aldrin Baretto, Mikolaj Olejnik, Stewart Scrimgeour.</w:t>
+      </w:r>
+    </w:p>
+    <w:p>
+      <w:pPr>
+        <w:shd w:val="clear" w:color="auto" w:fill="FFFFFF"/>
+        <w:spacing w:before="360" w:after="240" w:line="240" w:lineRule="auto"/>
+        <w:outlineLvl w:val="2"/>
+        <w:rPr>
+          <w:rFonts w:ascii="Segoe UI" w:eastAsia="Times New Roman" w:hAnsi="Segoe UI" w:cs="Segoe UI"/>
+          <w:b/>
+          <w:bCs/>
+          <w:color w:val="24292E"/>
+          <w:sz w:val="30"/>
+          <w:szCs w:val="30"/>
+          <w:lang w:eastAsia="en-GB"/>
+        </w:rPr>
+      </w:pPr>
+      <w:r>
+        <w:rPr>
+          <w:rFonts w:ascii="Segoe UI" w:eastAsia="Times New Roman" w:hAnsi="Segoe UI" w:cs="Segoe UI"/>
+          <w:b/>
+          <w:bCs/>
+          <w:color w:val="24292E"/>
+          <w:sz w:val="30"/>
+          <w:szCs w:val="30"/>
+          <w:lang w:eastAsia="en-GB"/>
+        </w:rPr>
+        <w:t>Members Not Present:</w:t>
+      </w:r>
+    </w:p>
+    <w:p>
+      <w:pPr>
+        <w:shd w:val="clear" w:color="auto" w:fill="FFFFFF"/>
+        <w:spacing w:after="240" w:line="240" w:lineRule="auto"/>
+        <w:rPr>
+          <w:rFonts w:ascii="Segoe UI" w:eastAsia="Times New Roman" w:hAnsi="Segoe UI" w:cs="Segoe UI"/>
+          <w:color w:val="24292E"/>
+          <w:sz w:val="24"/>
+          <w:szCs w:val="24"/>
+          <w:lang w:eastAsia="en-GB"/>
+        </w:rPr>
+      </w:pPr>
+      <w:r>
+        <w:rPr>
+          <w:rFonts w:ascii="Segoe UI" w:eastAsia="Times New Roman" w:hAnsi="Segoe UI" w:cs="Segoe UI"/>
+          <w:color w:val="24292E"/>
+          <w:sz w:val="24"/>
+          <w:szCs w:val="24"/>
+          <w:lang w:eastAsia="en-GB"/>
+        </w:rPr>
+        <w:t>Jordan Keiller, Mohammed Tokaria.</w:t>
+      </w:r>
+    </w:p>
+    <w:p>
+      <w:pPr>
+        <w:shd w:val="clear" w:color="auto" w:fill="FFFFFF"/>
+        <w:spacing w:before="360" w:after="240" w:line="240" w:lineRule="auto"/>
+        <w:outlineLvl w:val="2"/>
+        <w:rPr>
+          <w:rFonts w:ascii="Segoe UI" w:eastAsia="Times New Roman" w:hAnsi="Segoe UI" w:cs="Segoe UI"/>
+          <w:b/>
+          <w:bCs/>
+          <w:color w:val="24292E"/>
+          <w:sz w:val="30"/>
+          <w:szCs w:val="30"/>
+          <w:lang w:eastAsia="en-GB"/>
+        </w:rPr>
+      </w:pPr>
+      <w:r>
+        <w:rPr>
+          <w:rFonts w:ascii="Segoe UI" w:eastAsia="Times New Roman" w:hAnsi="Segoe UI" w:cs="Segoe UI"/>
+          <w:b/>
+          <w:bCs/>
+          <w:color w:val="24292E"/>
+          <w:sz w:val="30"/>
+          <w:szCs w:val="30"/>
+          <w:lang w:eastAsia="en-GB"/>
+        </w:rPr>
+        <w:t>Apologies:</w:t>
+      </w:r>
+    </w:p>
+    <w:p>
+      <w:pPr>
+        <w:shd w:val="clear" w:color="auto" w:fill="FFFFFF"/>
+        <w:spacing w:after="240" w:line="240" w:lineRule="auto"/>
+        <w:rPr>
+          <w:rFonts w:ascii="Segoe UI" w:eastAsia="Times New Roman" w:hAnsi="Segoe UI" w:cs="Segoe UI"/>
+          <w:color w:val="24292E"/>
+          <w:sz w:val="24"/>
+          <w:szCs w:val="24"/>
+          <w:lang w:eastAsia="en-GB"/>
+        </w:rPr>
+      </w:pPr>
+      <w:r>
+        <w:rPr>
+          <w:rFonts w:ascii="Segoe UI" w:eastAsia="Times New Roman" w:hAnsi="Segoe UI" w:cs="Segoe UI"/>
+          <w:color w:val="24292E"/>
+          <w:sz w:val="24"/>
+          <w:szCs w:val="24"/>
+          <w:lang w:eastAsia="en-GB"/>
+        </w:rPr>
+        <w:t xml:space="preserve">No </w:t>
+      </w:r>
+      <w:r>
+        <w:rPr>
+          <w:rFonts w:ascii="Segoe UI" w:eastAsia="Times New Roman" w:hAnsi="Segoe UI" w:cs="Segoe UI"/>
+          <w:color w:val="24292E"/>
+          <w:sz w:val="24"/>
+          <w:szCs w:val="24"/>
+          <w:lang w:eastAsia="en-GB"/>
+        </w:rPr>
+        <w:t xml:space="preserve">Ill </w:t>
+      </w:r>
+      <w:r>
+        <w:rPr>
+          <w:rFonts w:ascii="Segoe UI" w:eastAsia="Times New Roman" w:hAnsi="Segoe UI" w:cs="Segoe UI"/>
+          <w:color w:val="24292E"/>
+          <w:sz w:val="24"/>
+          <w:szCs w:val="24"/>
+          <w:lang w:eastAsia="en-GB"/>
+        </w:rPr>
+        <w:t>s</w:t>
+      </w:r>
+      <w:r>
+        <w:rPr>
+          <w:rFonts w:ascii="Segoe UI" w:eastAsia="Times New Roman" w:hAnsi="Segoe UI" w:cs="Segoe UI"/>
+          <w:color w:val="24292E"/>
+          <w:sz w:val="24"/>
+          <w:szCs w:val="24"/>
+          <w:lang w:eastAsia="en-GB"/>
+        </w:rPr>
+        <w:t>tuden</w:t>
+      </w:r>
+      <w:r>
+        <w:rPr>
+          <w:rFonts w:ascii="Segoe UI" w:eastAsia="Times New Roman" w:hAnsi="Segoe UI" w:cs="Segoe UI"/>
+          <w:color w:val="24292E"/>
+          <w:sz w:val="24"/>
+          <w:szCs w:val="24"/>
+          <w:lang w:eastAsia="en-GB"/>
+        </w:rPr>
+        <w:t>ts today</w:t>
+      </w:r>
+      <w:r>
+        <w:rPr>
+          <w:rFonts w:ascii="Segoe UI" w:eastAsia="Times New Roman" w:hAnsi="Segoe UI" w:cs="Segoe UI"/>
+          <w:color w:val="24292E"/>
+          <w:sz w:val="24"/>
+          <w:szCs w:val="24"/>
+          <w:lang w:eastAsia="en-GB"/>
+        </w:rPr>
+        <w:t>.</w:t>
+      </w:r>
+    </w:p>
+    <w:p>
+      <w:pPr>
+        <w:shd w:val="clear" w:color="auto" w:fill="FFFFFF"/>
+        <w:spacing w:before="360" w:after="240" w:line="240" w:lineRule="auto"/>
+        <w:outlineLvl w:val="2"/>
+        <w:rPr>
+          <w:rFonts w:ascii="Segoe UI" w:eastAsia="Times New Roman" w:hAnsi="Segoe UI" w:cs="Segoe UI"/>
+          <w:b/>
+          <w:bCs/>
+          <w:color w:val="24292E"/>
+          <w:sz w:val="30"/>
+          <w:szCs w:val="30"/>
+          <w:lang w:eastAsia="en-GB"/>
+        </w:rPr>
+      </w:pPr>
+      <w:r>
+        <w:rPr>
+          <w:rFonts w:ascii="Segoe UI" w:eastAsia="Times New Roman" w:hAnsi="Segoe UI" w:cs="Segoe UI"/>
+          <w:b/>
+          <w:bCs/>
+          <w:color w:val="24292E"/>
+          <w:sz w:val="30"/>
+          <w:szCs w:val="30"/>
+          <w:lang w:eastAsia="en-GB"/>
+        </w:rPr>
+        <w:t>Summary of Conversation:</w:t>
+      </w:r>
+    </w:p>
+    <w:p>
+      <w:pPr>
+        <w:ind w:left="360"/>
+        <w:rPr>
+          <w:rFonts w:ascii="Segoe UI" w:eastAsia="Times New Roman" w:hAnsi="Segoe UI" w:cs="Segoe UI"/>
+          <w:color w:val="24292E"/>
+          <w:sz w:val="24"/>
+          <w:szCs w:val="24"/>
+          <w:lang w:eastAsia="en-GB"/>
+        </w:rPr>
+      </w:pPr>
+      <w:r>
+        <w:rPr>
+          <w:rFonts w:ascii="Segoe UI" w:eastAsia="Times New Roman" w:hAnsi="Segoe UI" w:cs="Segoe UI"/>
+          <w:color w:val="24292E"/>
+          <w:sz w:val="24"/>
+          <w:szCs w:val="24"/>
+          <w:lang w:eastAsia="en-GB"/>
+        </w:rPr>
+        <w:t>We talked about what we did yesterday and any problems that came up as well what we will do</w:t>
+      </w:r>
+      <w:r>
+        <w:rPr>
+          <w:rFonts w:ascii="Segoe UI" w:eastAsia="Times New Roman" w:hAnsi="Segoe UI" w:cs="Segoe UI"/>
+          <w:color w:val="24292E"/>
+          <w:sz w:val="24"/>
+          <w:szCs w:val="24"/>
+          <w:lang w:eastAsia="en-GB"/>
+        </w:rPr>
+        <w:t>.</w:t>
+      </w:r>
+    </w:p>
+    <w:p>
+      <w:pPr>
+        <w:pStyle w:val="ListParagraph"/>
+        <w:numPr>
+          <w:ilvl w:val="0"/>
+          <w:numId w:val="6"/>
+        </w:numPr>
+        <w:rPr>
+          <w:rFonts w:ascii="Segoe UI" w:eastAsia="Times New Roman" w:hAnsi="Segoe UI" w:cs="Segoe UI"/>
+          <w:color w:val="24292E"/>
+          <w:sz w:val="24"/>
+          <w:szCs w:val="24"/>
+          <w:lang w:eastAsia="en-GB"/>
+        </w:rPr>
+      </w:pPr>
+      <w:r>
+        <w:rPr>
+          <w:rFonts w:ascii="Segoe UI" w:eastAsia="Times New Roman" w:hAnsi="Segoe UI" w:cs="Segoe UI"/>
+          <w:color w:val="24292E"/>
+          <w:sz w:val="24"/>
+          <w:szCs w:val="24"/>
+          <w:lang w:eastAsia="en-GB"/>
+        </w:rPr>
+        <w:t>Mikolaj – Yesterday, he was helping the ScrumMaster with documentation, such as creating test documents, and little things on GitHub. A problem was that some of the tests were difficult to think of and needed help thinking them up as he worked on the database and not everything, such as the website. Today, there is not much to do on the database so he will be going around giving a helping hand to anybody who needs it.</w:t>
+      </w:r>
+    </w:p>
+    <w:p>
+      <w:pPr>
+        <w:pStyle w:val="ListParagraph"/>
+        <w:numPr>
+          <w:ilvl w:val="0"/>
+          <w:numId w:val="6"/>
+        </w:numPr>
+        <w:rPr>
+          <w:rFonts w:ascii="Segoe UI" w:eastAsia="Times New Roman" w:hAnsi="Segoe UI" w:cs="Segoe UI"/>
+          <w:color w:val="24292E"/>
+          <w:sz w:val="24"/>
+          <w:szCs w:val="24"/>
+          <w:lang w:eastAsia="en-GB"/>
+        </w:rPr>
+      </w:pPr>
+      <w:r>
+        <w:rPr>
+          <w:rFonts w:ascii="Segoe UI" w:eastAsia="Times New Roman" w:hAnsi="Segoe UI" w:cs="Segoe UI"/>
+          <w:color w:val="24292E"/>
+          <w:sz w:val="24"/>
+          <w:szCs w:val="24"/>
+          <w:lang w:eastAsia="en-GB"/>
+        </w:rPr>
+        <w:t xml:space="preserve">Aldrin – Yesterday he implemented a couple of views to help Jordan with his PHP, in order to make the questionnaire function properly. There weren’t many problems. Today, again, he will </w:t>
+      </w:r>
+      <w:r>
+        <w:rPr>
+          <w:rFonts w:ascii="Segoe UI" w:eastAsia="Times New Roman" w:hAnsi="Segoe UI" w:cs="Segoe UI"/>
+          <w:color w:val="24292E"/>
+          <w:sz w:val="24"/>
+          <w:szCs w:val="24"/>
+          <w:lang w:eastAsia="en-GB"/>
+        </w:rPr>
+        <w:t>be implementing</w:t>
+      </w:r>
+      <w:r>
+        <w:rPr>
+          <w:rFonts w:ascii="Segoe UI" w:eastAsia="Times New Roman" w:hAnsi="Segoe UI" w:cs="Segoe UI"/>
+          <w:color w:val="24292E"/>
+          <w:sz w:val="24"/>
+          <w:szCs w:val="24"/>
+          <w:lang w:eastAsia="en-GB"/>
+        </w:rPr>
+        <w:t xml:space="preserve"> more procedures to help Jordan with the PHP.</w:t>
+      </w:r>
+    </w:p>
+    <w:p>
+      <w:pPr>
+        <w:pStyle w:val="ListParagraph"/>
+        <w:numPr>
+          <w:ilvl w:val="0"/>
+          <w:numId w:val="6"/>
+        </w:numPr>
+        <w:rPr>
+          <w:rFonts w:ascii="Segoe UI" w:eastAsia="Times New Roman" w:hAnsi="Segoe UI" w:cs="Segoe UI"/>
+          <w:color w:val="24292E"/>
+          <w:sz w:val="24"/>
+          <w:szCs w:val="24"/>
+          <w:lang w:eastAsia="en-GB"/>
+        </w:rPr>
+      </w:pPr>
+      <w:r>
+        <w:rPr>
+          <w:rFonts w:ascii="Segoe UI" w:eastAsia="Times New Roman" w:hAnsi="Segoe UI" w:cs="Segoe UI"/>
+          <w:color w:val="24292E"/>
+          <w:sz w:val="24"/>
+          <w:szCs w:val="24"/>
+          <w:lang w:eastAsia="en-GB"/>
+        </w:rPr>
+        <w:t>Momchil – Yesterday he was working on implementing Jekyll into the website. He had some problems with Jekyll but for the most part he had to do research and find the answers. Today he will be doing some more stuff with Jekyll as the website needs a little bit of rework to fit the framework.</w:t>
+      </w:r>
+    </w:p>
+    <w:p>
+      <w:pPr>
+        <w:pStyle w:val="ListParagraph"/>
+        <w:numPr>
+          <w:ilvl w:val="0"/>
+          <w:numId w:val="6"/>
+        </w:numPr>
+        <w:rPr>
+          <w:rFonts w:ascii="Segoe UI" w:eastAsia="Times New Roman" w:hAnsi="Segoe UI" w:cs="Segoe UI"/>
+          <w:color w:val="24292E"/>
+          <w:sz w:val="24"/>
+          <w:szCs w:val="24"/>
+          <w:lang w:eastAsia="en-GB"/>
+        </w:rPr>
+      </w:pPr>
+      <w:r>
+        <w:rPr>
+          <w:rFonts w:ascii="Segoe UI" w:eastAsia="Times New Roman" w:hAnsi="Segoe UI" w:cs="Segoe UI"/>
+          <w:color w:val="24292E"/>
+          <w:sz w:val="24"/>
+          <w:szCs w:val="24"/>
+          <w:lang w:eastAsia="en-GB"/>
+        </w:rPr>
+        <w:t>Bruce – Yesterday he was refining the product backlog, updating it and getting rid of a few issues. He also did a bit of pair programming. The only problems he had were some connectivity issues but that is no longer a problem. Today he is going to do a bit more pair programming and keeping on top of any tasks related to the product owner.</w:t>
+      </w:r>
+    </w:p>
+    <w:p>
+      <w:pPr>
+        <w:pStyle w:val="ListParagraph"/>
+        <w:numPr>
+          <w:ilvl w:val="0"/>
+          <w:numId w:val="6"/>
+        </w:numPr>
+        <w:rPr>
+          <w:rFonts w:ascii="Segoe UI" w:eastAsia="Times New Roman" w:hAnsi="Segoe UI" w:cs="Segoe UI"/>
+          <w:color w:val="24292E"/>
+          <w:sz w:val="24"/>
+          <w:szCs w:val="24"/>
+          <w:lang w:eastAsia="en-GB"/>
+        </w:rPr>
+      </w:pPr>
+      <w:r>
+        <w:rPr>
+          <w:rFonts w:ascii="Segoe UI" w:eastAsia="Times New Roman" w:hAnsi="Segoe UI" w:cs="Segoe UI"/>
+          <w:color w:val="24292E"/>
+          <w:sz w:val="24"/>
+          <w:szCs w:val="24"/>
+          <w:lang w:eastAsia="en-GB"/>
+        </w:rPr>
+        <w:t xml:space="preserve">Stewart – as for me, I was mainly doing documentation for the scrum, I had Mikolaj help me with it as there was a fair bit to do. No real problems it was pretty straightforward, apart from remembering how to use excel for </w:t>
+      </w:r>
+      <w:r>
+        <w:rPr>
+          <w:rFonts w:ascii="Segoe UI" w:eastAsia="Times New Roman" w:hAnsi="Segoe UI" w:cs="Segoe UI"/>
+          <w:color w:val="24292E"/>
+          <w:sz w:val="24"/>
+          <w:szCs w:val="24"/>
+          <w:lang w:eastAsia="en-GB"/>
+        </w:rPr>
+        <w:t xml:space="preserve">use with </w:t>
+      </w:r>
+      <w:r>
+        <w:rPr>
+          <w:rFonts w:ascii="Segoe UI" w:eastAsia="Times New Roman" w:hAnsi="Segoe UI" w:cs="Segoe UI"/>
+          <w:color w:val="24292E"/>
+          <w:sz w:val="24"/>
+          <w:szCs w:val="24"/>
+          <w:lang w:eastAsia="en-GB"/>
+        </w:rPr>
+        <w:t>charts</w:t>
+      </w:r>
+      <w:r>
+        <w:rPr>
+          <w:rFonts w:ascii="Segoe UI" w:eastAsia="Times New Roman" w:hAnsi="Segoe UI" w:cs="Segoe UI"/>
+          <w:color w:val="24292E"/>
+          <w:sz w:val="24"/>
+          <w:szCs w:val="24"/>
+          <w:lang w:eastAsia="en-GB"/>
+        </w:rPr>
+        <w:t>. Today, I will keep updating those documents I have created and make sure everyone is on track and help anyone who needs it when I’m not doing anything.</w:t>
+      </w:r>
+      <w:r>
+        <w:rPr>
+          <w:rFonts w:ascii="Segoe UI" w:eastAsia="Times New Roman" w:hAnsi="Segoe UI" w:cs="Segoe UI"/>
+          <w:color w:val="24292E"/>
+          <w:sz w:val="24"/>
+          <w:szCs w:val="24"/>
+          <w:lang w:eastAsia="en-GB"/>
+        </w:rPr>
+        <w:t xml:space="preserve"> </w:t>
+      </w:r>
+    </w:p>
+    <w:p>
+      <w:pPr>
+        <w:ind w:left="360"/>
+        <w:rPr>
+          <w:rFonts w:ascii="Segoe UI" w:eastAsia="Times New Roman" w:hAnsi="Segoe UI" w:cs="Segoe UI"/>
+          <w:color w:val="24292E"/>
+          <w:sz w:val="24"/>
+          <w:szCs w:val="24"/>
+          <w:lang w:eastAsia="en-GB"/>
+        </w:rPr>
+      </w:pPr>
+    </w:p>
+    <w:p/>
+    <w:p/>
+    <w:p/>
+    <w:p>
+      <w:pPr>
+        <w:rPr>
+          <w:rFonts w:ascii="Segoe UI" w:eastAsia="Times New Roman" w:hAnsi="Segoe UI" w:cs="Segoe UI"/>
+          <w:color w:val="24292E"/>
+          <w:sz w:val="24"/>
+          <w:szCs w:val="24"/>
+          <w:lang w:eastAsia="en-GB"/>
+        </w:rPr>
+      </w:pPr>
+    </w:p>
+    <w:p/>
+    <w:p/>
+    <w:p/>
+    <w:p/>
+    <w:p>
+      <w:pPr>
+        <w:rPr>
+          <w:rFonts w:ascii="Segoe UI" w:eastAsia="Times New Roman" w:hAnsi="Segoe UI" w:cs="Segoe UI"/>
+          <w:color w:val="24292E"/>
+          <w:sz w:val="24"/>
+          <w:szCs w:val="24"/>
+          <w:lang w:eastAsia="en-GB"/>
+        </w:rPr>
+      </w:pPr>
+    </w:p>
+    <w:p/>
+    <w:p/>
+    <w:p>
+      <w:pPr>
+        <w:rPr>
+          <w:rFonts w:ascii="Segoe UI" w:eastAsia="Times New Roman" w:hAnsi="Segoe UI" w:cs="Segoe UI"/>
+          <w:color w:val="24292E"/>
+          <w:sz w:val="24"/>
+          <w:szCs w:val="24"/>
+          <w:lang w:eastAsia="en-GB"/>
+        </w:rPr>
+      </w:pPr>
     </w:p>
     <w:p/>
     <w:p/>
@@ -2869,6 +3630,119 @@
     </w:lvl>
   </w:abstractNum>
   <w:abstractNum w:abstractNumId="4" w15:restartNumberingAfterBreak="0">
+    <w:nsid w:val="59BB1BF1"/>
+    <w:multiLevelType w:val="hybridMultilevel"/>
+    <w:tmpl w:val="4F7834EA"/>
+    <w:lvl w:ilvl="0" w:tplc="08090001">
+      <w:start w:val="1"/>
+      <w:numFmt w:val="bullet"/>
+      <w:lvlText w:val=""/>
+      <w:lvlJc w:val="left"/>
+      <w:pPr>
+        <w:ind w:left="1080" w:hanging="360"/>
+      </w:pPr>
+      <w:rPr>
+        <w:rFonts w:ascii="Symbol" w:hAnsi="Symbol" w:hint="default"/>
+      </w:rPr>
+    </w:lvl>
+    <w:lvl w:ilvl="1" w:tplc="08090003" w:tentative="1">
+      <w:start w:val="1"/>
+      <w:numFmt w:val="bullet"/>
+      <w:lvlText w:val="o"/>
+      <w:lvlJc w:val="left"/>
+      <w:pPr>
+        <w:ind w:left="1800" w:hanging="360"/>
+      </w:pPr>
+      <w:rPr>
+        <w:rFonts w:ascii="Courier New" w:hAnsi="Courier New" w:cs="Courier New" w:hint="default"/>
+      </w:rPr>
+    </w:lvl>
+    <w:lvl w:ilvl="2" w:tplc="08090005" w:tentative="1">
+      <w:start w:val="1"/>
+      <w:numFmt w:val="bullet"/>
+      <w:lvlText w:val=""/>
+      <w:lvlJc w:val="left"/>
+      <w:pPr>
+        <w:ind w:left="2520" w:hanging="360"/>
+      </w:pPr>
+      <w:rPr>
+        <w:rFonts w:ascii="Wingdings" w:hAnsi="Wingdings" w:hint="default"/>
+      </w:rPr>
+    </w:lvl>
+    <w:lvl w:ilvl="3" w:tplc="08090001" w:tentative="1">
+      <w:start w:val="1"/>
+      <w:numFmt w:val="bullet"/>
+      <w:lvlText w:val=""/>
+      <w:lvlJc w:val="left"/>
+      <w:pPr>
+        <w:ind w:left="3240" w:hanging="360"/>
+      </w:pPr>
+      <w:rPr>
+        <w:rFonts w:ascii="Symbol" w:hAnsi="Symbol" w:hint="default"/>
+      </w:rPr>
+    </w:lvl>
+    <w:lvl w:ilvl="4" w:tplc="08090003" w:tentative="1">
+      <w:start w:val="1"/>
+      <w:numFmt w:val="bullet"/>
+      <w:lvlText w:val="o"/>
+      <w:lvlJc w:val="left"/>
+      <w:pPr>
+        <w:ind w:left="3960" w:hanging="360"/>
+      </w:pPr>
+      <w:rPr>
+        <w:rFonts w:ascii="Courier New" w:hAnsi="Courier New" w:cs="Courier New" w:hint="default"/>
+      </w:rPr>
+    </w:lvl>
+    <w:lvl w:ilvl="5" w:tplc="08090005" w:tentative="1">
+      <w:start w:val="1"/>
+      <w:numFmt w:val="bullet"/>
+      <w:lvlText w:val=""/>
+      <w:lvlJc w:val="left"/>
+      <w:pPr>
+        <w:ind w:left="4680" w:hanging="360"/>
+      </w:pPr>
+      <w:rPr>
+        <w:rFonts w:ascii="Wingdings" w:hAnsi="Wingdings" w:hint="default"/>
+      </w:rPr>
+    </w:lvl>
+    <w:lvl w:ilvl="6" w:tplc="08090001" w:tentative="1">
+      <w:start w:val="1"/>
+      <w:numFmt w:val="bullet"/>
+      <w:lvlText w:val=""/>
+      <w:lvlJc w:val="left"/>
+      <w:pPr>
+        <w:ind w:left="5400" w:hanging="360"/>
+      </w:pPr>
+      <w:rPr>
+        <w:rFonts w:ascii="Symbol" w:hAnsi="Symbol" w:hint="default"/>
+      </w:rPr>
+    </w:lvl>
+    <w:lvl w:ilvl="7" w:tplc="08090003" w:tentative="1">
+      <w:start w:val="1"/>
+      <w:numFmt w:val="bullet"/>
+      <w:lvlText w:val="o"/>
+      <w:lvlJc w:val="left"/>
+      <w:pPr>
+        <w:ind w:left="6120" w:hanging="360"/>
+      </w:pPr>
+      <w:rPr>
+        <w:rFonts w:ascii="Courier New" w:hAnsi="Courier New" w:cs="Courier New" w:hint="default"/>
+      </w:rPr>
+    </w:lvl>
+    <w:lvl w:ilvl="8" w:tplc="08090005" w:tentative="1">
+      <w:start w:val="1"/>
+      <w:numFmt w:val="bullet"/>
+      <w:lvlText w:val=""/>
+      <w:lvlJc w:val="left"/>
+      <w:pPr>
+        <w:ind w:left="6840" w:hanging="360"/>
+      </w:pPr>
+      <w:rPr>
+        <w:rFonts w:ascii="Wingdings" w:hAnsi="Wingdings" w:hint="default"/>
+      </w:rPr>
+    </w:lvl>
+  </w:abstractNum>
+  <w:abstractNum w:abstractNumId="5" w15:restartNumberingAfterBreak="0">
     <w:nsid w:val="5B8241DB"/>
     <w:multiLevelType w:val="hybridMultilevel"/>
     <w:tmpl w:val="40627954"/>
@@ -2982,7 +3856,7 @@
     </w:lvl>
   </w:abstractNum>
   <w:num w:numId="1">
-    <w:abstractNumId w:val="4"/>
+    <w:abstractNumId w:val="5"/>
   </w:num>
   <w:num w:numId="2">
     <w:abstractNumId w:val="3"/>
@@ -2995,6 +3869,9 @@
   </w:num>
   <w:num w:numId="5">
     <w:abstractNumId w:val="0"/>
+  </w:num>
+  <w:num w:numId="6">
+    <w:abstractNumId w:val="4"/>
   </w:num>
 </w:numbering>
 </file>

</xml_diff>

<commit_message>
Added Day 5's Scrum Meetings
</commit_message>
<xml_diff>
--- a/Scrum Meetings/Sprint 1 Scrum Meetings.docx
+++ b/Scrum Meetings/Sprint 1 Scrum Meetings.docx
@@ -1130,7 +1130,18 @@
           <w:szCs w:val="24"/>
           <w:lang w:eastAsia="en-GB"/>
         </w:rPr>
-        <w:t>Momchil – Yesterday he began working on the database side of things (alongside Aldrin, Jordan and Mikolaj) but then he came to help Stewart with the website as Mohammed had obligations (prayers). Yesterday he and Stewart to work on a brand-new website as the old one was too complex (See Stewart’s notes). He set up the bootstrap for the website and then started working on the website. He has got the home page and navigation stuff done. Problems he encountered, bootstrap uses SASS/SCSS so he had to figure out how that works  so he can repurpose Bootstrap for our purposes (this is to, as asked by the stakeholders, make it so the Typeface was a modern one, the font size is readable and the colour scheme passes WCAG’s standards and works well). After rewriting it so that it matches the stakeholder’s need he now had to figure out how to compile from SCSS to CSS so we could use it for our website. His plans for today are to keep developing our website and make sure the template is a fully developed proper template that he can pass onto Bruce, so that he can put the Questionnaire onto it.</w:t>
+        <w:t xml:space="preserve">Momchil – Yesterday he began working on the database side of things (alongside Aldrin, Jordan and Mikolaj) but then he came to help Stewart with the website as Mohammed had obligations (prayers). Yesterday he and Stewart to work on a brand-new website as the old one was too complex (See Stewart’s notes). He set up the bootstrap for the website and then started working on the website. He has got the home page and navigation stuff done. Problems he encountered, bootstrap uses SASS/SCSS so he had to figure out how that works  so he can repurpose Bootstrap for our purposes (this is to, as asked by the stakeholders, make it so the Typeface was a modern one, the font size is readable and the colour scheme passes WCAG’s standards and works well). After rewriting it so that it matches the stakeholder’s need he now had to figure out how to compile from SCSS to CSS so we could use it for our </w:t>
+      </w:r>
+      <w:r>
+        <w:rPr>
+          <w:rFonts w:ascii="Segoe UI" w:eastAsia="Times New Roman" w:hAnsi="Segoe UI" w:cs="Segoe UI"/>
+          <w:color w:val="24292E"/>
+          <w:sz w:val="24"/>
+          <w:szCs w:val="24"/>
+          <w:lang w:eastAsia="en-GB"/>
+        </w:rPr>
+        <w:lastRenderedPageBreak/>
+        <w:t>website. His plans for today are to keep developing our website and make sure the template is a fully developed proper template that he can pass onto Bruce, so that he can put the Questionnaire onto it.</w:t>
       </w:r>
     </w:p>
     <w:p>
@@ -1800,7 +1811,18 @@
           <w:szCs w:val="24"/>
           <w:lang w:eastAsia="en-GB"/>
         </w:rPr>
-        <w:t>Mohammed – No problems encountered. Today he will be working on the CSS and additionally PHP at a later stage when it’s ready to be worked on and when he is available</w:t>
+        <w:t xml:space="preserve">Mohammed – No problems encountered. Today he will be working on the CSS and additionally PHP at a later stage when it’s ready to be worked on and </w:t>
+      </w:r>
+      <w:r>
+        <w:rPr>
+          <w:rFonts w:ascii="Segoe UI" w:eastAsia="Times New Roman" w:hAnsi="Segoe UI" w:cs="Segoe UI"/>
+          <w:color w:val="24292E"/>
+          <w:sz w:val="24"/>
+          <w:szCs w:val="24"/>
+          <w:lang w:eastAsia="en-GB"/>
+        </w:rPr>
+        <w:lastRenderedPageBreak/>
+        <w:t>when he is available</w:t>
       </w:r>
       <w:r>
         <w:rPr>
@@ -1866,7 +1888,27 @@
           <w:szCs w:val="24"/>
           <w:lang w:eastAsia="en-GB"/>
         </w:rPr>
-        <w:t xml:space="preserve"> tried to decide on a free template online, we did end up finding a good one that would fit our purposes. It included graphs (with js to work them) for visualisation of data and it looked pretty similar to what we had in mind if we repurposed it. So, I began repurposing and redesigning it for our needs and ended up with a login page, a create account page and a home page/dashboard. Then Mohammed had to leave due to prior obligations (prayers – additionally he is in India so there are some difficulties with the time zone so that is why he is having to go pray during when we are working but that is completely fine).  Yesterday I began on a new website after Mohammed left and managed to make the “new login” and “create account” page. </w:t>
+        <w:t xml:space="preserve"> tried to decide on a free template online, we did end up finding a good one that would fit our purposes. It included graphs (with js to work them) for visualisation of data </w:t>
+      </w:r>
+      <w:r>
+        <w:rPr>
+          <w:rFonts w:ascii="Segoe UI" w:eastAsia="Times New Roman" w:hAnsi="Segoe UI" w:cs="Segoe UI"/>
+          <w:color w:val="24292E"/>
+          <w:sz w:val="24"/>
+          <w:szCs w:val="24"/>
+          <w:lang w:eastAsia="en-GB"/>
+        </w:rPr>
+        <w:t xml:space="preserve">(for later sprints) </w:t>
+      </w:r>
+      <w:r>
+        <w:rPr>
+          <w:rFonts w:ascii="Segoe UI" w:eastAsia="Times New Roman" w:hAnsi="Segoe UI" w:cs="Segoe UI"/>
+          <w:color w:val="24292E"/>
+          <w:sz w:val="24"/>
+          <w:szCs w:val="24"/>
+          <w:lang w:eastAsia="en-GB"/>
+        </w:rPr>
+        <w:t xml:space="preserve">and it looked pretty similar to what we had in mind if we repurposed it. So, I began repurposing and redesigning it for our needs and ended up with a login page, a create account page and a home page/dashboard. Then Mohammed had to leave due to prior obligations (prayers – additionally he is in India so there are some difficulties with the time zone so that is why he is having to go pray during when we are working but that is completely fine).  Yesterday I began on a new website after Mohammed left and managed to make the “new login” and “create account” page. </w:t>
       </w:r>
       <w:r>
         <w:rPr>
@@ -2008,6 +2050,7 @@
           <w:szCs w:val="36"/>
           <w:lang w:eastAsia="en-GB"/>
         </w:rPr>
+        <w:lastRenderedPageBreak/>
         <w:t>Day [</w:t>
       </w:r>
       <w:r>
@@ -2516,6 +2559,7 @@
           <w:szCs w:val="24"/>
           <w:lang w:eastAsia="en-GB"/>
         </w:rPr>
+        <w:lastRenderedPageBreak/>
         <w:t xml:space="preserve">Stewart – Yesterday I reviewed over my Day 1 notes and using that as a basis to make my Day 2 notes. I also was researching more Agile and Scrum concepts. I created a document on our teams collaboration to keep track of who is working together and who is doing what. Additionally, considering day 1 was done, I began </w:t>
       </w:r>
       <w:r>
@@ -2777,57 +2821,7 @@
           <w:szCs w:val="24"/>
           <w:lang w:eastAsia="en-GB"/>
         </w:rPr>
-        <w:t xml:space="preserve">No </w:t>
-      </w:r>
-      <w:r>
-        <w:rPr>
-          <w:rFonts w:ascii="Segoe UI" w:eastAsia="Times New Roman" w:hAnsi="Segoe UI" w:cs="Segoe UI"/>
-          <w:color w:val="24292E"/>
-          <w:sz w:val="24"/>
-          <w:szCs w:val="24"/>
-          <w:lang w:eastAsia="en-GB"/>
-        </w:rPr>
-        <w:t xml:space="preserve">Ill </w:t>
-      </w:r>
-      <w:r>
-        <w:rPr>
-          <w:rFonts w:ascii="Segoe UI" w:eastAsia="Times New Roman" w:hAnsi="Segoe UI" w:cs="Segoe UI"/>
-          <w:color w:val="24292E"/>
-          <w:sz w:val="24"/>
-          <w:szCs w:val="24"/>
-          <w:lang w:eastAsia="en-GB"/>
-        </w:rPr>
-        <w:t>s</w:t>
-      </w:r>
-      <w:r>
-        <w:rPr>
-          <w:rFonts w:ascii="Segoe UI" w:eastAsia="Times New Roman" w:hAnsi="Segoe UI" w:cs="Segoe UI"/>
-          <w:color w:val="24292E"/>
-          <w:sz w:val="24"/>
-          <w:szCs w:val="24"/>
-          <w:lang w:eastAsia="en-GB"/>
-        </w:rPr>
-        <w:t>tuden</w:t>
-      </w:r>
-      <w:r>
-        <w:rPr>
-          <w:rFonts w:ascii="Segoe UI" w:eastAsia="Times New Roman" w:hAnsi="Segoe UI" w:cs="Segoe UI"/>
-          <w:color w:val="24292E"/>
-          <w:sz w:val="24"/>
-          <w:szCs w:val="24"/>
-          <w:lang w:eastAsia="en-GB"/>
-        </w:rPr>
-        <w:t>ts today</w:t>
-      </w:r>
-      <w:r>
-        <w:rPr>
-          <w:rFonts w:ascii="Segoe UI" w:eastAsia="Times New Roman" w:hAnsi="Segoe UI" w:cs="Segoe UI"/>
-          <w:color w:val="24292E"/>
-          <w:sz w:val="24"/>
-          <w:szCs w:val="24"/>
-          <w:lang w:eastAsia="en-GB"/>
-        </w:rPr>
-        <w:t>.</w:t>
+        <w:t>Jordan has food poisoning so that is why he was absent today.</w:t>
       </w:r>
     </w:p>
     <w:p>
@@ -2877,17 +2871,7 @@
           <w:szCs w:val="24"/>
           <w:lang w:eastAsia="en-GB"/>
         </w:rPr>
-        <w:t>We talked about what we did yesterday and any problems that came up as well what we will do</w:t>
-      </w:r>
-      <w:r>
-        <w:rPr>
-          <w:rFonts w:ascii="Segoe UI" w:eastAsia="Times New Roman" w:hAnsi="Segoe UI" w:cs="Segoe UI"/>
-          <w:color w:val="24292E"/>
-          <w:sz w:val="24"/>
-          <w:szCs w:val="24"/>
-          <w:lang w:eastAsia="en-GB"/>
-        </w:rPr>
-        <w:t>.</w:t>
+        <w:t>We talked about what we did yesterday and any problems that came up as well what we will do.</w:t>
       </w:r>
     </w:p>
     <w:p>
@@ -2939,6 +2923,7 @@
           <w:szCs w:val="24"/>
           <w:lang w:eastAsia="en-GB"/>
         </w:rPr>
+        <w:lastRenderedPageBreak/>
         <w:t xml:space="preserve">Aldrin – Yesterday he implemented a couple of views to help Jordan with his PHP, in order to make the questionnaire function properly. There weren’t many problems. Today, again, he will </w:t>
       </w:r>
       <w:r>
@@ -3106,6 +3091,609 @@
         </w:rPr>
       </w:pPr>
     </w:p>
+    <w:p/>
+    <w:p>
+      <w:pPr>
+        <w:shd w:val="clear" w:color="auto" w:fill="FFFFFF"/>
+        <w:spacing w:before="360" w:after="240" w:line="240" w:lineRule="auto"/>
+        <w:outlineLvl w:val="1"/>
+        <w:rPr>
+          <w:rFonts w:ascii="Segoe UI" w:eastAsia="Times New Roman" w:hAnsi="Segoe UI" w:cs="Segoe UI"/>
+          <w:b/>
+          <w:bCs/>
+          <w:color w:val="24292E"/>
+          <w:sz w:val="36"/>
+          <w:szCs w:val="36"/>
+          <w:lang w:eastAsia="en-GB"/>
+        </w:rPr>
+      </w:pPr>
+      <w:r>
+        <w:rPr>
+          <w:rFonts w:ascii="Segoe UI" w:eastAsia="Times New Roman" w:hAnsi="Segoe UI" w:cs="Segoe UI"/>
+          <w:b/>
+          <w:bCs/>
+          <w:color w:val="24292E"/>
+          <w:sz w:val="36"/>
+          <w:szCs w:val="36"/>
+          <w:lang w:eastAsia="en-GB"/>
+        </w:rPr>
+        <w:t>Day [</w:t>
+      </w:r>
+      <w:r>
+        <w:rPr>
+          <w:rFonts w:ascii="Segoe UI" w:eastAsia="Times New Roman" w:hAnsi="Segoe UI" w:cs="Segoe UI"/>
+          <w:b/>
+          <w:bCs/>
+          <w:color w:val="24292E"/>
+          <w:sz w:val="36"/>
+          <w:szCs w:val="36"/>
+          <w:lang w:eastAsia="en-GB"/>
+        </w:rPr>
+        <w:t>5</w:t>
+      </w:r>
+      <w:r>
+        <w:rPr>
+          <w:rFonts w:ascii="Segoe UI" w:eastAsia="Times New Roman" w:hAnsi="Segoe UI" w:cs="Segoe UI"/>
+          <w:b/>
+          <w:bCs/>
+          <w:color w:val="24292E"/>
+          <w:sz w:val="36"/>
+          <w:szCs w:val="36"/>
+          <w:lang w:eastAsia="en-GB"/>
+        </w:rPr>
+        <w:t>] - Scrum Meeting summary</w:t>
+      </w:r>
+    </w:p>
+    <w:p>
+      <w:pPr>
+        <w:shd w:val="clear" w:color="auto" w:fill="FFFFFF"/>
+        <w:spacing w:after="240" w:line="240" w:lineRule="auto"/>
+        <w:rPr>
+          <w:rFonts w:ascii="Segoe UI" w:eastAsia="Times New Roman" w:hAnsi="Segoe UI" w:cs="Segoe UI"/>
+          <w:color w:val="24292E"/>
+          <w:sz w:val="24"/>
+          <w:szCs w:val="24"/>
+          <w:lang w:eastAsia="en-GB"/>
+        </w:rPr>
+      </w:pPr>
+      <w:r>
+        <w:rPr>
+          <w:rFonts w:ascii="Segoe UI" w:eastAsia="Times New Roman" w:hAnsi="Segoe UI" w:cs="Segoe UI"/>
+          <w:color w:val="24292E"/>
+          <w:sz w:val="24"/>
+          <w:szCs w:val="24"/>
+          <w:lang w:eastAsia="en-GB"/>
+        </w:rPr>
+        <w:t>The Scrum Master for this meeting was </w:t>
+      </w:r>
+      <w:r>
+        <w:rPr>
+          <w:rFonts w:ascii="Segoe UI" w:eastAsia="Times New Roman" w:hAnsi="Segoe UI" w:cs="Segoe UI"/>
+          <w:b/>
+          <w:bCs/>
+          <w:color w:val="24292E"/>
+          <w:sz w:val="24"/>
+          <w:szCs w:val="24"/>
+          <w:lang w:eastAsia="en-GB"/>
+        </w:rPr>
+        <w:t>Stewart Scrimgeour</w:t>
+      </w:r>
+    </w:p>
+    <w:p>
+      <w:pPr>
+        <w:shd w:val="clear" w:color="auto" w:fill="FFFFFF"/>
+        <w:spacing w:before="360" w:after="240" w:line="240" w:lineRule="auto"/>
+        <w:outlineLvl w:val="2"/>
+        <w:rPr>
+          <w:rFonts w:ascii="Segoe UI" w:eastAsia="Times New Roman" w:hAnsi="Segoe UI" w:cs="Segoe UI"/>
+          <w:b/>
+          <w:bCs/>
+          <w:color w:val="24292E"/>
+          <w:sz w:val="30"/>
+          <w:szCs w:val="30"/>
+          <w:lang w:eastAsia="en-GB"/>
+        </w:rPr>
+      </w:pPr>
+      <w:r>
+        <w:rPr>
+          <w:rFonts w:ascii="Segoe UI" w:eastAsia="Times New Roman" w:hAnsi="Segoe UI" w:cs="Segoe UI"/>
+          <w:b/>
+          <w:bCs/>
+          <w:color w:val="24292E"/>
+          <w:sz w:val="30"/>
+          <w:szCs w:val="30"/>
+          <w:lang w:eastAsia="en-GB"/>
+        </w:rPr>
+        <w:t>Members Present:</w:t>
+      </w:r>
+    </w:p>
+    <w:p>
+      <w:pPr>
+        <w:shd w:val="clear" w:color="auto" w:fill="FFFFFF"/>
+        <w:spacing w:after="240" w:line="240" w:lineRule="auto"/>
+        <w:rPr>
+          <w:rFonts w:ascii="Segoe UI" w:eastAsia="Times New Roman" w:hAnsi="Segoe UI" w:cs="Segoe UI"/>
+          <w:color w:val="24292E"/>
+          <w:sz w:val="24"/>
+          <w:szCs w:val="24"/>
+          <w:lang w:eastAsia="en-GB"/>
+        </w:rPr>
+      </w:pPr>
+      <w:r>
+        <w:rPr>
+          <w:rFonts w:ascii="Segoe UI" w:eastAsia="Times New Roman" w:hAnsi="Segoe UI" w:cs="Segoe UI"/>
+          <w:color w:val="24292E"/>
+          <w:sz w:val="24"/>
+          <w:szCs w:val="24"/>
+          <w:lang w:eastAsia="en-GB"/>
+        </w:rPr>
+        <w:t>Momchil Badzhev, Bruce Miller, Aldrin Baretto, Mikolaj Olejnik, Stewart Scrimgeour</w:t>
+      </w:r>
+      <w:r>
+        <w:rPr>
+          <w:rFonts w:ascii="Segoe UI" w:eastAsia="Times New Roman" w:hAnsi="Segoe UI" w:cs="Segoe UI"/>
+          <w:color w:val="24292E"/>
+          <w:sz w:val="24"/>
+          <w:szCs w:val="24"/>
+          <w:lang w:eastAsia="en-GB"/>
+        </w:rPr>
+        <w:t>, Jordan Keiller, Mohammed Tokaria.</w:t>
+      </w:r>
+    </w:p>
+    <w:p>
+      <w:pPr>
+        <w:shd w:val="clear" w:color="auto" w:fill="FFFFFF"/>
+        <w:spacing w:before="360" w:after="240" w:line="240" w:lineRule="auto"/>
+        <w:outlineLvl w:val="2"/>
+        <w:rPr>
+          <w:rFonts w:ascii="Segoe UI" w:eastAsia="Times New Roman" w:hAnsi="Segoe UI" w:cs="Segoe UI"/>
+          <w:b/>
+          <w:bCs/>
+          <w:color w:val="24292E"/>
+          <w:sz w:val="30"/>
+          <w:szCs w:val="30"/>
+          <w:lang w:eastAsia="en-GB"/>
+        </w:rPr>
+      </w:pPr>
+      <w:r>
+        <w:rPr>
+          <w:rFonts w:ascii="Segoe UI" w:eastAsia="Times New Roman" w:hAnsi="Segoe UI" w:cs="Segoe UI"/>
+          <w:b/>
+          <w:bCs/>
+          <w:color w:val="24292E"/>
+          <w:sz w:val="30"/>
+          <w:szCs w:val="30"/>
+          <w:lang w:eastAsia="en-GB"/>
+        </w:rPr>
+        <w:t>Members Not Present:</w:t>
+      </w:r>
+    </w:p>
+    <w:p>
+      <w:pPr>
+        <w:shd w:val="clear" w:color="auto" w:fill="FFFFFF"/>
+        <w:spacing w:before="360" w:after="240" w:line="240" w:lineRule="auto"/>
+        <w:outlineLvl w:val="2"/>
+        <w:rPr>
+          <w:rFonts w:ascii="Segoe UI" w:eastAsia="Times New Roman" w:hAnsi="Segoe UI" w:cs="Segoe UI"/>
+          <w:b/>
+          <w:bCs/>
+          <w:color w:val="24292E"/>
+          <w:sz w:val="30"/>
+          <w:szCs w:val="30"/>
+          <w:lang w:eastAsia="en-GB"/>
+        </w:rPr>
+      </w:pPr>
+      <w:r>
+        <w:rPr>
+          <w:rFonts w:ascii="Segoe UI" w:eastAsia="Times New Roman" w:hAnsi="Segoe UI" w:cs="Segoe UI"/>
+          <w:b/>
+          <w:bCs/>
+          <w:color w:val="24292E"/>
+          <w:sz w:val="30"/>
+          <w:szCs w:val="30"/>
+          <w:lang w:eastAsia="en-GB"/>
+        </w:rPr>
+        <w:t>Apologies:</w:t>
+      </w:r>
+    </w:p>
+    <w:p>
+      <w:pPr>
+        <w:shd w:val="clear" w:color="auto" w:fill="FFFFFF"/>
+        <w:spacing w:before="360" w:after="240" w:line="240" w:lineRule="auto"/>
+        <w:outlineLvl w:val="2"/>
+        <w:rPr>
+          <w:rFonts w:ascii="Segoe UI" w:eastAsia="Times New Roman" w:hAnsi="Segoe UI" w:cs="Segoe UI"/>
+          <w:b/>
+          <w:bCs/>
+          <w:color w:val="24292E"/>
+          <w:sz w:val="30"/>
+          <w:szCs w:val="30"/>
+          <w:lang w:eastAsia="en-GB"/>
+        </w:rPr>
+      </w:pPr>
+      <w:r>
+        <w:rPr>
+          <w:rFonts w:ascii="Segoe UI" w:eastAsia="Times New Roman" w:hAnsi="Segoe UI" w:cs="Segoe UI"/>
+          <w:b/>
+          <w:bCs/>
+          <w:color w:val="24292E"/>
+          <w:sz w:val="30"/>
+          <w:szCs w:val="30"/>
+          <w:lang w:eastAsia="en-GB"/>
+        </w:rPr>
+        <w:lastRenderedPageBreak/>
+        <w:t>Summary of Conversation:</w:t>
+      </w:r>
+    </w:p>
+    <w:p>
+      <w:pPr>
+        <w:ind w:left="360"/>
+        <w:rPr>
+          <w:rFonts w:ascii="Segoe UI" w:eastAsia="Times New Roman" w:hAnsi="Segoe UI" w:cs="Segoe UI"/>
+          <w:color w:val="24292E"/>
+          <w:sz w:val="24"/>
+          <w:szCs w:val="24"/>
+          <w:lang w:eastAsia="en-GB"/>
+        </w:rPr>
+      </w:pPr>
+      <w:r>
+        <w:rPr>
+          <w:rFonts w:ascii="Segoe UI" w:eastAsia="Times New Roman" w:hAnsi="Segoe UI" w:cs="Segoe UI"/>
+          <w:color w:val="24292E"/>
+          <w:sz w:val="24"/>
+          <w:szCs w:val="24"/>
+          <w:lang w:eastAsia="en-GB"/>
+        </w:rPr>
+        <w:t>We talked about what we did yesterday and any problems that came up as well what we will do.</w:t>
+      </w:r>
+    </w:p>
+    <w:p>
+      <w:pPr>
+        <w:pStyle w:val="ListParagraph"/>
+        <w:numPr>
+          <w:ilvl w:val="0"/>
+          <w:numId w:val="6"/>
+        </w:numPr>
+        <w:rPr>
+          <w:rFonts w:ascii="Segoe UI" w:eastAsia="Times New Roman" w:hAnsi="Segoe UI" w:cs="Segoe UI"/>
+          <w:color w:val="24292E"/>
+          <w:sz w:val="24"/>
+          <w:szCs w:val="24"/>
+          <w:lang w:eastAsia="en-GB"/>
+        </w:rPr>
+      </w:pPr>
+      <w:r>
+        <w:rPr>
+          <w:rFonts w:ascii="Segoe UI" w:eastAsia="Times New Roman" w:hAnsi="Segoe UI" w:cs="Segoe UI"/>
+          <w:color w:val="24292E"/>
+          <w:sz w:val="24"/>
+          <w:szCs w:val="24"/>
+          <w:lang w:eastAsia="en-GB"/>
+        </w:rPr>
+        <w:t xml:space="preserve">Mikolaj – Today, he did some preparation for today’s sprint review with the stakeholders. </w:t>
+      </w:r>
+      <w:r>
+        <w:rPr>
+          <w:rFonts w:ascii="Segoe UI" w:eastAsia="Times New Roman" w:hAnsi="Segoe UI" w:cs="Segoe UI"/>
+          <w:color w:val="24292E"/>
+          <w:sz w:val="24"/>
+          <w:szCs w:val="24"/>
+          <w:lang w:eastAsia="en-GB"/>
+        </w:rPr>
+        <w:t>He helped decide a rough idea what will be in the next sprint so we can show the stakeholders a loose plan if they ask. Today, just wrapping up loose ends and preparing for the sprint review.</w:t>
+      </w:r>
+    </w:p>
+    <w:p>
+      <w:pPr>
+        <w:pStyle w:val="ListParagraph"/>
+        <w:numPr>
+          <w:ilvl w:val="0"/>
+          <w:numId w:val="6"/>
+        </w:numPr>
+        <w:rPr>
+          <w:rFonts w:ascii="Segoe UI" w:eastAsia="Times New Roman" w:hAnsi="Segoe UI" w:cs="Segoe UI"/>
+          <w:color w:val="24292E"/>
+          <w:sz w:val="24"/>
+          <w:szCs w:val="24"/>
+          <w:lang w:eastAsia="en-GB"/>
+        </w:rPr>
+      </w:pPr>
+      <w:r>
+        <w:rPr>
+          <w:rFonts w:ascii="Segoe UI" w:eastAsia="Times New Roman" w:hAnsi="Segoe UI" w:cs="Segoe UI"/>
+          <w:color w:val="24292E"/>
+          <w:sz w:val="24"/>
+          <w:szCs w:val="24"/>
+          <w:lang w:eastAsia="en-GB"/>
+        </w:rPr>
+        <w:t>Aldrin – Yesterday, he took over Jordan’s work on the PHP and fixed some of the issues they had yesterday. A problem with that was he isn’t fluent in PHP and had to do a lot of research to get up to speed with that. Today he will be optimising the PHP and the database.</w:t>
+      </w:r>
+    </w:p>
+    <w:p>
+      <w:pPr>
+        <w:pStyle w:val="ListParagraph"/>
+        <w:numPr>
+          <w:ilvl w:val="0"/>
+          <w:numId w:val="6"/>
+        </w:numPr>
+        <w:rPr>
+          <w:rFonts w:ascii="Segoe UI" w:eastAsia="Times New Roman" w:hAnsi="Segoe UI" w:cs="Segoe UI"/>
+          <w:color w:val="24292E"/>
+          <w:sz w:val="24"/>
+          <w:szCs w:val="24"/>
+          <w:lang w:eastAsia="en-GB"/>
+        </w:rPr>
+      </w:pPr>
+      <w:r>
+        <w:rPr>
+          <w:rFonts w:ascii="Segoe UI" w:eastAsia="Times New Roman" w:hAnsi="Segoe UI" w:cs="Segoe UI"/>
+          <w:color w:val="24292E"/>
+          <w:sz w:val="24"/>
+          <w:szCs w:val="24"/>
+          <w:lang w:eastAsia="en-GB"/>
+        </w:rPr>
+        <w:t>Momchil – Yesterday, he finished implementing Jekyll. He started implementing the PHP for his website as well. He ran into a lot of issues with the PHP because Jekyll doesn’t really support the PHP he was doing. Today he will be correcting a few things left.</w:t>
+      </w:r>
+    </w:p>
+    <w:p>
+      <w:pPr>
+        <w:pStyle w:val="ListParagraph"/>
+        <w:numPr>
+          <w:ilvl w:val="0"/>
+          <w:numId w:val="6"/>
+        </w:numPr>
+        <w:rPr>
+          <w:rFonts w:ascii="Segoe UI" w:eastAsia="Times New Roman" w:hAnsi="Segoe UI" w:cs="Segoe UI"/>
+          <w:color w:val="24292E"/>
+          <w:sz w:val="24"/>
+          <w:szCs w:val="24"/>
+          <w:lang w:eastAsia="en-GB"/>
+        </w:rPr>
+      </w:pPr>
+      <w:r>
+        <w:rPr>
+          <w:rFonts w:ascii="Segoe UI" w:eastAsia="Times New Roman" w:hAnsi="Segoe UI" w:cs="Segoe UI"/>
+          <w:color w:val="24292E"/>
+          <w:sz w:val="24"/>
+          <w:szCs w:val="24"/>
+          <w:lang w:eastAsia="en-GB"/>
+        </w:rPr>
+        <w:t>Bruce – Yesterday he did a bit of pair programming, refined the product backlog, helped to revisit a few of the user stories we had closed had review them. Today he hopes to do a bit more pair programming</w:t>
+      </w:r>
+      <w:r>
+        <w:rPr>
+          <w:rFonts w:ascii="Segoe UI" w:eastAsia="Times New Roman" w:hAnsi="Segoe UI" w:cs="Segoe UI"/>
+          <w:color w:val="24292E"/>
+          <w:sz w:val="24"/>
+          <w:szCs w:val="24"/>
+          <w:lang w:eastAsia="en-GB"/>
+        </w:rPr>
+        <w:t xml:space="preserve"> and help with the planning for the sprint review</w:t>
+      </w:r>
+      <w:r>
+        <w:rPr>
+          <w:rFonts w:ascii="Segoe UI" w:eastAsia="Times New Roman" w:hAnsi="Segoe UI" w:cs="Segoe UI"/>
+          <w:color w:val="24292E"/>
+          <w:sz w:val="24"/>
+          <w:szCs w:val="24"/>
+          <w:lang w:eastAsia="en-GB"/>
+        </w:rPr>
+        <w:t>.</w:t>
+      </w:r>
+    </w:p>
+    <w:p>
+      <w:pPr>
+        <w:pStyle w:val="ListParagraph"/>
+        <w:numPr>
+          <w:ilvl w:val="0"/>
+          <w:numId w:val="6"/>
+        </w:numPr>
+        <w:rPr>
+          <w:rFonts w:ascii="Segoe UI" w:eastAsia="Times New Roman" w:hAnsi="Segoe UI" w:cs="Segoe UI"/>
+          <w:color w:val="24292E"/>
+          <w:sz w:val="24"/>
+          <w:szCs w:val="24"/>
+          <w:lang w:eastAsia="en-GB"/>
+        </w:rPr>
+      </w:pPr>
+      <w:r>
+        <w:rPr>
+          <w:rFonts w:ascii="Segoe UI" w:eastAsia="Times New Roman" w:hAnsi="Segoe UI" w:cs="Segoe UI"/>
+          <w:color w:val="24292E"/>
+          <w:sz w:val="24"/>
+          <w:szCs w:val="24"/>
+          <w:lang w:eastAsia="en-GB"/>
+        </w:rPr>
+        <w:t xml:space="preserve">Jordan </w:t>
+      </w:r>
+      <w:r>
+        <w:rPr>
+          <w:rFonts w:ascii="Segoe UI" w:eastAsia="Times New Roman" w:hAnsi="Segoe UI" w:cs="Segoe UI"/>
+          <w:color w:val="24292E"/>
+          <w:sz w:val="24"/>
+          <w:szCs w:val="24"/>
+          <w:lang w:eastAsia="en-GB"/>
+        </w:rPr>
+        <w:t>– He was not here yesterday as he had food poisoning and had to rest. Today he will be helping with getting ready with the sprint review as well. (note: he is still feeling ill).</w:t>
+      </w:r>
+    </w:p>
+    <w:p>
+      <w:pPr>
+        <w:pStyle w:val="ListParagraph"/>
+        <w:numPr>
+          <w:ilvl w:val="0"/>
+          <w:numId w:val="6"/>
+        </w:numPr>
+        <w:rPr>
+          <w:rFonts w:ascii="Segoe UI" w:eastAsia="Times New Roman" w:hAnsi="Segoe UI" w:cs="Segoe UI"/>
+          <w:color w:val="24292E"/>
+          <w:sz w:val="24"/>
+          <w:szCs w:val="24"/>
+          <w:lang w:eastAsia="en-GB"/>
+        </w:rPr>
+      </w:pPr>
+      <w:r>
+        <w:rPr>
+          <w:rFonts w:ascii="Segoe UI" w:eastAsia="Times New Roman" w:hAnsi="Segoe UI" w:cs="Segoe UI"/>
+          <w:color w:val="24292E"/>
+          <w:sz w:val="24"/>
+          <w:szCs w:val="24"/>
+          <w:lang w:eastAsia="en-GB"/>
+        </w:rPr>
+        <w:t>Stewart –</w:t>
+      </w:r>
+      <w:r>
+        <w:t xml:space="preserve"> </w:t>
+      </w:r>
+      <w:r>
+        <w:rPr>
+          <w:rFonts w:ascii="Segoe UI" w:eastAsia="Times New Roman" w:hAnsi="Segoe UI" w:cs="Segoe UI"/>
+          <w:color w:val="24292E"/>
+          <w:sz w:val="24"/>
+          <w:szCs w:val="24"/>
+          <w:lang w:eastAsia="en-GB"/>
+        </w:rPr>
+        <w:t>Yesterday I</w:t>
+      </w:r>
+      <w:r>
+        <w:rPr>
+          <w:rFonts w:ascii="Segoe UI" w:eastAsia="Times New Roman" w:hAnsi="Segoe UI" w:cs="Segoe UI"/>
+          <w:color w:val="24292E"/>
+          <w:sz w:val="24"/>
+          <w:szCs w:val="24"/>
+          <w:lang w:eastAsia="en-GB"/>
+        </w:rPr>
+        <w:t xml:space="preserve"> helped decide a rough idea what will be in the next sprint so we can show the stakeholders a loose plan if they ask.</w:t>
+      </w:r>
+      <w:r>
+        <w:rPr>
+          <w:rFonts w:ascii="Segoe UI" w:eastAsia="Times New Roman" w:hAnsi="Segoe UI" w:cs="Segoe UI"/>
+          <w:color w:val="24292E"/>
+          <w:sz w:val="24"/>
+          <w:szCs w:val="24"/>
+          <w:lang w:eastAsia="en-GB"/>
+        </w:rPr>
+        <w:t xml:space="preserve"> </w:t>
+      </w:r>
+      <w:r>
+        <w:rPr>
+          <w:rFonts w:ascii="Segoe UI" w:eastAsia="Times New Roman" w:hAnsi="Segoe UI" w:cs="Segoe UI"/>
+          <w:color w:val="24292E"/>
+          <w:sz w:val="24"/>
+          <w:szCs w:val="24"/>
+          <w:lang w:eastAsia="en-GB"/>
+        </w:rPr>
+        <w:t xml:space="preserve">I made a rough plan as to how we will carry out the sprint review and the main talking points. </w:t>
+      </w:r>
+      <w:r>
+        <w:rPr>
+          <w:rFonts w:ascii="Segoe UI" w:eastAsia="Times New Roman" w:hAnsi="Segoe UI" w:cs="Segoe UI"/>
+          <w:color w:val="24292E"/>
+          <w:sz w:val="24"/>
+          <w:szCs w:val="24"/>
+          <w:lang w:eastAsia="en-GB"/>
+        </w:rPr>
+        <w:t>I updated the charts and documents to show we have been keeping track of things. Today, I will be preparing the team for the sprint review happening at 2.</w:t>
+      </w:r>
+    </w:p>
+    <w:p>
+      <w:pPr>
+        <w:pStyle w:val="ListParagraph"/>
+        <w:numPr>
+          <w:ilvl w:val="0"/>
+          <w:numId w:val="6"/>
+        </w:numPr>
+        <w:rPr>
+          <w:rFonts w:ascii="Segoe UI" w:eastAsia="Times New Roman" w:hAnsi="Segoe UI" w:cs="Segoe UI"/>
+          <w:color w:val="24292E"/>
+          <w:sz w:val="24"/>
+          <w:szCs w:val="24"/>
+          <w:lang w:eastAsia="en-GB"/>
+        </w:rPr>
+      </w:pPr>
+      <w:r>
+        <w:rPr>
+          <w:rFonts w:ascii="Segoe UI" w:eastAsia="Times New Roman" w:hAnsi="Segoe UI" w:cs="Segoe UI"/>
+          <w:color w:val="24292E"/>
+          <w:sz w:val="24"/>
+          <w:szCs w:val="24"/>
+          <w:lang w:eastAsia="en-GB"/>
+        </w:rPr>
+        <w:t xml:space="preserve">Mohammed – Yesterday he worked a bit on the PHP yesterday and was there for the scrum meeting. A problem is that he can only be online and working with the team for a short while and can’t do much with GitHub or keep up to date with what we’re doing as he has a very limited amount of mobile data to work with so either he comes to the scrum meeting or helps with work. This is out of his control as he is in India and there’s not much he can do about the situation right now and is trying to get back to Dundee. </w:t>
+      </w:r>
+    </w:p>
+    <w:p/>
+    <w:p/>
+    <w:p/>
+    <w:p>
+      <w:pPr>
+        <w:rPr>
+          <w:rFonts w:ascii="Segoe UI" w:eastAsia="Times New Roman" w:hAnsi="Segoe UI" w:cs="Segoe UI"/>
+          <w:color w:val="24292E"/>
+          <w:sz w:val="24"/>
+          <w:szCs w:val="24"/>
+          <w:lang w:eastAsia="en-GB"/>
+        </w:rPr>
+      </w:pPr>
+    </w:p>
+    <w:p/>
+    <w:p/>
+    <w:p/>
+    <w:p/>
+    <w:p>
+      <w:pPr>
+        <w:rPr>
+          <w:rFonts w:ascii="Segoe UI" w:eastAsia="Times New Roman" w:hAnsi="Segoe UI" w:cs="Segoe UI"/>
+          <w:color w:val="24292E"/>
+          <w:sz w:val="24"/>
+          <w:szCs w:val="24"/>
+          <w:lang w:eastAsia="en-GB"/>
+        </w:rPr>
+      </w:pPr>
+    </w:p>
+    <w:p/>
+    <w:p/>
+    <w:p>
+      <w:pPr>
+        <w:rPr>
+          <w:rFonts w:ascii="Segoe UI" w:eastAsia="Times New Roman" w:hAnsi="Segoe UI" w:cs="Segoe UI"/>
+          <w:color w:val="24292E"/>
+          <w:sz w:val="24"/>
+          <w:szCs w:val="24"/>
+          <w:lang w:eastAsia="en-GB"/>
+        </w:rPr>
+      </w:pPr>
+    </w:p>
+    <w:p/>
+    <w:p/>
+    <w:p/>
+    <w:p>
+      <w:pPr>
+        <w:rPr>
+          <w:rFonts w:ascii="Segoe UI" w:eastAsia="Times New Roman" w:hAnsi="Segoe UI" w:cs="Segoe UI"/>
+          <w:color w:val="24292E"/>
+          <w:sz w:val="24"/>
+          <w:szCs w:val="24"/>
+          <w:lang w:eastAsia="en-GB"/>
+        </w:rPr>
+      </w:pPr>
+    </w:p>
+    <w:p/>
+    <w:p/>
+    <w:p/>
+    <w:p/>
+    <w:p>
+      <w:pPr>
+        <w:rPr>
+          <w:rFonts w:ascii="Segoe UI" w:eastAsia="Times New Roman" w:hAnsi="Segoe UI" w:cs="Segoe UI"/>
+          <w:color w:val="24292E"/>
+          <w:sz w:val="24"/>
+          <w:szCs w:val="24"/>
+          <w:lang w:eastAsia="en-GB"/>
+        </w:rPr>
+      </w:pPr>
+    </w:p>
+    <w:p/>
     <w:p/>
     <w:p/>
     <w:p/>

</xml_diff>